<commit_message>
adds 4 part of cursach (development of information structure)
</commit_message>
<xml_diff>
--- a/KursachInputData.docx
+++ b/KursachInputData.docx
@@ -741,6 +741,1509 @@
     </w:p>
     <w:tbl>
       <w:tblPr>
+        <w:tblW w:w="6480" w:type="dxa"/>
+        <w:jc w:val="left"/>
+        <w:tblInd w:w="47" w:type="dxa"/>
+        <w:tblBorders>
+          <w:top w:val="single" w:sz="2" w:space="0" w:color="000001"/>
+          <w:left w:val="single" w:sz="2" w:space="0" w:color="000001"/>
+          <w:bottom w:val="single" w:sz="2" w:space="0" w:color="000001"/>
+          <w:insideH w:val="single" w:sz="2" w:space="0" w:color="000001"/>
+        </w:tblBorders>
+        <w:tblCellMar>
+          <w:top w:w="55" w:type="dxa"/>
+          <w:left w:w="45" w:type="dxa"/>
+          <w:bottom w:w="55" w:type="dxa"/>
+          <w:right w:w="55" w:type="dxa"/>
+        </w:tblCellMar>
+      </w:tblPr>
+      <w:tblGrid>
+        <w:gridCol w:w="2250"/>
+        <w:gridCol w:w="4230"/>
+      </w:tblGrid>
+      <w:tr>
+        <w:trPr>
+          <w:trHeight w:val="637" w:hRule="atLeast"/>
+        </w:trPr>
+        <w:tc>
+          <w:tcPr>
+            <w:tcW w:w="2250" w:type="dxa"/>
+            <w:tcBorders>
+              <w:top w:val="single" w:sz="2" w:space="0" w:color="000001"/>
+              <w:left w:val="single" w:sz="2" w:space="0" w:color="000001"/>
+              <w:bottom w:val="single" w:sz="2" w:space="0" w:color="000001"/>
+              <w:insideH w:val="single" w:sz="2" w:space="0" w:color="000001"/>
+            </w:tcBorders>
+            <w:shd w:fill="auto" w:val="clear"/>
+            <w:tcMar>
+              <w:left w:w="45" w:type="dxa"/>
+            </w:tcMar>
+            <w:vAlign w:val="bottom"/>
+          </w:tcPr>
+          <w:p>
+            <w:pPr>
+              <w:pStyle w:val="TableContents"/>
+              <w:spacing w:before="0" w:after="200"/>
+              <w:rPr/>
+            </w:pPr>
+            <w:r>
+              <w:rPr>
+                <w:rFonts w:ascii="Times New Roman" w:hAnsi="Times New Roman"/>
+                <w:sz w:val="28"/>
+                <w:szCs w:val="28"/>
+              </w:rPr>
+              <w:t>Номер деталі</w:t>
+            </w:r>
+          </w:p>
+        </w:tc>
+        <w:tc>
+          <w:tcPr>
+            <w:tcW w:w="4230" w:type="dxa"/>
+            <w:tcBorders>
+              <w:top w:val="single" w:sz="2" w:space="0" w:color="000001"/>
+              <w:left w:val="single" w:sz="2" w:space="0" w:color="000001"/>
+              <w:bottom w:val="single" w:sz="2" w:space="0" w:color="000001"/>
+              <w:right w:val="single" w:sz="2" w:space="0" w:color="000001"/>
+              <w:insideH w:val="single" w:sz="2" w:space="0" w:color="000001"/>
+              <w:insideV w:val="single" w:sz="2" w:space="0" w:color="000001"/>
+            </w:tcBorders>
+            <w:shd w:fill="auto" w:val="clear"/>
+            <w:tcMar>
+              <w:left w:w="45" w:type="dxa"/>
+            </w:tcMar>
+            <w:vAlign w:val="bottom"/>
+          </w:tcPr>
+          <w:p>
+            <w:pPr>
+              <w:pStyle w:val="ListParagraph"/>
+              <w:numPr>
+                <w:ilvl w:val="0"/>
+                <w:numId w:val="0"/>
+              </w:numPr>
+              <w:spacing w:lineRule="auto" w:line="276" w:before="0" w:after="120"/>
+              <w:ind w:left="720" w:hanging="0"/>
+              <w:contextualSpacing/>
+              <w:jc w:val="left"/>
+              <w:rPr/>
+            </w:pPr>
+            <w:r>
+              <w:rPr>
+                <w:sz w:val="28"/>
+                <w:szCs w:val="28"/>
+                <w:lang w:val="ru-RU"/>
+              </w:rPr>
+              <w:t>Операц</w:t>
+            </w:r>
+            <w:r>
+              <w:rPr>
+                <w:sz w:val="28"/>
+                <w:szCs w:val="28"/>
+                <w:lang w:val="uk-UA"/>
+              </w:rPr>
+              <w:t>ії</w:t>
+            </w:r>
+          </w:p>
+        </w:tc>
+      </w:tr>
+      <w:tr>
+        <w:trPr>
+          <w:trHeight w:val="637" w:hRule="atLeast"/>
+        </w:trPr>
+        <w:tc>
+          <w:tcPr>
+            <w:tcW w:w="2250" w:type="dxa"/>
+            <w:tcBorders>
+              <w:top w:val="single" w:sz="2" w:space="0" w:color="000001"/>
+              <w:left w:val="single" w:sz="2" w:space="0" w:color="000001"/>
+              <w:bottom w:val="single" w:sz="2" w:space="0" w:color="000001"/>
+              <w:insideH w:val="single" w:sz="2" w:space="0" w:color="000001"/>
+            </w:tcBorders>
+            <w:shd w:fill="auto" w:val="clear"/>
+            <w:tcMar>
+              <w:left w:w="45" w:type="dxa"/>
+            </w:tcMar>
+            <w:vAlign w:val="bottom"/>
+          </w:tcPr>
+          <w:p>
+            <w:pPr>
+              <w:pStyle w:val="TableContents"/>
+              <w:spacing w:before="0" w:after="200"/>
+              <w:rPr/>
+            </w:pPr>
+            <w:r>
+              <w:rPr>
+                <w:rFonts w:ascii="Times New Roman" w:hAnsi="Times New Roman"/>
+                <w:sz w:val="28"/>
+                <w:szCs w:val="28"/>
+                <w:lang w:val="ru-RU"/>
+              </w:rPr>
+              <w:t>Деталь номер 1</w:t>
+            </w:r>
+          </w:p>
+        </w:tc>
+        <w:tc>
+          <w:tcPr>
+            <w:tcW w:w="4230" w:type="dxa"/>
+            <w:tcBorders>
+              <w:top w:val="single" w:sz="2" w:space="0" w:color="000001"/>
+              <w:left w:val="single" w:sz="2" w:space="0" w:color="000001"/>
+              <w:bottom w:val="single" w:sz="2" w:space="0" w:color="000001"/>
+              <w:right w:val="single" w:sz="2" w:space="0" w:color="000001"/>
+              <w:insideH w:val="single" w:sz="2" w:space="0" w:color="000001"/>
+              <w:insideV w:val="single" w:sz="2" w:space="0" w:color="000001"/>
+            </w:tcBorders>
+            <w:shd w:fill="auto" w:val="clear"/>
+            <w:tcMar>
+              <w:left w:w="45" w:type="dxa"/>
+            </w:tcMar>
+            <w:vAlign w:val="bottom"/>
+          </w:tcPr>
+          <w:p>
+            <w:pPr>
+              <w:pStyle w:val="ListParagraph"/>
+              <w:numPr>
+                <w:ilvl w:val="0"/>
+                <w:numId w:val="0"/>
+              </w:numPr>
+              <w:spacing w:lineRule="auto" w:line="276" w:before="0" w:after="120"/>
+              <w:ind w:left="720" w:hanging="0"/>
+              <w:contextualSpacing/>
+              <w:jc w:val="left"/>
+              <w:rPr/>
+            </w:pPr>
+            <w:r>
+              <w:rPr>
+                <w:sz w:val="28"/>
+                <w:szCs w:val="28"/>
+              </w:rPr>
+              <w:t>T1 T2 T3 Ф1 C1 C2 P2</w:t>
+            </w:r>
+          </w:p>
+        </w:tc>
+      </w:tr>
+      <w:tr>
+        <w:trPr>
+          <w:trHeight w:val="637" w:hRule="atLeast"/>
+        </w:trPr>
+        <w:tc>
+          <w:tcPr>
+            <w:tcW w:w="2250" w:type="dxa"/>
+            <w:tcBorders>
+              <w:top w:val="single" w:sz="2" w:space="0" w:color="000001"/>
+              <w:left w:val="single" w:sz="2" w:space="0" w:color="000001"/>
+              <w:bottom w:val="single" w:sz="2" w:space="0" w:color="000001"/>
+              <w:insideH w:val="single" w:sz="2" w:space="0" w:color="000001"/>
+            </w:tcBorders>
+            <w:shd w:fill="auto" w:val="clear"/>
+            <w:tcMar>
+              <w:left w:w="45" w:type="dxa"/>
+            </w:tcMar>
+            <w:vAlign w:val="bottom"/>
+          </w:tcPr>
+          <w:p>
+            <w:pPr>
+              <w:pStyle w:val="TableContents"/>
+              <w:spacing w:before="0" w:after="200"/>
+              <w:rPr/>
+            </w:pPr>
+            <w:r>
+              <w:rPr>
+                <w:rFonts w:ascii="Times New Roman" w:hAnsi="Times New Roman"/>
+                <w:sz w:val="28"/>
+                <w:szCs w:val="28"/>
+                <w:lang w:val="ru-RU"/>
+              </w:rPr>
+              <w:t>Деталь номер 2</w:t>
+            </w:r>
+          </w:p>
+        </w:tc>
+        <w:tc>
+          <w:tcPr>
+            <w:tcW w:w="4230" w:type="dxa"/>
+            <w:tcBorders>
+              <w:top w:val="single" w:sz="2" w:space="0" w:color="000001"/>
+              <w:left w:val="single" w:sz="2" w:space="0" w:color="000001"/>
+              <w:bottom w:val="single" w:sz="2" w:space="0" w:color="000001"/>
+              <w:right w:val="single" w:sz="2" w:space="0" w:color="000001"/>
+              <w:insideH w:val="single" w:sz="2" w:space="0" w:color="000001"/>
+              <w:insideV w:val="single" w:sz="2" w:space="0" w:color="000001"/>
+            </w:tcBorders>
+            <w:shd w:fill="auto" w:val="clear"/>
+            <w:tcMar>
+              <w:left w:w="45" w:type="dxa"/>
+            </w:tcMar>
+            <w:vAlign w:val="bottom"/>
+          </w:tcPr>
+          <w:p>
+            <w:pPr>
+              <w:pStyle w:val="ListParagraph"/>
+              <w:spacing w:lineRule="auto" w:line="276" w:before="0" w:after="120"/>
+              <w:ind w:left="720" w:hanging="0"/>
+              <w:contextualSpacing/>
+              <w:jc w:val="left"/>
+              <w:rPr/>
+            </w:pPr>
+            <w:r>
+              <w:rPr>
+                <w:sz w:val="28"/>
+                <w:szCs w:val="28"/>
+                <w:lang w:val="en-US"/>
+              </w:rPr>
+              <w:t>T1 C1 C2 P2 T4</w:t>
+            </w:r>
+          </w:p>
+        </w:tc>
+      </w:tr>
+      <w:tr>
+        <w:trPr>
+          <w:trHeight w:val="637" w:hRule="atLeast"/>
+        </w:trPr>
+        <w:tc>
+          <w:tcPr>
+            <w:tcW w:w="2250" w:type="dxa"/>
+            <w:tcBorders>
+              <w:top w:val="single" w:sz="2" w:space="0" w:color="000001"/>
+              <w:left w:val="single" w:sz="2" w:space="0" w:color="000001"/>
+              <w:bottom w:val="single" w:sz="2" w:space="0" w:color="000001"/>
+              <w:insideH w:val="single" w:sz="2" w:space="0" w:color="000001"/>
+            </w:tcBorders>
+            <w:shd w:fill="auto" w:val="clear"/>
+            <w:tcMar>
+              <w:left w:w="45" w:type="dxa"/>
+            </w:tcMar>
+            <w:vAlign w:val="bottom"/>
+          </w:tcPr>
+          <w:p>
+            <w:pPr>
+              <w:pStyle w:val="TableContents"/>
+              <w:spacing w:before="0" w:after="200"/>
+              <w:rPr/>
+            </w:pPr>
+            <w:r>
+              <w:rPr>
+                <w:rFonts w:ascii="Times New Roman" w:hAnsi="Times New Roman"/>
+                <w:sz w:val="28"/>
+                <w:szCs w:val="28"/>
+                <w:lang w:val="ru-RU"/>
+              </w:rPr>
+              <w:t>Деталь номер 3</w:t>
+            </w:r>
+          </w:p>
+        </w:tc>
+        <w:tc>
+          <w:tcPr>
+            <w:tcW w:w="4230" w:type="dxa"/>
+            <w:tcBorders>
+              <w:top w:val="single" w:sz="2" w:space="0" w:color="000001"/>
+              <w:left w:val="single" w:sz="2" w:space="0" w:color="000001"/>
+              <w:bottom w:val="single" w:sz="2" w:space="0" w:color="000001"/>
+              <w:right w:val="single" w:sz="2" w:space="0" w:color="000001"/>
+              <w:insideH w:val="single" w:sz="2" w:space="0" w:color="000001"/>
+              <w:insideV w:val="single" w:sz="2" w:space="0" w:color="000001"/>
+            </w:tcBorders>
+            <w:shd w:fill="auto" w:val="clear"/>
+            <w:tcMar>
+              <w:left w:w="45" w:type="dxa"/>
+            </w:tcMar>
+            <w:vAlign w:val="bottom"/>
+          </w:tcPr>
+          <w:p>
+            <w:pPr>
+              <w:pStyle w:val="ListParagraph"/>
+              <w:spacing w:lineRule="auto" w:line="276" w:before="0" w:after="120"/>
+              <w:ind w:left="720" w:hanging="0"/>
+              <w:contextualSpacing/>
+              <w:jc w:val="left"/>
+              <w:rPr/>
+            </w:pPr>
+            <w:r>
+              <w:rPr>
+                <w:sz w:val="28"/>
+                <w:szCs w:val="28"/>
+                <w:lang w:val="en-US"/>
+              </w:rPr>
+              <w:t>T1 C3 T2 T3 C1 C2 P2</w:t>
+            </w:r>
+          </w:p>
+        </w:tc>
+      </w:tr>
+      <w:tr>
+        <w:trPr>
+          <w:trHeight w:val="637" w:hRule="atLeast"/>
+        </w:trPr>
+        <w:tc>
+          <w:tcPr>
+            <w:tcW w:w="2250" w:type="dxa"/>
+            <w:tcBorders>
+              <w:top w:val="single" w:sz="2" w:space="0" w:color="000001"/>
+              <w:left w:val="single" w:sz="2" w:space="0" w:color="000001"/>
+              <w:bottom w:val="single" w:sz="2" w:space="0" w:color="000001"/>
+              <w:insideH w:val="single" w:sz="2" w:space="0" w:color="000001"/>
+            </w:tcBorders>
+            <w:shd w:fill="auto" w:val="clear"/>
+            <w:tcMar>
+              <w:left w:w="45" w:type="dxa"/>
+            </w:tcMar>
+            <w:vAlign w:val="bottom"/>
+          </w:tcPr>
+          <w:p>
+            <w:pPr>
+              <w:pStyle w:val="TableContents"/>
+              <w:spacing w:before="0" w:after="200"/>
+              <w:rPr/>
+            </w:pPr>
+            <w:r>
+              <w:rPr>
+                <w:rFonts w:ascii="Times New Roman" w:hAnsi="Times New Roman"/>
+                <w:sz w:val="28"/>
+                <w:szCs w:val="28"/>
+                <w:lang w:val="ru-RU"/>
+              </w:rPr>
+              <w:t>Деталь номер 4</w:t>
+            </w:r>
+          </w:p>
+        </w:tc>
+        <w:tc>
+          <w:tcPr>
+            <w:tcW w:w="4230" w:type="dxa"/>
+            <w:tcBorders>
+              <w:top w:val="single" w:sz="2" w:space="0" w:color="000001"/>
+              <w:left w:val="single" w:sz="2" w:space="0" w:color="000001"/>
+              <w:bottom w:val="single" w:sz="2" w:space="0" w:color="000001"/>
+              <w:right w:val="single" w:sz="2" w:space="0" w:color="000001"/>
+              <w:insideH w:val="single" w:sz="2" w:space="0" w:color="000001"/>
+              <w:insideV w:val="single" w:sz="2" w:space="0" w:color="000001"/>
+            </w:tcBorders>
+            <w:shd w:fill="auto" w:val="clear"/>
+            <w:tcMar>
+              <w:left w:w="45" w:type="dxa"/>
+            </w:tcMar>
+            <w:vAlign w:val="bottom"/>
+          </w:tcPr>
+          <w:p>
+            <w:pPr>
+              <w:pStyle w:val="ListParagraph"/>
+              <w:spacing w:lineRule="auto" w:line="276" w:before="0" w:after="120"/>
+              <w:ind w:left="720" w:hanging="0"/>
+              <w:contextualSpacing/>
+              <w:jc w:val="left"/>
+              <w:rPr/>
+            </w:pPr>
+            <w:r>
+              <w:rPr>
+                <w:sz w:val="28"/>
+                <w:szCs w:val="28"/>
+                <w:lang w:val="en-US"/>
+              </w:rPr>
+              <w:t>T2 T3 C1 C2 P2 Ф1 Ф2</w:t>
+            </w:r>
+          </w:p>
+        </w:tc>
+      </w:tr>
+      <w:tr>
+        <w:trPr>
+          <w:trHeight w:val="637" w:hRule="atLeast"/>
+        </w:trPr>
+        <w:tc>
+          <w:tcPr>
+            <w:tcW w:w="2250" w:type="dxa"/>
+            <w:tcBorders>
+              <w:top w:val="single" w:sz="2" w:space="0" w:color="000001"/>
+              <w:left w:val="single" w:sz="2" w:space="0" w:color="000001"/>
+              <w:bottom w:val="single" w:sz="2" w:space="0" w:color="000001"/>
+              <w:insideH w:val="single" w:sz="2" w:space="0" w:color="000001"/>
+            </w:tcBorders>
+            <w:shd w:fill="auto" w:val="clear"/>
+            <w:tcMar>
+              <w:left w:w="45" w:type="dxa"/>
+            </w:tcMar>
+            <w:vAlign w:val="bottom"/>
+          </w:tcPr>
+          <w:p>
+            <w:pPr>
+              <w:pStyle w:val="TableContents"/>
+              <w:spacing w:before="0" w:after="200"/>
+              <w:rPr/>
+            </w:pPr>
+            <w:r>
+              <w:rPr>
+                <w:rFonts w:ascii="Times New Roman" w:hAnsi="Times New Roman"/>
+                <w:sz w:val="28"/>
+                <w:szCs w:val="28"/>
+                <w:lang w:val="ru-RU"/>
+              </w:rPr>
+              <w:t>Деталь номер 5</w:t>
+            </w:r>
+          </w:p>
+        </w:tc>
+        <w:tc>
+          <w:tcPr>
+            <w:tcW w:w="4230" w:type="dxa"/>
+            <w:tcBorders>
+              <w:top w:val="single" w:sz="2" w:space="0" w:color="000001"/>
+              <w:left w:val="single" w:sz="2" w:space="0" w:color="000001"/>
+              <w:bottom w:val="single" w:sz="2" w:space="0" w:color="000001"/>
+              <w:right w:val="single" w:sz="2" w:space="0" w:color="000001"/>
+              <w:insideH w:val="single" w:sz="2" w:space="0" w:color="000001"/>
+              <w:insideV w:val="single" w:sz="2" w:space="0" w:color="000001"/>
+            </w:tcBorders>
+            <w:shd w:fill="auto" w:val="clear"/>
+            <w:tcMar>
+              <w:left w:w="45" w:type="dxa"/>
+            </w:tcMar>
+            <w:vAlign w:val="bottom"/>
+          </w:tcPr>
+          <w:p>
+            <w:pPr>
+              <w:pStyle w:val="ListParagraph"/>
+              <w:spacing w:lineRule="auto" w:line="276" w:before="0" w:after="120"/>
+              <w:ind w:left="720" w:hanging="0"/>
+              <w:contextualSpacing/>
+              <w:jc w:val="left"/>
+              <w:rPr/>
+            </w:pPr>
+            <w:r>
+              <w:rPr>
+                <w:sz w:val="28"/>
+                <w:szCs w:val="28"/>
+                <w:lang w:val="en-US"/>
+              </w:rPr>
+              <w:t>T3 C1 C2 P2 Ф1 T4</w:t>
+            </w:r>
+          </w:p>
+        </w:tc>
+      </w:tr>
+      <w:tr>
+        <w:trPr>
+          <w:trHeight w:val="637" w:hRule="atLeast"/>
+        </w:trPr>
+        <w:tc>
+          <w:tcPr>
+            <w:tcW w:w="2250" w:type="dxa"/>
+            <w:tcBorders>
+              <w:top w:val="single" w:sz="2" w:space="0" w:color="000001"/>
+              <w:left w:val="single" w:sz="2" w:space="0" w:color="000001"/>
+              <w:bottom w:val="single" w:sz="2" w:space="0" w:color="000001"/>
+              <w:insideH w:val="single" w:sz="2" w:space="0" w:color="000001"/>
+            </w:tcBorders>
+            <w:shd w:fill="auto" w:val="clear"/>
+            <w:tcMar>
+              <w:left w:w="45" w:type="dxa"/>
+            </w:tcMar>
+            <w:vAlign w:val="bottom"/>
+          </w:tcPr>
+          <w:p>
+            <w:pPr>
+              <w:pStyle w:val="TableContents"/>
+              <w:spacing w:before="0" w:after="200"/>
+              <w:rPr/>
+            </w:pPr>
+            <w:r>
+              <w:rPr>
+                <w:rFonts w:ascii="Times New Roman" w:hAnsi="Times New Roman"/>
+                <w:sz w:val="28"/>
+                <w:szCs w:val="28"/>
+                <w:lang w:val="ru-RU"/>
+              </w:rPr>
+              <w:t>Деталь номер 6</w:t>
+            </w:r>
+          </w:p>
+        </w:tc>
+        <w:tc>
+          <w:tcPr>
+            <w:tcW w:w="4230" w:type="dxa"/>
+            <w:tcBorders>
+              <w:top w:val="single" w:sz="2" w:space="0" w:color="000001"/>
+              <w:left w:val="single" w:sz="2" w:space="0" w:color="000001"/>
+              <w:bottom w:val="single" w:sz="2" w:space="0" w:color="000001"/>
+              <w:right w:val="single" w:sz="2" w:space="0" w:color="000001"/>
+              <w:insideH w:val="single" w:sz="2" w:space="0" w:color="000001"/>
+              <w:insideV w:val="single" w:sz="2" w:space="0" w:color="000001"/>
+            </w:tcBorders>
+            <w:shd w:fill="auto" w:val="clear"/>
+            <w:tcMar>
+              <w:left w:w="45" w:type="dxa"/>
+            </w:tcMar>
+            <w:vAlign w:val="bottom"/>
+          </w:tcPr>
+          <w:p>
+            <w:pPr>
+              <w:pStyle w:val="ListParagraph"/>
+              <w:numPr>
+                <w:ilvl w:val="0"/>
+                <w:numId w:val="0"/>
+              </w:numPr>
+              <w:spacing w:lineRule="auto" w:line="276" w:before="0" w:after="120"/>
+              <w:ind w:left="720" w:hanging="0"/>
+              <w:contextualSpacing/>
+              <w:jc w:val="left"/>
+              <w:rPr/>
+            </w:pPr>
+            <w:r>
+              <w:rPr>
+                <w:sz w:val="28"/>
+                <w:szCs w:val="28"/>
+                <w:lang w:val="en-US"/>
+              </w:rPr>
+              <w:t>T2 C3 Ф1 Ф2 C1 C2 P2 T4</w:t>
+            </w:r>
+          </w:p>
+        </w:tc>
+      </w:tr>
+      <w:tr>
+        <w:trPr>
+          <w:trHeight w:val="637" w:hRule="atLeast"/>
+        </w:trPr>
+        <w:tc>
+          <w:tcPr>
+            <w:tcW w:w="2250" w:type="dxa"/>
+            <w:tcBorders>
+              <w:top w:val="single" w:sz="2" w:space="0" w:color="000001"/>
+              <w:left w:val="single" w:sz="2" w:space="0" w:color="000001"/>
+              <w:bottom w:val="single" w:sz="2" w:space="0" w:color="000001"/>
+              <w:insideH w:val="single" w:sz="2" w:space="0" w:color="000001"/>
+            </w:tcBorders>
+            <w:shd w:fill="auto" w:val="clear"/>
+            <w:tcMar>
+              <w:left w:w="45" w:type="dxa"/>
+            </w:tcMar>
+            <w:vAlign w:val="bottom"/>
+          </w:tcPr>
+          <w:p>
+            <w:pPr>
+              <w:pStyle w:val="TableContents"/>
+              <w:spacing w:before="0" w:after="200"/>
+              <w:rPr/>
+            </w:pPr>
+            <w:r>
+              <w:rPr>
+                <w:rFonts w:ascii="Times New Roman" w:hAnsi="Times New Roman"/>
+                <w:sz w:val="28"/>
+                <w:szCs w:val="28"/>
+                <w:lang w:val="ru-RU"/>
+              </w:rPr>
+              <w:t>Деталь номер 7</w:t>
+            </w:r>
+          </w:p>
+        </w:tc>
+        <w:tc>
+          <w:tcPr>
+            <w:tcW w:w="4230" w:type="dxa"/>
+            <w:tcBorders>
+              <w:top w:val="single" w:sz="2" w:space="0" w:color="000001"/>
+              <w:left w:val="single" w:sz="2" w:space="0" w:color="000001"/>
+              <w:bottom w:val="single" w:sz="2" w:space="0" w:color="000001"/>
+              <w:right w:val="single" w:sz="2" w:space="0" w:color="000001"/>
+              <w:insideH w:val="single" w:sz="2" w:space="0" w:color="000001"/>
+              <w:insideV w:val="single" w:sz="2" w:space="0" w:color="000001"/>
+            </w:tcBorders>
+            <w:shd w:fill="auto" w:val="clear"/>
+            <w:tcMar>
+              <w:left w:w="45" w:type="dxa"/>
+            </w:tcMar>
+            <w:vAlign w:val="bottom"/>
+          </w:tcPr>
+          <w:p>
+            <w:pPr>
+              <w:pStyle w:val="ListParagraph"/>
+              <w:spacing w:lineRule="auto" w:line="276" w:before="0" w:after="120"/>
+              <w:ind w:left="720" w:hanging="0"/>
+              <w:contextualSpacing/>
+              <w:jc w:val="left"/>
+              <w:rPr/>
+            </w:pPr>
+            <w:r>
+              <w:rPr>
+                <w:sz w:val="28"/>
+                <w:szCs w:val="28"/>
+                <w:lang w:val="en-US"/>
+              </w:rPr>
+              <w:t>T1 C3 T3 C1 C2 P2 Ф1 Ф2</w:t>
+            </w:r>
+          </w:p>
+        </w:tc>
+      </w:tr>
+      <w:tr>
+        <w:trPr>
+          <w:trHeight w:val="637" w:hRule="atLeast"/>
+        </w:trPr>
+        <w:tc>
+          <w:tcPr>
+            <w:tcW w:w="2250" w:type="dxa"/>
+            <w:tcBorders>
+              <w:top w:val="single" w:sz="2" w:space="0" w:color="000001"/>
+              <w:left w:val="single" w:sz="2" w:space="0" w:color="000001"/>
+              <w:bottom w:val="single" w:sz="2" w:space="0" w:color="000001"/>
+              <w:insideH w:val="single" w:sz="2" w:space="0" w:color="000001"/>
+            </w:tcBorders>
+            <w:shd w:fill="auto" w:val="clear"/>
+            <w:tcMar>
+              <w:left w:w="45" w:type="dxa"/>
+            </w:tcMar>
+            <w:vAlign w:val="bottom"/>
+          </w:tcPr>
+          <w:p>
+            <w:pPr>
+              <w:pStyle w:val="TableContents"/>
+              <w:spacing w:before="0" w:after="200"/>
+              <w:rPr/>
+            </w:pPr>
+            <w:r>
+              <w:rPr>
+                <w:rFonts w:ascii="Times New Roman" w:hAnsi="Times New Roman"/>
+                <w:sz w:val="28"/>
+                <w:szCs w:val="28"/>
+                <w:lang w:val="ru-RU"/>
+              </w:rPr>
+              <w:t>Деталь номер 8</w:t>
+            </w:r>
+          </w:p>
+        </w:tc>
+        <w:tc>
+          <w:tcPr>
+            <w:tcW w:w="4230" w:type="dxa"/>
+            <w:tcBorders>
+              <w:top w:val="single" w:sz="2" w:space="0" w:color="000001"/>
+              <w:left w:val="single" w:sz="2" w:space="0" w:color="000001"/>
+              <w:bottom w:val="single" w:sz="2" w:space="0" w:color="000001"/>
+              <w:right w:val="single" w:sz="2" w:space="0" w:color="000001"/>
+              <w:insideH w:val="single" w:sz="2" w:space="0" w:color="000001"/>
+              <w:insideV w:val="single" w:sz="2" w:space="0" w:color="000001"/>
+            </w:tcBorders>
+            <w:shd w:fill="auto" w:val="clear"/>
+            <w:tcMar>
+              <w:left w:w="45" w:type="dxa"/>
+            </w:tcMar>
+            <w:vAlign w:val="bottom"/>
+          </w:tcPr>
+          <w:p>
+            <w:pPr>
+              <w:pStyle w:val="ListParagraph"/>
+              <w:numPr>
+                <w:ilvl w:val="0"/>
+                <w:numId w:val="0"/>
+              </w:numPr>
+              <w:spacing w:lineRule="auto" w:line="276" w:before="0" w:after="120"/>
+              <w:ind w:left="720" w:hanging="0"/>
+              <w:contextualSpacing/>
+              <w:jc w:val="left"/>
+              <w:rPr/>
+            </w:pPr>
+            <w:r>
+              <w:rPr>
+                <w:sz w:val="28"/>
+                <w:szCs w:val="28"/>
+              </w:rPr>
+              <w:t xml:space="preserve"> </w:t>
+            </w:r>
+            <w:r>
+              <w:rPr>
+                <w:sz w:val="28"/>
+                <w:szCs w:val="28"/>
+                <w:lang w:val="en-US"/>
+              </w:rPr>
+              <w:t>T2 T3 T4 C1 C2 P1 Ф1 Ф2</w:t>
+            </w:r>
+          </w:p>
+        </w:tc>
+      </w:tr>
+      <w:tr>
+        <w:trPr>
+          <w:trHeight w:val="637" w:hRule="atLeast"/>
+        </w:trPr>
+        <w:tc>
+          <w:tcPr>
+            <w:tcW w:w="2250" w:type="dxa"/>
+            <w:tcBorders>
+              <w:top w:val="single" w:sz="2" w:space="0" w:color="000001"/>
+              <w:left w:val="single" w:sz="2" w:space="0" w:color="000001"/>
+              <w:bottom w:val="single" w:sz="2" w:space="0" w:color="000001"/>
+              <w:insideH w:val="single" w:sz="2" w:space="0" w:color="000001"/>
+            </w:tcBorders>
+            <w:shd w:fill="auto" w:val="clear"/>
+            <w:tcMar>
+              <w:left w:w="45" w:type="dxa"/>
+            </w:tcMar>
+            <w:vAlign w:val="bottom"/>
+          </w:tcPr>
+          <w:p>
+            <w:pPr>
+              <w:pStyle w:val="TableContents"/>
+              <w:spacing w:before="0" w:after="200"/>
+              <w:rPr/>
+            </w:pPr>
+            <w:r>
+              <w:rPr>
+                <w:rFonts w:ascii="Times New Roman" w:hAnsi="Times New Roman"/>
+                <w:sz w:val="28"/>
+                <w:szCs w:val="28"/>
+                <w:lang w:val="ru-RU"/>
+              </w:rPr>
+              <w:t>Деталь номер 9</w:t>
+            </w:r>
+          </w:p>
+        </w:tc>
+        <w:tc>
+          <w:tcPr>
+            <w:tcW w:w="4230" w:type="dxa"/>
+            <w:tcBorders>
+              <w:top w:val="single" w:sz="2" w:space="0" w:color="000001"/>
+              <w:left w:val="single" w:sz="2" w:space="0" w:color="000001"/>
+              <w:bottom w:val="single" w:sz="2" w:space="0" w:color="000001"/>
+              <w:right w:val="single" w:sz="2" w:space="0" w:color="000001"/>
+              <w:insideH w:val="single" w:sz="2" w:space="0" w:color="000001"/>
+              <w:insideV w:val="single" w:sz="2" w:space="0" w:color="000001"/>
+            </w:tcBorders>
+            <w:shd w:fill="auto" w:val="clear"/>
+            <w:tcMar>
+              <w:left w:w="45" w:type="dxa"/>
+            </w:tcMar>
+            <w:vAlign w:val="bottom"/>
+          </w:tcPr>
+          <w:p>
+            <w:pPr>
+              <w:pStyle w:val="ListParagraph"/>
+              <w:spacing w:lineRule="auto" w:line="276" w:before="0" w:after="120"/>
+              <w:ind w:left="720" w:hanging="0"/>
+              <w:contextualSpacing/>
+              <w:jc w:val="left"/>
+              <w:rPr/>
+            </w:pPr>
+            <w:r>
+              <w:rPr>
+                <w:sz w:val="28"/>
+                <w:szCs w:val="28"/>
+                <w:lang w:val="en-US"/>
+              </w:rPr>
+              <w:t>Ф2 Ф3 C3 T2 T3 T4 C1 C2</w:t>
+            </w:r>
+          </w:p>
+        </w:tc>
+      </w:tr>
+      <w:tr>
+        <w:trPr>
+          <w:trHeight w:val="637" w:hRule="atLeast"/>
+        </w:trPr>
+        <w:tc>
+          <w:tcPr>
+            <w:tcW w:w="2250" w:type="dxa"/>
+            <w:tcBorders>
+              <w:top w:val="single" w:sz="2" w:space="0" w:color="000001"/>
+              <w:left w:val="single" w:sz="2" w:space="0" w:color="000001"/>
+              <w:bottom w:val="single" w:sz="2" w:space="0" w:color="000001"/>
+              <w:insideH w:val="single" w:sz="2" w:space="0" w:color="000001"/>
+            </w:tcBorders>
+            <w:shd w:fill="auto" w:val="clear"/>
+            <w:tcMar>
+              <w:left w:w="45" w:type="dxa"/>
+            </w:tcMar>
+            <w:vAlign w:val="bottom"/>
+          </w:tcPr>
+          <w:p>
+            <w:pPr>
+              <w:pStyle w:val="TableContents"/>
+              <w:spacing w:before="0" w:after="200"/>
+              <w:rPr/>
+            </w:pPr>
+            <w:r>
+              <w:rPr>
+                <w:rFonts w:ascii="Times New Roman" w:hAnsi="Times New Roman"/>
+                <w:sz w:val="28"/>
+                <w:szCs w:val="28"/>
+                <w:lang w:val="ru-RU"/>
+              </w:rPr>
+              <w:t>Деталь номер 10</w:t>
+            </w:r>
+          </w:p>
+        </w:tc>
+        <w:tc>
+          <w:tcPr>
+            <w:tcW w:w="4230" w:type="dxa"/>
+            <w:tcBorders>
+              <w:top w:val="single" w:sz="2" w:space="0" w:color="000001"/>
+              <w:left w:val="single" w:sz="2" w:space="0" w:color="000001"/>
+              <w:bottom w:val="single" w:sz="2" w:space="0" w:color="000001"/>
+              <w:right w:val="single" w:sz="2" w:space="0" w:color="000001"/>
+              <w:insideH w:val="single" w:sz="2" w:space="0" w:color="000001"/>
+              <w:insideV w:val="single" w:sz="2" w:space="0" w:color="000001"/>
+            </w:tcBorders>
+            <w:shd w:fill="auto" w:val="clear"/>
+            <w:tcMar>
+              <w:left w:w="45" w:type="dxa"/>
+            </w:tcMar>
+            <w:vAlign w:val="bottom"/>
+          </w:tcPr>
+          <w:p>
+            <w:pPr>
+              <w:pStyle w:val="ListParagraph"/>
+              <w:spacing w:lineRule="auto" w:line="276" w:before="0" w:after="120"/>
+              <w:ind w:left="720" w:hanging="0"/>
+              <w:contextualSpacing/>
+              <w:jc w:val="left"/>
+              <w:rPr/>
+            </w:pPr>
+            <w:r>
+              <w:rPr>
+                <w:sz w:val="28"/>
+                <w:szCs w:val="28"/>
+                <w:lang w:val="en-US"/>
+              </w:rPr>
+              <w:t>Ф2 T4 C1 C2 T1</w:t>
+            </w:r>
+          </w:p>
+        </w:tc>
+      </w:tr>
+      <w:tr>
+        <w:trPr>
+          <w:trHeight w:val="637" w:hRule="atLeast"/>
+        </w:trPr>
+        <w:tc>
+          <w:tcPr>
+            <w:tcW w:w="2250" w:type="dxa"/>
+            <w:tcBorders>
+              <w:top w:val="single" w:sz="2" w:space="0" w:color="000001"/>
+              <w:left w:val="single" w:sz="2" w:space="0" w:color="000001"/>
+              <w:bottom w:val="single" w:sz="2" w:space="0" w:color="000001"/>
+              <w:insideH w:val="single" w:sz="2" w:space="0" w:color="000001"/>
+            </w:tcBorders>
+            <w:shd w:fill="auto" w:val="clear"/>
+            <w:tcMar>
+              <w:left w:w="45" w:type="dxa"/>
+            </w:tcMar>
+            <w:vAlign w:val="bottom"/>
+          </w:tcPr>
+          <w:p>
+            <w:pPr>
+              <w:pStyle w:val="TableContents"/>
+              <w:spacing w:before="0" w:after="200"/>
+              <w:rPr/>
+            </w:pPr>
+            <w:r>
+              <w:rPr>
+                <w:rFonts w:ascii="Times New Roman" w:hAnsi="Times New Roman"/>
+                <w:sz w:val="28"/>
+                <w:szCs w:val="28"/>
+                <w:lang w:val="ru-RU"/>
+              </w:rPr>
+              <w:t>Деталь номер 11</w:t>
+            </w:r>
+          </w:p>
+        </w:tc>
+        <w:tc>
+          <w:tcPr>
+            <w:tcW w:w="4230" w:type="dxa"/>
+            <w:tcBorders>
+              <w:top w:val="single" w:sz="2" w:space="0" w:color="000001"/>
+              <w:left w:val="single" w:sz="2" w:space="0" w:color="000001"/>
+              <w:bottom w:val="single" w:sz="2" w:space="0" w:color="000001"/>
+              <w:right w:val="single" w:sz="2" w:space="0" w:color="000001"/>
+              <w:insideH w:val="single" w:sz="2" w:space="0" w:color="000001"/>
+              <w:insideV w:val="single" w:sz="2" w:space="0" w:color="000001"/>
+            </w:tcBorders>
+            <w:shd w:fill="auto" w:val="clear"/>
+            <w:tcMar>
+              <w:left w:w="45" w:type="dxa"/>
+            </w:tcMar>
+            <w:vAlign w:val="bottom"/>
+          </w:tcPr>
+          <w:p>
+            <w:pPr>
+              <w:pStyle w:val="ListParagraph"/>
+              <w:spacing w:lineRule="auto" w:line="276" w:before="0" w:after="120"/>
+              <w:ind w:left="720" w:hanging="0"/>
+              <w:contextualSpacing/>
+              <w:jc w:val="left"/>
+              <w:rPr/>
+            </w:pPr>
+            <w:r>
+              <w:rPr>
+                <w:sz w:val="28"/>
+                <w:szCs w:val="28"/>
+                <w:lang w:val="en-US"/>
+              </w:rPr>
+              <w:t>T1 Ф1 Ф2 T4 C1 C2 T2 T3</w:t>
+            </w:r>
+          </w:p>
+        </w:tc>
+      </w:tr>
+      <w:tr>
+        <w:trPr>
+          <w:trHeight w:val="637" w:hRule="atLeast"/>
+        </w:trPr>
+        <w:tc>
+          <w:tcPr>
+            <w:tcW w:w="2250" w:type="dxa"/>
+            <w:tcBorders>
+              <w:top w:val="single" w:sz="2" w:space="0" w:color="000001"/>
+              <w:left w:val="single" w:sz="2" w:space="0" w:color="000001"/>
+              <w:bottom w:val="single" w:sz="2" w:space="0" w:color="000001"/>
+              <w:insideH w:val="single" w:sz="2" w:space="0" w:color="000001"/>
+            </w:tcBorders>
+            <w:shd w:fill="auto" w:val="clear"/>
+            <w:tcMar>
+              <w:left w:w="45" w:type="dxa"/>
+            </w:tcMar>
+            <w:vAlign w:val="bottom"/>
+          </w:tcPr>
+          <w:p>
+            <w:pPr>
+              <w:pStyle w:val="TableContents"/>
+              <w:spacing w:before="0" w:after="200"/>
+              <w:rPr/>
+            </w:pPr>
+            <w:r>
+              <w:rPr>
+                <w:rFonts w:ascii="Times New Roman" w:hAnsi="Times New Roman"/>
+                <w:sz w:val="28"/>
+                <w:szCs w:val="28"/>
+                <w:lang w:val="ru-RU"/>
+              </w:rPr>
+              <w:t>Деталь номер 12</w:t>
+            </w:r>
+          </w:p>
+        </w:tc>
+        <w:tc>
+          <w:tcPr>
+            <w:tcW w:w="4230" w:type="dxa"/>
+            <w:tcBorders>
+              <w:top w:val="single" w:sz="2" w:space="0" w:color="000001"/>
+              <w:left w:val="single" w:sz="2" w:space="0" w:color="000001"/>
+              <w:bottom w:val="single" w:sz="2" w:space="0" w:color="000001"/>
+              <w:right w:val="single" w:sz="2" w:space="0" w:color="000001"/>
+              <w:insideH w:val="single" w:sz="2" w:space="0" w:color="000001"/>
+              <w:insideV w:val="single" w:sz="2" w:space="0" w:color="000001"/>
+            </w:tcBorders>
+            <w:shd w:fill="auto" w:val="clear"/>
+            <w:tcMar>
+              <w:left w:w="45" w:type="dxa"/>
+            </w:tcMar>
+            <w:vAlign w:val="bottom"/>
+          </w:tcPr>
+          <w:p>
+            <w:pPr>
+              <w:pStyle w:val="ListParagraph"/>
+              <w:spacing w:lineRule="auto" w:line="276" w:before="0" w:after="120"/>
+              <w:ind w:left="720" w:hanging="0"/>
+              <w:contextualSpacing/>
+              <w:jc w:val="left"/>
+              <w:rPr/>
+            </w:pPr>
+            <w:r>
+              <w:rPr>
+                <w:sz w:val="28"/>
+                <w:szCs w:val="28"/>
+                <w:lang w:val="en-US"/>
+              </w:rPr>
+              <w:t xml:space="preserve">T1 </w:t>
+            </w:r>
+            <w:r>
+              <w:rPr>
+                <w:sz w:val="28"/>
+                <w:szCs w:val="28"/>
+                <w:lang w:val="ru-RU"/>
+              </w:rPr>
+              <w:t>Ф</w:t>
+            </w:r>
+            <w:r>
+              <w:rPr>
+                <w:sz w:val="28"/>
+                <w:szCs w:val="28"/>
+                <w:lang w:val="en-US"/>
+              </w:rPr>
+              <w:t>1 T4 C1 C2</w:t>
+            </w:r>
+          </w:p>
+        </w:tc>
+      </w:tr>
+      <w:tr>
+        <w:trPr>
+          <w:trHeight w:val="637" w:hRule="atLeast"/>
+        </w:trPr>
+        <w:tc>
+          <w:tcPr>
+            <w:tcW w:w="2250" w:type="dxa"/>
+            <w:tcBorders>
+              <w:top w:val="single" w:sz="2" w:space="0" w:color="000001"/>
+              <w:left w:val="single" w:sz="2" w:space="0" w:color="000001"/>
+              <w:bottom w:val="single" w:sz="2" w:space="0" w:color="000001"/>
+              <w:insideH w:val="single" w:sz="2" w:space="0" w:color="000001"/>
+            </w:tcBorders>
+            <w:shd w:fill="auto" w:val="clear"/>
+            <w:tcMar>
+              <w:left w:w="45" w:type="dxa"/>
+            </w:tcMar>
+            <w:vAlign w:val="bottom"/>
+          </w:tcPr>
+          <w:p>
+            <w:pPr>
+              <w:pStyle w:val="TableContents"/>
+              <w:spacing w:before="0" w:after="200"/>
+              <w:rPr/>
+            </w:pPr>
+            <w:r>
+              <w:rPr>
+                <w:rFonts w:ascii="Times New Roman" w:hAnsi="Times New Roman"/>
+                <w:sz w:val="28"/>
+                <w:szCs w:val="28"/>
+                <w:lang w:val="ru-RU"/>
+              </w:rPr>
+              <w:t>Деталь номер 13</w:t>
+            </w:r>
+          </w:p>
+        </w:tc>
+        <w:tc>
+          <w:tcPr>
+            <w:tcW w:w="4230" w:type="dxa"/>
+            <w:tcBorders>
+              <w:top w:val="single" w:sz="2" w:space="0" w:color="000001"/>
+              <w:left w:val="single" w:sz="2" w:space="0" w:color="000001"/>
+              <w:bottom w:val="single" w:sz="2" w:space="0" w:color="000001"/>
+              <w:right w:val="single" w:sz="2" w:space="0" w:color="000001"/>
+              <w:insideH w:val="single" w:sz="2" w:space="0" w:color="000001"/>
+              <w:insideV w:val="single" w:sz="2" w:space="0" w:color="000001"/>
+            </w:tcBorders>
+            <w:shd w:fill="auto" w:val="clear"/>
+            <w:tcMar>
+              <w:left w:w="45" w:type="dxa"/>
+            </w:tcMar>
+            <w:vAlign w:val="bottom"/>
+          </w:tcPr>
+          <w:p>
+            <w:pPr>
+              <w:pStyle w:val="ListParagraph"/>
+              <w:spacing w:lineRule="auto" w:line="276" w:before="0" w:after="120"/>
+              <w:ind w:left="720" w:hanging="0"/>
+              <w:contextualSpacing/>
+              <w:jc w:val="left"/>
+              <w:rPr/>
+            </w:pPr>
+            <w:r>
+              <w:rPr>
+                <w:sz w:val="28"/>
+                <w:szCs w:val="28"/>
+                <w:lang w:val="en-US"/>
+              </w:rPr>
+              <w:t>T2 T3 Ф1 Ф2 P1 T4 C1 C2</w:t>
+            </w:r>
+          </w:p>
+        </w:tc>
+      </w:tr>
+      <w:tr>
+        <w:trPr>
+          <w:trHeight w:val="637" w:hRule="atLeast"/>
+        </w:trPr>
+        <w:tc>
+          <w:tcPr>
+            <w:tcW w:w="2250" w:type="dxa"/>
+            <w:tcBorders>
+              <w:top w:val="single" w:sz="2" w:space="0" w:color="000001"/>
+              <w:left w:val="single" w:sz="2" w:space="0" w:color="000001"/>
+              <w:bottom w:val="single" w:sz="2" w:space="0" w:color="000001"/>
+              <w:insideH w:val="single" w:sz="2" w:space="0" w:color="000001"/>
+            </w:tcBorders>
+            <w:shd w:fill="auto" w:val="clear"/>
+            <w:tcMar>
+              <w:left w:w="45" w:type="dxa"/>
+            </w:tcMar>
+            <w:vAlign w:val="bottom"/>
+          </w:tcPr>
+          <w:p>
+            <w:pPr>
+              <w:pStyle w:val="TableContents"/>
+              <w:spacing w:before="0" w:after="200"/>
+              <w:rPr/>
+            </w:pPr>
+            <w:r>
+              <w:rPr>
+                <w:rFonts w:ascii="Times New Roman" w:hAnsi="Times New Roman"/>
+                <w:sz w:val="28"/>
+                <w:szCs w:val="28"/>
+                <w:lang w:val="ru-RU"/>
+              </w:rPr>
+              <w:t>Деталь номер 14</w:t>
+            </w:r>
+          </w:p>
+        </w:tc>
+        <w:tc>
+          <w:tcPr>
+            <w:tcW w:w="4230" w:type="dxa"/>
+            <w:tcBorders>
+              <w:top w:val="single" w:sz="2" w:space="0" w:color="000001"/>
+              <w:left w:val="single" w:sz="2" w:space="0" w:color="000001"/>
+              <w:bottom w:val="single" w:sz="2" w:space="0" w:color="000001"/>
+              <w:right w:val="single" w:sz="2" w:space="0" w:color="000001"/>
+              <w:insideH w:val="single" w:sz="2" w:space="0" w:color="000001"/>
+              <w:insideV w:val="single" w:sz="2" w:space="0" w:color="000001"/>
+            </w:tcBorders>
+            <w:shd w:fill="auto" w:val="clear"/>
+            <w:tcMar>
+              <w:left w:w="45" w:type="dxa"/>
+            </w:tcMar>
+            <w:vAlign w:val="bottom"/>
+          </w:tcPr>
+          <w:p>
+            <w:pPr>
+              <w:pStyle w:val="ListParagraph"/>
+              <w:numPr>
+                <w:ilvl w:val="0"/>
+                <w:numId w:val="0"/>
+              </w:numPr>
+              <w:spacing w:lineRule="auto" w:line="276" w:before="0" w:after="120"/>
+              <w:ind w:left="720" w:hanging="0"/>
+              <w:contextualSpacing/>
+              <w:jc w:val="left"/>
+              <w:rPr/>
+            </w:pPr>
+            <w:r>
+              <w:rPr>
+                <w:sz w:val="28"/>
+                <w:szCs w:val="28"/>
+                <w:lang w:val="en-US" w:eastAsia="uk-UA"/>
+              </w:rPr>
+              <w:t>T4 C1 C2 Ф1 Ф2</w:t>
+            </w:r>
+          </w:p>
+        </w:tc>
+      </w:tr>
+    </w:tbl>
+    <w:p>
+      <w:pPr>
+        <w:pStyle w:val="Normal"/>
+        <w:widowControl w:val="false"/>
+        <w:spacing w:lineRule="auto" w:line="240" w:before="0" w:after="0"/>
+        <w:ind w:firstLine="709"/>
+        <w:rPr>
+          <w:rFonts w:ascii="Times New Roman CYR" w:hAnsi="Times New Roman CYR" w:cs="Times New Roman CYR"/>
+          <w:sz w:val="28"/>
+          <w:szCs w:val="28"/>
+          <w:lang w:val="ru-RU"/>
+        </w:rPr>
+      </w:pPr>
+      <w:r>
+        <w:rPr>
+          <w:rFonts w:cs="Times New Roman CYR" w:ascii="Times New Roman CYR" w:hAnsi="Times New Roman CYR"/>
+          <w:sz w:val="28"/>
+          <w:szCs w:val="28"/>
+          <w:lang w:val="ru-RU"/>
+        </w:rPr>
+      </w:r>
+    </w:p>
+    <w:p>
+      <w:pPr>
+        <w:pStyle w:val="ListParagraph"/>
+        <w:spacing w:lineRule="auto" w:line="276"/>
+        <w:rPr/>
+      </w:pPr>
+      <w:r>
+        <w:rPr>
+          <w:szCs w:val="28"/>
+        </w:rPr>
+        <w:t xml:space="preserve">де   </w:t>
+        <w:tab/>
+        <w:t xml:space="preserve">  </w:t>
+      </w:r>
+    </w:p>
+    <w:p>
+      <w:pPr>
+        <w:pStyle w:val="ListParagraph"/>
+        <w:spacing w:lineRule="auto" w:line="276"/>
+        <w:rPr/>
+      </w:pPr>
+      <w:r>
+        <w:rPr>
+          <w:szCs w:val="28"/>
+        </w:rPr>
+        <w:t>T</w:t>
+      </w:r>
+      <w:r>
+        <w:rPr>
+          <w:szCs w:val="28"/>
+          <w:vertAlign w:val="subscript"/>
+        </w:rPr>
+        <w:t>i</w:t>
+      </w:r>
+      <w:r>
+        <w:rPr>
+          <w:szCs w:val="28"/>
+        </w:rPr>
+        <w:t xml:space="preserve">– токарські операції;                                  </w:t>
+      </w:r>
+    </w:p>
+    <w:p>
+      <w:pPr>
+        <w:pStyle w:val="ListParagraph"/>
+        <w:spacing w:lineRule="auto" w:line="276"/>
+        <w:rPr/>
+      </w:pPr>
+      <w:r>
+        <w:rPr/>
+        <w:t>C</w:t>
+      </w:r>
+      <w:r>
+        <w:rPr>
+          <w:vertAlign w:val="subscript"/>
+        </w:rPr>
+        <w:t>i</w:t>
+      </w:r>
+      <w:r>
+        <w:rPr/>
+        <w:t>– свердлильні операції;</w:t>
+      </w:r>
+    </w:p>
+    <w:p>
+      <w:pPr>
+        <w:pStyle w:val="ListParagraph"/>
+        <w:spacing w:lineRule="auto" w:line="276"/>
+        <w:rPr/>
+      </w:pPr>
+      <w:r>
+        <w:rPr/>
+        <w:t>Ф</w:t>
+      </w:r>
+      <w:r>
+        <w:rPr>
+          <w:vertAlign w:val="subscript"/>
+        </w:rPr>
+        <w:t>і</w:t>
+      </w:r>
+      <w:r>
+        <w:rPr/>
+        <w:t>– фрезерувальні операції;</w:t>
+      </w:r>
+    </w:p>
+    <w:p>
+      <w:pPr>
+        <w:pStyle w:val="ListParagraph"/>
+        <w:spacing w:lineRule="auto" w:line="276"/>
+        <w:rPr/>
+      </w:pPr>
+      <w:r>
+        <w:rPr>
+          <w:szCs w:val="28"/>
+        </w:rPr>
+        <w:t xml:space="preserve"> </w:t>
+      </w:r>
+      <w:r>
+        <w:rPr>
+          <w:szCs w:val="28"/>
+        </w:rPr>
+        <w:t>Р</w:t>
+      </w:r>
+      <w:r>
+        <w:rPr>
+          <w:szCs w:val="28"/>
+          <w:vertAlign w:val="subscript"/>
+        </w:rPr>
+        <w:t>i</w:t>
+      </w:r>
+      <w:r>
+        <w:rPr>
+          <w:szCs w:val="28"/>
+        </w:rPr>
+        <w:t xml:space="preserve"> -  операції різьблення.</w:t>
+      </w:r>
+    </w:p>
+    <w:p>
+      <w:pPr>
+        <w:pStyle w:val="Normal"/>
+        <w:widowControl w:val="false"/>
+        <w:tabs>
+          <w:tab w:val="left" w:pos="8860" w:leader="none"/>
+        </w:tabs>
+        <w:spacing w:before="0" w:after="0"/>
+        <w:ind w:firstLine="709"/>
+        <w:jc w:val="both"/>
+        <w:rPr>
+          <w:rFonts w:ascii="Times New Roman CYR" w:hAnsi="Times New Roman CYR" w:cs="Times New Roman CYR"/>
+          <w:sz w:val="28"/>
+          <w:szCs w:val="28"/>
+        </w:rPr>
+      </w:pPr>
+      <w:r>
+        <w:rPr>
+          <w:rFonts w:cs="Times New Roman CYR" w:ascii="Times New Roman CYR" w:hAnsi="Times New Roman CYR"/>
+          <w:sz w:val="28"/>
+          <w:szCs w:val="28"/>
+        </w:rPr>
+      </w:r>
+    </w:p>
+    <w:p>
+      <w:pPr>
+        <w:pStyle w:val="Normal"/>
+        <w:widowControl w:val="false"/>
+        <w:tabs>
+          <w:tab w:val="left" w:pos="8860" w:leader="none"/>
+        </w:tabs>
+        <w:spacing w:before="0" w:after="0"/>
+        <w:ind w:firstLine="709"/>
+        <w:jc w:val="both"/>
+        <w:rPr>
+          <w:rFonts w:ascii="Times New Roman CYR" w:hAnsi="Times New Roman CYR" w:cs="Times New Roman CYR"/>
+          <w:sz w:val="28"/>
+          <w:szCs w:val="28"/>
+        </w:rPr>
+      </w:pPr>
+      <w:r>
+        <w:rPr>
+          <w:rFonts w:cs="Times New Roman CYR" w:ascii="Times New Roman CYR" w:hAnsi="Times New Roman CYR"/>
+          <w:sz w:val="28"/>
+          <w:szCs w:val="28"/>
+        </w:rPr>
+      </w:r>
+    </w:p>
+    <w:p>
+      <w:pPr>
+        <w:pStyle w:val="Normal"/>
+        <w:widowControl w:val="false"/>
+        <w:tabs>
+          <w:tab w:val="left" w:pos="8860" w:leader="none"/>
+        </w:tabs>
+        <w:spacing w:before="0" w:after="0"/>
+        <w:ind w:firstLine="709"/>
+        <w:jc w:val="both"/>
+        <w:rPr>
+          <w:rFonts w:ascii="Times New Roman CYR" w:hAnsi="Times New Roman CYR" w:cs="Times New Roman CYR"/>
+          <w:sz w:val="28"/>
+          <w:szCs w:val="28"/>
+        </w:rPr>
+      </w:pPr>
+      <w:r>
+        <w:rPr>
+          <w:rFonts w:cs="Times New Roman CYR" w:ascii="Times New Roman CYR" w:hAnsi="Times New Roman CYR"/>
+          <w:sz w:val="28"/>
+          <w:szCs w:val="28"/>
+        </w:rPr>
+      </w:r>
+    </w:p>
+    <w:p>
+      <w:pPr>
+        <w:pStyle w:val="Normal"/>
+        <w:widowControl w:val="false"/>
+        <w:tabs>
+          <w:tab w:val="left" w:pos="8860" w:leader="none"/>
+        </w:tabs>
+        <w:spacing w:before="0" w:after="0"/>
+        <w:ind w:firstLine="709"/>
+        <w:jc w:val="both"/>
+        <w:rPr>
+          <w:rFonts w:ascii="Times New Roman CYR" w:hAnsi="Times New Roman CYR" w:cs="Times New Roman CYR"/>
+          <w:sz w:val="28"/>
+          <w:szCs w:val="28"/>
+        </w:rPr>
+      </w:pPr>
+      <w:r>
+        <w:rPr>
+          <w:rFonts w:cs="Times New Roman CYR" w:ascii="Times New Roman CYR" w:hAnsi="Times New Roman CYR"/>
+          <w:sz w:val="28"/>
+          <w:szCs w:val="28"/>
+        </w:rPr>
+      </w:r>
+    </w:p>
+    <w:p>
+      <w:pPr>
+        <w:pStyle w:val="Normal"/>
+        <w:widowControl w:val="false"/>
+        <w:tabs>
+          <w:tab w:val="left" w:pos="8860" w:leader="none"/>
+        </w:tabs>
+        <w:spacing w:before="0" w:after="0"/>
+        <w:ind w:firstLine="709"/>
+        <w:jc w:val="both"/>
+        <w:rPr>
+          <w:rFonts w:ascii="Times New Roman CYR" w:hAnsi="Times New Roman CYR" w:cs="Times New Roman CYR"/>
+          <w:sz w:val="28"/>
+          <w:szCs w:val="28"/>
+        </w:rPr>
+      </w:pPr>
+      <w:r>
+        <w:rPr>
+          <w:rFonts w:cs="Times New Roman CYR" w:ascii="Times New Roman CYR" w:hAnsi="Times New Roman CYR"/>
+          <w:sz w:val="28"/>
+          <w:szCs w:val="28"/>
+        </w:rPr>
+      </w:r>
+    </w:p>
+    <w:p>
+      <w:pPr>
+        <w:pStyle w:val="Normal"/>
+        <w:widowControl w:val="false"/>
+        <w:tabs>
+          <w:tab w:val="left" w:pos="8860" w:leader="none"/>
+        </w:tabs>
+        <w:spacing w:before="0" w:after="0"/>
+        <w:ind w:firstLine="709"/>
+        <w:jc w:val="both"/>
+        <w:rPr>
+          <w:rFonts w:ascii="Times New Roman CYR" w:hAnsi="Times New Roman CYR" w:cs="Times New Roman CYR"/>
+          <w:sz w:val="28"/>
+          <w:szCs w:val="28"/>
+        </w:rPr>
+      </w:pPr>
+      <w:r>
+        <w:rPr>
+          <w:rFonts w:cs="Times New Roman CYR" w:ascii="Times New Roman CYR" w:hAnsi="Times New Roman CYR"/>
+          <w:sz w:val="28"/>
+          <w:szCs w:val="28"/>
+        </w:rPr>
+      </w:r>
+    </w:p>
+    <w:p>
+      <w:pPr>
+        <w:pStyle w:val="Normal"/>
+        <w:widowControl w:val="false"/>
+        <w:tabs>
+          <w:tab w:val="left" w:pos="8860" w:leader="none"/>
+        </w:tabs>
+        <w:spacing w:before="0" w:after="0"/>
+        <w:ind w:hanging="0"/>
+        <w:jc w:val="both"/>
+        <w:rPr>
+          <w:rFonts w:ascii="Times New Roman CYR" w:hAnsi="Times New Roman CYR" w:cs="Times New Roman CYR"/>
+          <w:sz w:val="28"/>
+          <w:szCs w:val="28"/>
+        </w:rPr>
+      </w:pPr>
+      <w:r>
+        <w:rPr>
+          <w:rFonts w:cs="Times New Roman CYR" w:ascii="Times New Roman CYR" w:hAnsi="Times New Roman CYR"/>
+          <w:sz w:val="28"/>
+          <w:szCs w:val="28"/>
+        </w:rPr>
+        <w:t>Модулі та номенклатура операцій, що виконують дані модулі вказані в таблиці 2</w:t>
+      </w:r>
+    </w:p>
+    <w:p>
+      <w:pPr>
+        <w:pStyle w:val="Normal"/>
+        <w:widowControl w:val="false"/>
+        <w:tabs>
+          <w:tab w:val="left" w:pos="8860" w:leader="none"/>
+        </w:tabs>
+        <w:spacing w:before="0" w:after="0"/>
+        <w:ind w:hanging="0"/>
+        <w:jc w:val="right"/>
+        <w:rPr>
+          <w:rFonts w:ascii="Times New Roman CYR" w:hAnsi="Times New Roman CYR" w:cs="Times New Roman CYR"/>
+          <w:i/>
+          <w:i/>
+          <w:iCs/>
+          <w:sz w:val="28"/>
+          <w:szCs w:val="28"/>
+        </w:rPr>
+      </w:pPr>
+      <w:r>
+        <w:rPr>
+          <w:rFonts w:cs="Times New Roman CYR" w:ascii="Times New Roman CYR" w:hAnsi="Times New Roman CYR"/>
+          <w:i/>
+          <w:iCs/>
+          <w:sz w:val="28"/>
+          <w:szCs w:val="28"/>
+        </w:rPr>
+        <w:t>Таблиця 2</w:t>
+      </w:r>
+    </w:p>
+    <w:tbl>
+      <w:tblPr>
         <w:tblW w:w="9639" w:type="dxa"/>
         <w:jc w:val="left"/>
         <w:tblInd w:w="50" w:type="dxa"/>
@@ -779,21 +2282,20 @@
           </w:tcPr>
           <w:p>
             <w:pPr>
-              <w:pStyle w:val="TableContents"/>
-              <w:spacing w:before="0" w:after="200"/>
-              <w:rPr>
-                <w:rFonts w:ascii="Times New Roman" w:hAnsi="Times New Roman"/>
-                <w:sz w:val="28"/>
-                <w:szCs w:val="28"/>
-              </w:rPr>
-            </w:pPr>
-            <w:r>
-              <w:rPr>
-                <w:rFonts w:ascii="Times New Roman" w:hAnsi="Times New Roman"/>
-                <w:sz w:val="28"/>
-                <w:szCs w:val="28"/>
-              </w:rPr>
-              <w:t>Номер деталі</w:t>
+              <w:pStyle w:val="ListParagraph"/>
+              <w:spacing w:lineRule="auto" w:line="360" w:before="0" w:after="120"/>
+              <w:ind w:left="720" w:hanging="0"/>
+              <w:contextualSpacing/>
+              <w:jc w:val="both"/>
+              <w:rPr/>
+            </w:pPr>
+            <w:r>
+              <w:rPr/>
+              <w:t xml:space="preserve">№ </w:t>
+            </w:r>
+            <w:r>
+              <w:rPr/>
+              <w:t>ГВМ</w:t>
             </w:r>
           </w:p>
         </w:tc>
@@ -816,35 +2318,15 @@
           <w:p>
             <w:pPr>
               <w:pStyle w:val="ListParagraph"/>
-              <w:numPr>
-                <w:ilvl w:val="0"/>
-                <w:numId w:val="0"/>
-              </w:numPr>
-              <w:spacing w:lineRule="auto" w:line="276" w:before="0" w:after="120"/>
+              <w:spacing w:lineRule="auto" w:line="360" w:before="0" w:after="120"/>
               <w:ind w:left="720" w:hanging="0"/>
               <w:contextualSpacing/>
-              <w:rPr>
-                <w:rFonts w:ascii="Times New Roman" w:hAnsi="Times New Roman"/>
-                <w:sz w:val="28"/>
-                <w:szCs w:val="28"/>
-                <w:lang w:val="ru-RU"/>
-              </w:rPr>
-            </w:pPr>
-            <w:r>
-              <w:rPr>
-                <w:sz w:val="28"/>
-                <w:szCs w:val="28"/>
-                <w:lang w:val="ru-RU"/>
-              </w:rPr>
-              <w:t>Операц</w:t>
-            </w:r>
-            <w:r>
-              <w:rPr>
-                <w:sz w:val="28"/>
-                <w:szCs w:val="28"/>
-                <w:lang w:val="uk-UA"/>
-              </w:rPr>
-              <w:t>ії</w:t>
+              <w:jc w:val="both"/>
+              <w:rPr/>
+            </w:pPr>
+            <w:r>
+              <w:rPr/>
+              <w:t>Операції</w:t>
             </w:r>
           </w:p>
         </w:tc>
@@ -867,23 +2349,16 @@
           </w:tcPr>
           <w:p>
             <w:pPr>
-              <w:pStyle w:val="TableContents"/>
-              <w:spacing w:before="0" w:after="200"/>
-              <w:rPr>
-                <w:rFonts w:ascii="Times New Roman" w:hAnsi="Times New Roman"/>
-                <w:sz w:val="28"/>
-                <w:szCs w:val="28"/>
-                <w:lang w:val="ru-RU"/>
-              </w:rPr>
-            </w:pPr>
-            <w:r>
-              <w:rPr>
-                <w:rFonts w:ascii="Times New Roman" w:hAnsi="Times New Roman"/>
-                <w:sz w:val="28"/>
-                <w:szCs w:val="28"/>
-                <w:lang w:val="ru-RU"/>
-              </w:rPr>
-              <w:t>Деталь номер 1</w:t>
+              <w:pStyle w:val="ListParagraph"/>
+              <w:spacing w:lineRule="auto" w:line="360" w:before="0" w:after="120"/>
+              <w:ind w:left="720" w:hanging="0"/>
+              <w:contextualSpacing/>
+              <w:jc w:val="both"/>
+              <w:rPr/>
+            </w:pPr>
+            <w:r>
+              <w:rPr/>
+              <w:t>ГВМ 1</w:t>
             </w:r>
           </w:p>
         </w:tc>
@@ -906,25 +2381,15 @@
           <w:p>
             <w:pPr>
               <w:pStyle w:val="ListParagraph"/>
-              <w:numPr>
-                <w:ilvl w:val="0"/>
-                <w:numId w:val="0"/>
-              </w:numPr>
-              <w:spacing w:lineRule="auto" w:line="276" w:before="0" w:after="120"/>
+              <w:spacing w:lineRule="auto" w:line="360" w:before="0" w:after="120"/>
               <w:ind w:left="720" w:hanging="0"/>
               <w:contextualSpacing/>
-              <w:rPr>
-                <w:rFonts w:ascii="Times New Roman" w:hAnsi="Times New Roman"/>
-                <w:sz w:val="28"/>
-                <w:szCs w:val="28"/>
-              </w:rPr>
-            </w:pPr>
-            <w:r>
-              <w:rPr>
-                <w:sz w:val="28"/>
-                <w:szCs w:val="28"/>
-              </w:rPr>
-              <w:t>T1 T2 T3 Ф1 C1 C2 P2</w:t>
+              <w:jc w:val="both"/>
+              <w:rPr/>
+            </w:pPr>
+            <w:r>
+              <w:rPr/>
+              <w:t>Т3</w:t>
             </w:r>
           </w:p>
         </w:tc>
@@ -947,23 +2412,16 @@
           </w:tcPr>
           <w:p>
             <w:pPr>
-              <w:pStyle w:val="TableContents"/>
-              <w:spacing w:before="0" w:after="200"/>
-              <w:rPr>
-                <w:rFonts w:ascii="Times New Roman" w:hAnsi="Times New Roman"/>
-                <w:sz w:val="28"/>
-                <w:szCs w:val="28"/>
-                <w:lang w:val="ru-RU"/>
-              </w:rPr>
-            </w:pPr>
-            <w:r>
-              <w:rPr>
-                <w:rFonts w:ascii="Times New Roman" w:hAnsi="Times New Roman"/>
-                <w:sz w:val="28"/>
-                <w:szCs w:val="28"/>
-                <w:lang w:val="ru-RU"/>
-              </w:rPr>
-              <w:t>Деталь номер 2</w:t>
+              <w:pStyle w:val="ListParagraph"/>
+              <w:spacing w:lineRule="auto" w:line="360" w:before="0" w:after="120"/>
+              <w:ind w:left="720" w:hanging="0"/>
+              <w:contextualSpacing/>
+              <w:jc w:val="both"/>
+              <w:rPr/>
+            </w:pPr>
+            <w:r>
+              <w:rPr/>
+              <w:t>ГВМ 2</w:t>
             </w:r>
           </w:p>
         </w:tc>
@@ -986,22 +2444,15 @@
           <w:p>
             <w:pPr>
               <w:pStyle w:val="ListParagraph"/>
-              <w:spacing w:lineRule="auto" w:line="276" w:before="0" w:after="120"/>
+              <w:spacing w:lineRule="auto" w:line="360" w:before="0" w:after="120"/>
               <w:ind w:left="720" w:hanging="0"/>
               <w:contextualSpacing/>
-              <w:rPr>
-                <w:rFonts w:ascii="Times New Roman" w:hAnsi="Times New Roman"/>
-                <w:sz w:val="28"/>
-                <w:szCs w:val="28"/>
-              </w:rPr>
-            </w:pPr>
-            <w:r>
-              <w:rPr>
-                <w:sz w:val="28"/>
-                <w:szCs w:val="28"/>
-                <w:lang w:val="en-US"/>
-              </w:rPr>
-              <w:t>T1 C1 C2 P2 T4</w:t>
+              <w:jc w:val="both"/>
+              <w:rPr/>
+            </w:pPr>
+            <w:r>
+              <w:rPr/>
+              <w:t>Ф3</w:t>
             </w:r>
           </w:p>
         </w:tc>
@@ -1024,23 +2475,16 @@
           </w:tcPr>
           <w:p>
             <w:pPr>
-              <w:pStyle w:val="TableContents"/>
-              <w:spacing w:before="0" w:after="200"/>
-              <w:rPr>
-                <w:rFonts w:ascii="Times New Roman" w:hAnsi="Times New Roman"/>
-                <w:sz w:val="28"/>
-                <w:szCs w:val="28"/>
-                <w:lang w:val="ru-RU"/>
-              </w:rPr>
-            </w:pPr>
-            <w:r>
-              <w:rPr>
-                <w:rFonts w:ascii="Times New Roman" w:hAnsi="Times New Roman"/>
-                <w:sz w:val="28"/>
-                <w:szCs w:val="28"/>
-                <w:lang w:val="ru-RU"/>
-              </w:rPr>
-              <w:t>Деталь номер 3</w:t>
+              <w:pStyle w:val="ListParagraph"/>
+              <w:spacing w:lineRule="auto" w:line="360" w:before="0" w:after="120"/>
+              <w:ind w:left="720" w:hanging="0"/>
+              <w:contextualSpacing/>
+              <w:jc w:val="both"/>
+              <w:rPr/>
+            </w:pPr>
+            <w:r>
+              <w:rPr/>
+              <w:t>ГВМ 3</w:t>
             </w:r>
           </w:p>
         </w:tc>
@@ -1063,22 +2507,15 @@
           <w:p>
             <w:pPr>
               <w:pStyle w:val="ListParagraph"/>
-              <w:spacing w:lineRule="auto" w:line="276" w:before="0" w:after="120"/>
+              <w:spacing w:lineRule="auto" w:line="360" w:before="0" w:after="120"/>
               <w:ind w:left="720" w:hanging="0"/>
               <w:contextualSpacing/>
-              <w:rPr>
-                <w:rFonts w:ascii="Times New Roman" w:hAnsi="Times New Roman"/>
-                <w:sz w:val="28"/>
-                <w:szCs w:val="28"/>
-              </w:rPr>
-            </w:pPr>
-            <w:r>
-              <w:rPr>
-                <w:sz w:val="28"/>
-                <w:szCs w:val="28"/>
-                <w:lang w:val="en-US"/>
-              </w:rPr>
-              <w:t>T1 C3 T2 T3 C1 C2 P2</w:t>
+              <w:jc w:val="both"/>
+              <w:rPr/>
+            </w:pPr>
+            <w:r>
+              <w:rPr/>
+              <w:t>Т2 С3</w:t>
             </w:r>
           </w:p>
         </w:tc>
@@ -1101,23 +2538,16 @@
           </w:tcPr>
           <w:p>
             <w:pPr>
-              <w:pStyle w:val="TableContents"/>
-              <w:spacing w:before="0" w:after="200"/>
-              <w:rPr>
-                <w:rFonts w:ascii="Times New Roman" w:hAnsi="Times New Roman"/>
-                <w:sz w:val="28"/>
-                <w:szCs w:val="28"/>
-                <w:lang w:val="ru-RU"/>
-              </w:rPr>
-            </w:pPr>
-            <w:r>
-              <w:rPr>
-                <w:rFonts w:ascii="Times New Roman" w:hAnsi="Times New Roman"/>
-                <w:sz w:val="28"/>
-                <w:szCs w:val="28"/>
-                <w:lang w:val="ru-RU"/>
-              </w:rPr>
-              <w:t>Деталь номер 4</w:t>
+              <w:pStyle w:val="ListParagraph"/>
+              <w:spacing w:lineRule="auto" w:line="360" w:before="0" w:after="120"/>
+              <w:ind w:left="720" w:hanging="0"/>
+              <w:contextualSpacing/>
+              <w:jc w:val="both"/>
+              <w:rPr/>
+            </w:pPr>
+            <w:r>
+              <w:rPr/>
+              <w:t>ГВМ 4</w:t>
             </w:r>
           </w:p>
         </w:tc>
@@ -1140,22 +2570,23 @@
           <w:p>
             <w:pPr>
               <w:pStyle w:val="ListParagraph"/>
-              <w:spacing w:lineRule="auto" w:line="276" w:before="0" w:after="120"/>
+              <w:spacing w:lineRule="auto" w:line="360" w:before="0" w:after="120"/>
               <w:ind w:left="720" w:hanging="0"/>
               <w:contextualSpacing/>
-              <w:rPr>
-                <w:rFonts w:ascii="Times New Roman" w:hAnsi="Times New Roman"/>
-                <w:sz w:val="28"/>
-                <w:szCs w:val="28"/>
-              </w:rPr>
-            </w:pPr>
-            <w:r>
-              <w:rPr>
-                <w:sz w:val="28"/>
-                <w:szCs w:val="28"/>
-                <w:lang w:val="en-US"/>
-              </w:rPr>
-              <w:t>T2 T3 C1 C2 P2 Ф1 Ф2</w:t>
+              <w:jc w:val="both"/>
+              <w:rPr/>
+            </w:pPr>
+            <w:r>
+              <w:rPr/>
+              <w:t xml:space="preserve">С1 С2 </w:t>
+            </w:r>
+            <w:r>
+              <w:rPr/>
+              <w:t>T</w:t>
+            </w:r>
+            <w:r>
+              <w:rPr/>
+              <w:t>1 Р2</w:t>
             </w:r>
           </w:p>
         </w:tc>
@@ -1178,23 +2609,16 @@
           </w:tcPr>
           <w:p>
             <w:pPr>
-              <w:pStyle w:val="TableContents"/>
-              <w:spacing w:before="0" w:after="200"/>
-              <w:rPr>
-                <w:rFonts w:ascii="Times New Roman" w:hAnsi="Times New Roman"/>
-                <w:sz w:val="28"/>
-                <w:szCs w:val="28"/>
-                <w:lang w:val="ru-RU"/>
-              </w:rPr>
-            </w:pPr>
-            <w:r>
-              <w:rPr>
-                <w:rFonts w:ascii="Times New Roman" w:hAnsi="Times New Roman"/>
-                <w:sz w:val="28"/>
-                <w:szCs w:val="28"/>
-                <w:lang w:val="ru-RU"/>
-              </w:rPr>
-              <w:t>Деталь номер 5</w:t>
+              <w:pStyle w:val="ListParagraph"/>
+              <w:spacing w:lineRule="auto" w:line="360" w:before="0" w:after="120"/>
+              <w:ind w:left="720" w:hanging="0"/>
+              <w:contextualSpacing/>
+              <w:jc w:val="both"/>
+              <w:rPr/>
+            </w:pPr>
+            <w:r>
+              <w:rPr/>
+              <w:t>ГВМ 5</w:t>
             </w:r>
           </w:p>
         </w:tc>
@@ -1217,1132 +2641,6 @@
           <w:p>
             <w:pPr>
               <w:pStyle w:val="ListParagraph"/>
-              <w:spacing w:lineRule="auto" w:line="276" w:before="0" w:after="120"/>
-              <w:ind w:left="720" w:hanging="0"/>
-              <w:contextualSpacing/>
-              <w:rPr>
-                <w:rFonts w:ascii="Times New Roman" w:hAnsi="Times New Roman"/>
-                <w:sz w:val="28"/>
-                <w:szCs w:val="28"/>
-              </w:rPr>
-            </w:pPr>
-            <w:r>
-              <w:rPr>
-                <w:sz w:val="28"/>
-                <w:szCs w:val="28"/>
-                <w:lang w:val="en-US"/>
-              </w:rPr>
-              <w:t>T3 C1 C2 P2 Ф1 T4</w:t>
-            </w:r>
-          </w:p>
-        </w:tc>
-      </w:tr>
-      <w:tr>
-        <w:trPr/>
-        <w:tc>
-          <w:tcPr>
-            <w:tcW w:w="4819" w:type="dxa"/>
-            <w:tcBorders>
-              <w:top w:val="single" w:sz="2" w:space="0" w:color="000001"/>
-              <w:left w:val="single" w:sz="2" w:space="0" w:color="000001"/>
-              <w:bottom w:val="single" w:sz="2" w:space="0" w:color="000001"/>
-              <w:insideH w:val="single" w:sz="2" w:space="0" w:color="000001"/>
-            </w:tcBorders>
-            <w:shd w:fill="auto" w:val="clear"/>
-            <w:tcMar>
-              <w:left w:w="48" w:type="dxa"/>
-            </w:tcMar>
-          </w:tcPr>
-          <w:p>
-            <w:pPr>
-              <w:pStyle w:val="TableContents"/>
-              <w:spacing w:before="0" w:after="200"/>
-              <w:rPr>
-                <w:rFonts w:ascii="Times New Roman" w:hAnsi="Times New Roman"/>
-                <w:sz w:val="28"/>
-                <w:szCs w:val="28"/>
-                <w:lang w:val="ru-RU"/>
-              </w:rPr>
-            </w:pPr>
-            <w:r>
-              <w:rPr>
-                <w:rFonts w:ascii="Times New Roman" w:hAnsi="Times New Roman"/>
-                <w:sz w:val="28"/>
-                <w:szCs w:val="28"/>
-                <w:lang w:val="ru-RU"/>
-              </w:rPr>
-              <w:t>Деталь номер 6</w:t>
-            </w:r>
-          </w:p>
-        </w:tc>
-        <w:tc>
-          <w:tcPr>
-            <w:tcW w:w="4819" w:type="dxa"/>
-            <w:tcBorders>
-              <w:top w:val="single" w:sz="2" w:space="0" w:color="000001"/>
-              <w:left w:val="single" w:sz="2" w:space="0" w:color="000001"/>
-              <w:bottom w:val="single" w:sz="2" w:space="0" w:color="000001"/>
-              <w:right w:val="single" w:sz="2" w:space="0" w:color="000001"/>
-              <w:insideH w:val="single" w:sz="2" w:space="0" w:color="000001"/>
-              <w:insideV w:val="single" w:sz="2" w:space="0" w:color="000001"/>
-            </w:tcBorders>
-            <w:shd w:fill="auto" w:val="clear"/>
-            <w:tcMar>
-              <w:left w:w="48" w:type="dxa"/>
-            </w:tcMar>
-          </w:tcPr>
-          <w:p>
-            <w:pPr>
-              <w:pStyle w:val="ListParagraph"/>
-              <w:numPr>
-                <w:ilvl w:val="0"/>
-                <w:numId w:val="0"/>
-              </w:numPr>
-              <w:spacing w:lineRule="auto" w:line="276" w:before="0" w:after="120"/>
-              <w:ind w:left="720" w:hanging="0"/>
-              <w:contextualSpacing/>
-              <w:rPr>
-                <w:rFonts w:ascii="Times New Roman" w:hAnsi="Times New Roman"/>
-                <w:sz w:val="28"/>
-                <w:szCs w:val="28"/>
-              </w:rPr>
-            </w:pPr>
-            <w:r>
-              <w:rPr>
-                <w:sz w:val="28"/>
-                <w:szCs w:val="28"/>
-                <w:lang w:val="en-US"/>
-              </w:rPr>
-              <w:t>T2 C3 Ф1 Ф2 C1 C2 P2 T4</w:t>
-            </w:r>
-          </w:p>
-        </w:tc>
-      </w:tr>
-      <w:tr>
-        <w:trPr/>
-        <w:tc>
-          <w:tcPr>
-            <w:tcW w:w="4819" w:type="dxa"/>
-            <w:tcBorders>
-              <w:top w:val="single" w:sz="2" w:space="0" w:color="000001"/>
-              <w:left w:val="single" w:sz="2" w:space="0" w:color="000001"/>
-              <w:bottom w:val="single" w:sz="2" w:space="0" w:color="000001"/>
-              <w:insideH w:val="single" w:sz="2" w:space="0" w:color="000001"/>
-            </w:tcBorders>
-            <w:shd w:fill="auto" w:val="clear"/>
-            <w:tcMar>
-              <w:left w:w="48" w:type="dxa"/>
-            </w:tcMar>
-          </w:tcPr>
-          <w:p>
-            <w:pPr>
-              <w:pStyle w:val="TableContents"/>
-              <w:spacing w:before="0" w:after="200"/>
-              <w:rPr>
-                <w:rFonts w:ascii="Times New Roman" w:hAnsi="Times New Roman"/>
-                <w:sz w:val="28"/>
-                <w:szCs w:val="28"/>
-                <w:lang w:val="ru-RU"/>
-              </w:rPr>
-            </w:pPr>
-            <w:r>
-              <w:rPr>
-                <w:rFonts w:ascii="Times New Roman" w:hAnsi="Times New Roman"/>
-                <w:sz w:val="28"/>
-                <w:szCs w:val="28"/>
-                <w:lang w:val="ru-RU"/>
-              </w:rPr>
-              <w:t>Деталь номер 7</w:t>
-            </w:r>
-          </w:p>
-        </w:tc>
-        <w:tc>
-          <w:tcPr>
-            <w:tcW w:w="4819" w:type="dxa"/>
-            <w:tcBorders>
-              <w:top w:val="single" w:sz="2" w:space="0" w:color="000001"/>
-              <w:left w:val="single" w:sz="2" w:space="0" w:color="000001"/>
-              <w:bottom w:val="single" w:sz="2" w:space="0" w:color="000001"/>
-              <w:right w:val="single" w:sz="2" w:space="0" w:color="000001"/>
-              <w:insideH w:val="single" w:sz="2" w:space="0" w:color="000001"/>
-              <w:insideV w:val="single" w:sz="2" w:space="0" w:color="000001"/>
-            </w:tcBorders>
-            <w:shd w:fill="auto" w:val="clear"/>
-            <w:tcMar>
-              <w:left w:w="48" w:type="dxa"/>
-            </w:tcMar>
-          </w:tcPr>
-          <w:p>
-            <w:pPr>
-              <w:pStyle w:val="ListParagraph"/>
-              <w:spacing w:lineRule="auto" w:line="276" w:before="0" w:after="120"/>
-              <w:ind w:left="720" w:hanging="0"/>
-              <w:contextualSpacing/>
-              <w:rPr>
-                <w:rFonts w:ascii="Times New Roman" w:hAnsi="Times New Roman"/>
-                <w:sz w:val="28"/>
-                <w:szCs w:val="28"/>
-              </w:rPr>
-            </w:pPr>
-            <w:r>
-              <w:rPr>
-                <w:sz w:val="28"/>
-                <w:szCs w:val="28"/>
-                <w:lang w:val="en-US"/>
-              </w:rPr>
-              <w:t>T1 C3 T3 C1 C2 P2 Ф1 Ф2</w:t>
-            </w:r>
-          </w:p>
-        </w:tc>
-      </w:tr>
-      <w:tr>
-        <w:trPr/>
-        <w:tc>
-          <w:tcPr>
-            <w:tcW w:w="4819" w:type="dxa"/>
-            <w:tcBorders>
-              <w:top w:val="single" w:sz="2" w:space="0" w:color="000001"/>
-              <w:left w:val="single" w:sz="2" w:space="0" w:color="000001"/>
-              <w:bottom w:val="single" w:sz="2" w:space="0" w:color="000001"/>
-              <w:insideH w:val="single" w:sz="2" w:space="0" w:color="000001"/>
-            </w:tcBorders>
-            <w:shd w:fill="auto" w:val="clear"/>
-            <w:tcMar>
-              <w:left w:w="48" w:type="dxa"/>
-            </w:tcMar>
-          </w:tcPr>
-          <w:p>
-            <w:pPr>
-              <w:pStyle w:val="TableContents"/>
-              <w:spacing w:before="0" w:after="200"/>
-              <w:rPr>
-                <w:rFonts w:ascii="Times New Roman" w:hAnsi="Times New Roman"/>
-                <w:sz w:val="28"/>
-                <w:szCs w:val="28"/>
-                <w:lang w:val="ru-RU"/>
-              </w:rPr>
-            </w:pPr>
-            <w:r>
-              <w:rPr>
-                <w:rFonts w:ascii="Times New Roman" w:hAnsi="Times New Roman"/>
-                <w:sz w:val="28"/>
-                <w:szCs w:val="28"/>
-                <w:lang w:val="ru-RU"/>
-              </w:rPr>
-              <w:t>Деталь номер 8</w:t>
-            </w:r>
-          </w:p>
-        </w:tc>
-        <w:tc>
-          <w:tcPr>
-            <w:tcW w:w="4819" w:type="dxa"/>
-            <w:tcBorders>
-              <w:top w:val="single" w:sz="2" w:space="0" w:color="000001"/>
-              <w:left w:val="single" w:sz="2" w:space="0" w:color="000001"/>
-              <w:bottom w:val="single" w:sz="2" w:space="0" w:color="000001"/>
-              <w:right w:val="single" w:sz="2" w:space="0" w:color="000001"/>
-              <w:insideH w:val="single" w:sz="2" w:space="0" w:color="000001"/>
-              <w:insideV w:val="single" w:sz="2" w:space="0" w:color="000001"/>
-            </w:tcBorders>
-            <w:shd w:fill="auto" w:val="clear"/>
-            <w:tcMar>
-              <w:left w:w="48" w:type="dxa"/>
-            </w:tcMar>
-          </w:tcPr>
-          <w:p>
-            <w:pPr>
-              <w:pStyle w:val="ListParagraph"/>
-              <w:numPr>
-                <w:ilvl w:val="0"/>
-                <w:numId w:val="0"/>
-              </w:numPr>
-              <w:spacing w:lineRule="auto" w:line="276" w:before="0" w:after="120"/>
-              <w:ind w:left="720" w:hanging="0"/>
-              <w:contextualSpacing/>
-              <w:rPr>
-                <w:rFonts w:ascii="Times New Roman" w:hAnsi="Times New Roman"/>
-                <w:sz w:val="28"/>
-                <w:szCs w:val="28"/>
-              </w:rPr>
-            </w:pPr>
-            <w:r>
-              <w:rPr>
-                <w:sz w:val="28"/>
-                <w:szCs w:val="28"/>
-              </w:rPr>
-              <w:t xml:space="preserve"> </w:t>
-            </w:r>
-            <w:r>
-              <w:rPr>
-                <w:sz w:val="28"/>
-                <w:szCs w:val="28"/>
-                <w:lang w:val="en-US"/>
-              </w:rPr>
-              <w:t>T2 T3 T4 C1 C2 P1 Ф1 Ф2</w:t>
-            </w:r>
-          </w:p>
-        </w:tc>
-      </w:tr>
-      <w:tr>
-        <w:trPr/>
-        <w:tc>
-          <w:tcPr>
-            <w:tcW w:w="4819" w:type="dxa"/>
-            <w:tcBorders>
-              <w:top w:val="single" w:sz="2" w:space="0" w:color="000001"/>
-              <w:left w:val="single" w:sz="2" w:space="0" w:color="000001"/>
-              <w:bottom w:val="single" w:sz="2" w:space="0" w:color="000001"/>
-              <w:insideH w:val="single" w:sz="2" w:space="0" w:color="000001"/>
-            </w:tcBorders>
-            <w:shd w:fill="auto" w:val="clear"/>
-            <w:tcMar>
-              <w:left w:w="48" w:type="dxa"/>
-            </w:tcMar>
-          </w:tcPr>
-          <w:p>
-            <w:pPr>
-              <w:pStyle w:val="TableContents"/>
-              <w:spacing w:before="0" w:after="200"/>
-              <w:rPr>
-                <w:rFonts w:ascii="Times New Roman" w:hAnsi="Times New Roman"/>
-                <w:sz w:val="28"/>
-                <w:szCs w:val="28"/>
-                <w:lang w:val="ru-RU"/>
-              </w:rPr>
-            </w:pPr>
-            <w:r>
-              <w:rPr>
-                <w:rFonts w:ascii="Times New Roman" w:hAnsi="Times New Roman"/>
-                <w:sz w:val="28"/>
-                <w:szCs w:val="28"/>
-                <w:lang w:val="ru-RU"/>
-              </w:rPr>
-              <w:t>Деталь номер 9</w:t>
-            </w:r>
-          </w:p>
-        </w:tc>
-        <w:tc>
-          <w:tcPr>
-            <w:tcW w:w="4819" w:type="dxa"/>
-            <w:tcBorders>
-              <w:top w:val="single" w:sz="2" w:space="0" w:color="000001"/>
-              <w:left w:val="single" w:sz="2" w:space="0" w:color="000001"/>
-              <w:bottom w:val="single" w:sz="2" w:space="0" w:color="000001"/>
-              <w:right w:val="single" w:sz="2" w:space="0" w:color="000001"/>
-              <w:insideH w:val="single" w:sz="2" w:space="0" w:color="000001"/>
-              <w:insideV w:val="single" w:sz="2" w:space="0" w:color="000001"/>
-            </w:tcBorders>
-            <w:shd w:fill="auto" w:val="clear"/>
-            <w:tcMar>
-              <w:left w:w="48" w:type="dxa"/>
-            </w:tcMar>
-          </w:tcPr>
-          <w:p>
-            <w:pPr>
-              <w:pStyle w:val="ListParagraph"/>
-              <w:spacing w:lineRule="auto" w:line="276" w:before="0" w:after="120"/>
-              <w:ind w:left="720" w:hanging="0"/>
-              <w:contextualSpacing/>
-              <w:rPr>
-                <w:rFonts w:ascii="Times New Roman" w:hAnsi="Times New Roman"/>
-                <w:sz w:val="28"/>
-                <w:szCs w:val="28"/>
-              </w:rPr>
-            </w:pPr>
-            <w:r>
-              <w:rPr>
-                <w:sz w:val="28"/>
-                <w:szCs w:val="28"/>
-                <w:lang w:val="en-US"/>
-              </w:rPr>
-              <w:t>Ф2 Ф3 C3 T2 T3 T4 C1 C2</w:t>
-            </w:r>
-          </w:p>
-        </w:tc>
-      </w:tr>
-      <w:tr>
-        <w:trPr/>
-        <w:tc>
-          <w:tcPr>
-            <w:tcW w:w="4819" w:type="dxa"/>
-            <w:tcBorders>
-              <w:top w:val="single" w:sz="2" w:space="0" w:color="000001"/>
-              <w:left w:val="single" w:sz="2" w:space="0" w:color="000001"/>
-              <w:bottom w:val="single" w:sz="2" w:space="0" w:color="000001"/>
-              <w:insideH w:val="single" w:sz="2" w:space="0" w:color="000001"/>
-            </w:tcBorders>
-            <w:shd w:fill="auto" w:val="clear"/>
-            <w:tcMar>
-              <w:left w:w="48" w:type="dxa"/>
-            </w:tcMar>
-          </w:tcPr>
-          <w:p>
-            <w:pPr>
-              <w:pStyle w:val="TableContents"/>
-              <w:spacing w:before="0" w:after="200"/>
-              <w:rPr>
-                <w:rFonts w:ascii="Times New Roman" w:hAnsi="Times New Roman"/>
-                <w:sz w:val="28"/>
-                <w:szCs w:val="28"/>
-                <w:lang w:val="ru-RU"/>
-              </w:rPr>
-            </w:pPr>
-            <w:r>
-              <w:rPr>
-                <w:rFonts w:ascii="Times New Roman" w:hAnsi="Times New Roman"/>
-                <w:sz w:val="28"/>
-                <w:szCs w:val="28"/>
-                <w:lang w:val="ru-RU"/>
-              </w:rPr>
-              <w:t>Деталь номер 10</w:t>
-            </w:r>
-          </w:p>
-        </w:tc>
-        <w:tc>
-          <w:tcPr>
-            <w:tcW w:w="4819" w:type="dxa"/>
-            <w:tcBorders>
-              <w:top w:val="single" w:sz="2" w:space="0" w:color="000001"/>
-              <w:left w:val="single" w:sz="2" w:space="0" w:color="000001"/>
-              <w:bottom w:val="single" w:sz="2" w:space="0" w:color="000001"/>
-              <w:right w:val="single" w:sz="2" w:space="0" w:color="000001"/>
-              <w:insideH w:val="single" w:sz="2" w:space="0" w:color="000001"/>
-              <w:insideV w:val="single" w:sz="2" w:space="0" w:color="000001"/>
-            </w:tcBorders>
-            <w:shd w:fill="auto" w:val="clear"/>
-            <w:tcMar>
-              <w:left w:w="48" w:type="dxa"/>
-            </w:tcMar>
-          </w:tcPr>
-          <w:p>
-            <w:pPr>
-              <w:pStyle w:val="ListParagraph"/>
-              <w:spacing w:lineRule="auto" w:line="276" w:before="0" w:after="120"/>
-              <w:ind w:left="720" w:hanging="0"/>
-              <w:contextualSpacing/>
-              <w:rPr>
-                <w:rFonts w:ascii="Times New Roman" w:hAnsi="Times New Roman"/>
-                <w:sz w:val="28"/>
-                <w:szCs w:val="28"/>
-              </w:rPr>
-            </w:pPr>
-            <w:r>
-              <w:rPr>
-                <w:sz w:val="28"/>
-                <w:szCs w:val="28"/>
-                <w:lang w:val="en-US"/>
-              </w:rPr>
-              <w:t>Ф2 T4 C1 C2 T1</w:t>
-            </w:r>
-          </w:p>
-        </w:tc>
-      </w:tr>
-      <w:tr>
-        <w:trPr/>
-        <w:tc>
-          <w:tcPr>
-            <w:tcW w:w="4819" w:type="dxa"/>
-            <w:tcBorders>
-              <w:top w:val="single" w:sz="2" w:space="0" w:color="000001"/>
-              <w:left w:val="single" w:sz="2" w:space="0" w:color="000001"/>
-              <w:bottom w:val="single" w:sz="2" w:space="0" w:color="000001"/>
-              <w:insideH w:val="single" w:sz="2" w:space="0" w:color="000001"/>
-            </w:tcBorders>
-            <w:shd w:fill="auto" w:val="clear"/>
-            <w:tcMar>
-              <w:left w:w="48" w:type="dxa"/>
-            </w:tcMar>
-          </w:tcPr>
-          <w:p>
-            <w:pPr>
-              <w:pStyle w:val="TableContents"/>
-              <w:spacing w:before="0" w:after="200"/>
-              <w:rPr>
-                <w:rFonts w:ascii="Times New Roman" w:hAnsi="Times New Roman"/>
-                <w:sz w:val="28"/>
-                <w:szCs w:val="28"/>
-                <w:lang w:val="ru-RU"/>
-              </w:rPr>
-            </w:pPr>
-            <w:r>
-              <w:rPr>
-                <w:rFonts w:ascii="Times New Roman" w:hAnsi="Times New Roman"/>
-                <w:sz w:val="28"/>
-                <w:szCs w:val="28"/>
-                <w:lang w:val="ru-RU"/>
-              </w:rPr>
-              <w:t>Деталь номер 11</w:t>
-            </w:r>
-          </w:p>
-        </w:tc>
-        <w:tc>
-          <w:tcPr>
-            <w:tcW w:w="4819" w:type="dxa"/>
-            <w:tcBorders>
-              <w:top w:val="single" w:sz="2" w:space="0" w:color="000001"/>
-              <w:left w:val="single" w:sz="2" w:space="0" w:color="000001"/>
-              <w:bottom w:val="single" w:sz="2" w:space="0" w:color="000001"/>
-              <w:right w:val="single" w:sz="2" w:space="0" w:color="000001"/>
-              <w:insideH w:val="single" w:sz="2" w:space="0" w:color="000001"/>
-              <w:insideV w:val="single" w:sz="2" w:space="0" w:color="000001"/>
-            </w:tcBorders>
-            <w:shd w:fill="auto" w:val="clear"/>
-            <w:tcMar>
-              <w:left w:w="48" w:type="dxa"/>
-            </w:tcMar>
-          </w:tcPr>
-          <w:p>
-            <w:pPr>
-              <w:pStyle w:val="ListParagraph"/>
-              <w:spacing w:lineRule="auto" w:line="276" w:before="0" w:after="120"/>
-              <w:ind w:left="720" w:hanging="0"/>
-              <w:contextualSpacing/>
-              <w:rPr>
-                <w:rFonts w:ascii="Times New Roman" w:hAnsi="Times New Roman"/>
-                <w:sz w:val="28"/>
-                <w:szCs w:val="28"/>
-              </w:rPr>
-            </w:pPr>
-            <w:r>
-              <w:rPr>
-                <w:sz w:val="28"/>
-                <w:szCs w:val="28"/>
-                <w:lang w:val="en-US"/>
-              </w:rPr>
-              <w:t>T1 Ф1 Ф2 T4 C1 C2 T2 T3</w:t>
-            </w:r>
-          </w:p>
-        </w:tc>
-      </w:tr>
-      <w:tr>
-        <w:trPr/>
-        <w:tc>
-          <w:tcPr>
-            <w:tcW w:w="4819" w:type="dxa"/>
-            <w:tcBorders>
-              <w:top w:val="single" w:sz="2" w:space="0" w:color="000001"/>
-              <w:left w:val="single" w:sz="2" w:space="0" w:color="000001"/>
-              <w:bottom w:val="single" w:sz="2" w:space="0" w:color="000001"/>
-              <w:insideH w:val="single" w:sz="2" w:space="0" w:color="000001"/>
-            </w:tcBorders>
-            <w:shd w:fill="auto" w:val="clear"/>
-            <w:tcMar>
-              <w:left w:w="48" w:type="dxa"/>
-            </w:tcMar>
-          </w:tcPr>
-          <w:p>
-            <w:pPr>
-              <w:pStyle w:val="TableContents"/>
-              <w:spacing w:before="0" w:after="200"/>
-              <w:rPr>
-                <w:rFonts w:ascii="Times New Roman" w:hAnsi="Times New Roman"/>
-                <w:sz w:val="28"/>
-                <w:szCs w:val="28"/>
-                <w:lang w:val="ru-RU"/>
-              </w:rPr>
-            </w:pPr>
-            <w:r>
-              <w:rPr>
-                <w:rFonts w:ascii="Times New Roman" w:hAnsi="Times New Roman"/>
-                <w:sz w:val="28"/>
-                <w:szCs w:val="28"/>
-                <w:lang w:val="ru-RU"/>
-              </w:rPr>
-              <w:t>Деталь номер 12</w:t>
-            </w:r>
-          </w:p>
-        </w:tc>
-        <w:tc>
-          <w:tcPr>
-            <w:tcW w:w="4819" w:type="dxa"/>
-            <w:tcBorders>
-              <w:top w:val="single" w:sz="2" w:space="0" w:color="000001"/>
-              <w:left w:val="single" w:sz="2" w:space="0" w:color="000001"/>
-              <w:bottom w:val="single" w:sz="2" w:space="0" w:color="000001"/>
-              <w:right w:val="single" w:sz="2" w:space="0" w:color="000001"/>
-              <w:insideH w:val="single" w:sz="2" w:space="0" w:color="000001"/>
-              <w:insideV w:val="single" w:sz="2" w:space="0" w:color="000001"/>
-            </w:tcBorders>
-            <w:shd w:fill="auto" w:val="clear"/>
-            <w:tcMar>
-              <w:left w:w="48" w:type="dxa"/>
-            </w:tcMar>
-          </w:tcPr>
-          <w:p>
-            <w:pPr>
-              <w:pStyle w:val="ListParagraph"/>
-              <w:spacing w:lineRule="auto" w:line="276" w:before="0" w:after="120"/>
-              <w:ind w:left="720" w:hanging="0"/>
-              <w:contextualSpacing/>
-              <w:rPr>
-                <w:rFonts w:ascii="Times New Roman" w:hAnsi="Times New Roman"/>
-                <w:sz w:val="28"/>
-                <w:szCs w:val="28"/>
-              </w:rPr>
-            </w:pPr>
-            <w:r>
-              <w:rPr>
-                <w:sz w:val="28"/>
-                <w:szCs w:val="28"/>
-                <w:lang w:val="en-US"/>
-              </w:rPr>
-              <w:t xml:space="preserve">T1 </w:t>
-            </w:r>
-            <w:r>
-              <w:rPr>
-                <w:sz w:val="28"/>
-                <w:szCs w:val="28"/>
-                <w:lang w:val="ru-RU"/>
-              </w:rPr>
-              <w:t>Ф</w:t>
-            </w:r>
-            <w:r>
-              <w:rPr>
-                <w:sz w:val="28"/>
-                <w:szCs w:val="28"/>
-                <w:lang w:val="en-US"/>
-              </w:rPr>
-              <w:t>1 T4 C1 C2</w:t>
-            </w:r>
-          </w:p>
-        </w:tc>
-      </w:tr>
-      <w:tr>
-        <w:trPr/>
-        <w:tc>
-          <w:tcPr>
-            <w:tcW w:w="4819" w:type="dxa"/>
-            <w:tcBorders>
-              <w:top w:val="single" w:sz="2" w:space="0" w:color="000001"/>
-              <w:left w:val="single" w:sz="2" w:space="0" w:color="000001"/>
-              <w:bottom w:val="single" w:sz="2" w:space="0" w:color="000001"/>
-              <w:insideH w:val="single" w:sz="2" w:space="0" w:color="000001"/>
-            </w:tcBorders>
-            <w:shd w:fill="auto" w:val="clear"/>
-            <w:tcMar>
-              <w:left w:w="48" w:type="dxa"/>
-            </w:tcMar>
-          </w:tcPr>
-          <w:p>
-            <w:pPr>
-              <w:pStyle w:val="TableContents"/>
-              <w:spacing w:before="0" w:after="200"/>
-              <w:rPr>
-                <w:rFonts w:ascii="Times New Roman" w:hAnsi="Times New Roman"/>
-                <w:sz w:val="28"/>
-                <w:szCs w:val="28"/>
-                <w:lang w:val="ru-RU"/>
-              </w:rPr>
-            </w:pPr>
-            <w:r>
-              <w:rPr>
-                <w:rFonts w:ascii="Times New Roman" w:hAnsi="Times New Roman"/>
-                <w:sz w:val="28"/>
-                <w:szCs w:val="28"/>
-                <w:lang w:val="ru-RU"/>
-              </w:rPr>
-              <w:t>Деталь номер 13</w:t>
-            </w:r>
-          </w:p>
-        </w:tc>
-        <w:tc>
-          <w:tcPr>
-            <w:tcW w:w="4819" w:type="dxa"/>
-            <w:tcBorders>
-              <w:top w:val="single" w:sz="2" w:space="0" w:color="000001"/>
-              <w:left w:val="single" w:sz="2" w:space="0" w:color="000001"/>
-              <w:bottom w:val="single" w:sz="2" w:space="0" w:color="000001"/>
-              <w:right w:val="single" w:sz="2" w:space="0" w:color="000001"/>
-              <w:insideH w:val="single" w:sz="2" w:space="0" w:color="000001"/>
-              <w:insideV w:val="single" w:sz="2" w:space="0" w:color="000001"/>
-            </w:tcBorders>
-            <w:shd w:fill="auto" w:val="clear"/>
-            <w:tcMar>
-              <w:left w:w="48" w:type="dxa"/>
-            </w:tcMar>
-          </w:tcPr>
-          <w:p>
-            <w:pPr>
-              <w:pStyle w:val="ListParagraph"/>
-              <w:spacing w:lineRule="auto" w:line="276" w:before="0" w:after="120"/>
-              <w:ind w:left="720" w:hanging="0"/>
-              <w:contextualSpacing/>
-              <w:rPr>
-                <w:rFonts w:ascii="Times New Roman" w:hAnsi="Times New Roman"/>
-                <w:sz w:val="28"/>
-                <w:szCs w:val="28"/>
-              </w:rPr>
-            </w:pPr>
-            <w:r>
-              <w:rPr>
-                <w:sz w:val="28"/>
-                <w:szCs w:val="28"/>
-                <w:lang w:val="en-US"/>
-              </w:rPr>
-              <w:t>T2 T3 Ф1 Ф2 P1 T4 C1 C2</w:t>
-            </w:r>
-          </w:p>
-        </w:tc>
-      </w:tr>
-      <w:tr>
-        <w:trPr/>
-        <w:tc>
-          <w:tcPr>
-            <w:tcW w:w="4819" w:type="dxa"/>
-            <w:tcBorders>
-              <w:top w:val="single" w:sz="2" w:space="0" w:color="000001"/>
-              <w:left w:val="single" w:sz="2" w:space="0" w:color="000001"/>
-              <w:bottom w:val="single" w:sz="2" w:space="0" w:color="000001"/>
-              <w:insideH w:val="single" w:sz="2" w:space="0" w:color="000001"/>
-            </w:tcBorders>
-            <w:shd w:fill="auto" w:val="clear"/>
-            <w:tcMar>
-              <w:left w:w="48" w:type="dxa"/>
-            </w:tcMar>
-          </w:tcPr>
-          <w:p>
-            <w:pPr>
-              <w:pStyle w:val="TableContents"/>
-              <w:spacing w:before="0" w:after="200"/>
-              <w:rPr>
-                <w:rFonts w:ascii="Times New Roman" w:hAnsi="Times New Roman"/>
-                <w:sz w:val="28"/>
-                <w:szCs w:val="28"/>
-                <w:lang w:val="ru-RU"/>
-              </w:rPr>
-            </w:pPr>
-            <w:r>
-              <w:rPr>
-                <w:rFonts w:ascii="Times New Roman" w:hAnsi="Times New Roman"/>
-                <w:sz w:val="28"/>
-                <w:szCs w:val="28"/>
-                <w:lang w:val="ru-RU"/>
-              </w:rPr>
-              <w:t>Деталь номер 14</w:t>
-            </w:r>
-          </w:p>
-        </w:tc>
-        <w:tc>
-          <w:tcPr>
-            <w:tcW w:w="4819" w:type="dxa"/>
-            <w:tcBorders>
-              <w:top w:val="single" w:sz="2" w:space="0" w:color="000001"/>
-              <w:left w:val="single" w:sz="2" w:space="0" w:color="000001"/>
-              <w:bottom w:val="single" w:sz="2" w:space="0" w:color="000001"/>
-              <w:right w:val="single" w:sz="2" w:space="0" w:color="000001"/>
-              <w:insideH w:val="single" w:sz="2" w:space="0" w:color="000001"/>
-              <w:insideV w:val="single" w:sz="2" w:space="0" w:color="000001"/>
-            </w:tcBorders>
-            <w:shd w:fill="auto" w:val="clear"/>
-            <w:tcMar>
-              <w:left w:w="48" w:type="dxa"/>
-            </w:tcMar>
-          </w:tcPr>
-          <w:p>
-            <w:pPr>
-              <w:pStyle w:val="ListParagraph"/>
-              <w:numPr>
-                <w:ilvl w:val="0"/>
-                <w:numId w:val="0"/>
-              </w:numPr>
-              <w:spacing w:lineRule="auto" w:line="276" w:before="0" w:after="120"/>
-              <w:ind w:left="720" w:hanging="0"/>
-              <w:contextualSpacing/>
-              <w:rPr>
-                <w:rFonts w:ascii="Times New Roman" w:hAnsi="Times New Roman"/>
-                <w:sz w:val="28"/>
-                <w:szCs w:val="28"/>
-              </w:rPr>
-            </w:pPr>
-            <w:r>
-              <w:rPr>
-                <w:sz w:val="28"/>
-                <w:szCs w:val="28"/>
-                <w:lang w:val="en-US" w:eastAsia="uk-UA"/>
-              </w:rPr>
-              <w:t>T4 C1 C2 Ф1 Ф2</w:t>
-            </w:r>
-          </w:p>
-        </w:tc>
-      </w:tr>
-    </w:tbl>
-    <w:p>
-      <w:pPr>
-        <w:pStyle w:val="Normal"/>
-        <w:widowControl w:val="false"/>
-        <w:spacing w:lineRule="auto" w:line="240" w:before="0" w:after="0"/>
-        <w:ind w:firstLine="709"/>
-        <w:rPr>
-          <w:rFonts w:ascii="Times New Roman CYR" w:hAnsi="Times New Roman CYR" w:cs="Times New Roman CYR"/>
-          <w:sz w:val="28"/>
-          <w:szCs w:val="28"/>
-          <w:lang w:val="ru-RU"/>
-        </w:rPr>
-      </w:pPr>
-      <w:r>
-        <w:rPr>
-          <w:rFonts w:cs="Times New Roman CYR" w:ascii="Times New Roman CYR" w:hAnsi="Times New Roman CYR"/>
-          <w:sz w:val="28"/>
-          <w:szCs w:val="28"/>
-          <w:lang w:val="ru-RU"/>
-        </w:rPr>
-      </w:r>
-    </w:p>
-    <w:p>
-      <w:pPr>
-        <w:pStyle w:val="ListParagraph"/>
-        <w:spacing w:lineRule="auto" w:line="276"/>
-        <w:rPr/>
-      </w:pPr>
-      <w:r>
-        <w:rPr>
-          <w:szCs w:val="28"/>
-        </w:rPr>
-        <w:t xml:space="preserve">де   </w:t>
-        <w:tab/>
-        <w:t xml:space="preserve">  </w:t>
-      </w:r>
-    </w:p>
-    <w:p>
-      <w:pPr>
-        <w:pStyle w:val="ListParagraph"/>
-        <w:spacing w:lineRule="auto" w:line="276"/>
-        <w:rPr/>
-      </w:pPr>
-      <w:r>
-        <w:rPr>
-          <w:szCs w:val="28"/>
-        </w:rPr>
-        <w:t>T</w:t>
-      </w:r>
-      <w:r>
-        <w:rPr>
-          <w:szCs w:val="28"/>
-          <w:vertAlign w:val="subscript"/>
-        </w:rPr>
-        <w:t>i</w:t>
-      </w:r>
-      <w:r>
-        <w:rPr>
-          <w:szCs w:val="28"/>
-        </w:rPr>
-        <w:t xml:space="preserve">– токарські операції;                                  </w:t>
-      </w:r>
-    </w:p>
-    <w:p>
-      <w:pPr>
-        <w:pStyle w:val="ListParagraph"/>
-        <w:spacing w:lineRule="auto" w:line="276"/>
-        <w:rPr/>
-      </w:pPr>
-      <w:r>
-        <w:rPr/>
-        <w:t>C</w:t>
-      </w:r>
-      <w:r>
-        <w:rPr>
-          <w:vertAlign w:val="subscript"/>
-        </w:rPr>
-        <w:t>i</w:t>
-      </w:r>
-      <w:r>
-        <w:rPr/>
-        <w:t>– свердлильні операції;</w:t>
-      </w:r>
-    </w:p>
-    <w:p>
-      <w:pPr>
-        <w:pStyle w:val="ListParagraph"/>
-        <w:spacing w:lineRule="auto" w:line="276"/>
-        <w:rPr/>
-      </w:pPr>
-      <w:r>
-        <w:rPr/>
-        <w:t>Ф</w:t>
-      </w:r>
-      <w:r>
-        <w:rPr>
-          <w:vertAlign w:val="subscript"/>
-        </w:rPr>
-        <w:t>і</w:t>
-      </w:r>
-      <w:r>
-        <w:rPr/>
-        <w:t>– фрезерувальні операції;</w:t>
-      </w:r>
-    </w:p>
-    <w:p>
-      <w:pPr>
-        <w:pStyle w:val="ListParagraph"/>
-        <w:spacing w:lineRule="auto" w:line="276"/>
-        <w:rPr/>
-      </w:pPr>
-      <w:r>
-        <w:rPr>
-          <w:szCs w:val="28"/>
-        </w:rPr>
-        <w:t xml:space="preserve"> </w:t>
-      </w:r>
-      <w:r>
-        <w:rPr>
-          <w:szCs w:val="28"/>
-        </w:rPr>
-        <w:t>Р</w:t>
-      </w:r>
-      <w:r>
-        <w:rPr>
-          <w:szCs w:val="28"/>
-          <w:vertAlign w:val="subscript"/>
-        </w:rPr>
-        <w:t>i</w:t>
-      </w:r>
-      <w:r>
-        <w:rPr>
-          <w:szCs w:val="28"/>
-        </w:rPr>
-        <w:t xml:space="preserve"> -  операції різьблення.</w:t>
-      </w:r>
-    </w:p>
-    <w:p>
-      <w:pPr>
-        <w:pStyle w:val="Normal"/>
-        <w:widowControl w:val="false"/>
-        <w:tabs>
-          <w:tab w:val="left" w:pos="8860" w:leader="none"/>
-        </w:tabs>
-        <w:spacing w:before="0" w:after="0"/>
-        <w:ind w:firstLine="709"/>
-        <w:jc w:val="both"/>
-        <w:rPr>
-          <w:rFonts w:ascii="Times New Roman CYR" w:hAnsi="Times New Roman CYR" w:cs="Times New Roman CYR"/>
-          <w:sz w:val="28"/>
-          <w:szCs w:val="28"/>
-        </w:rPr>
-      </w:pPr>
-      <w:r>
-        <w:rPr>
-          <w:rFonts w:cs="Times New Roman CYR" w:ascii="Times New Roman CYR" w:hAnsi="Times New Roman CYR"/>
-          <w:sz w:val="28"/>
-          <w:szCs w:val="28"/>
-        </w:rPr>
-      </w:r>
-    </w:p>
-    <w:p>
-      <w:pPr>
-        <w:pStyle w:val="Normal"/>
-        <w:widowControl w:val="false"/>
-        <w:tabs>
-          <w:tab w:val="left" w:pos="8860" w:leader="none"/>
-        </w:tabs>
-        <w:spacing w:before="0" w:after="0"/>
-        <w:ind w:firstLine="709"/>
-        <w:jc w:val="both"/>
-        <w:rPr>
-          <w:rFonts w:ascii="Times New Roman CYR" w:hAnsi="Times New Roman CYR" w:cs="Times New Roman CYR"/>
-          <w:sz w:val="28"/>
-          <w:szCs w:val="28"/>
-        </w:rPr>
-      </w:pPr>
-      <w:r>
-        <w:rPr>
-          <w:rFonts w:cs="Times New Roman CYR" w:ascii="Times New Roman CYR" w:hAnsi="Times New Roman CYR"/>
-          <w:sz w:val="28"/>
-          <w:szCs w:val="28"/>
-        </w:rPr>
-      </w:r>
-    </w:p>
-    <w:p>
-      <w:pPr>
-        <w:pStyle w:val="Normal"/>
-        <w:widowControl w:val="false"/>
-        <w:tabs>
-          <w:tab w:val="left" w:pos="8860" w:leader="none"/>
-        </w:tabs>
-        <w:spacing w:before="0" w:after="0"/>
-        <w:ind w:firstLine="709"/>
-        <w:jc w:val="both"/>
-        <w:rPr>
-          <w:rFonts w:ascii="Times New Roman CYR" w:hAnsi="Times New Roman CYR" w:cs="Times New Roman CYR"/>
-          <w:sz w:val="28"/>
-          <w:szCs w:val="28"/>
-        </w:rPr>
-      </w:pPr>
-      <w:r>
-        <w:rPr>
-          <w:rFonts w:cs="Times New Roman CYR" w:ascii="Times New Roman CYR" w:hAnsi="Times New Roman CYR"/>
-          <w:sz w:val="28"/>
-          <w:szCs w:val="28"/>
-        </w:rPr>
-      </w:r>
-    </w:p>
-    <w:p>
-      <w:pPr>
-        <w:pStyle w:val="Normal"/>
-        <w:widowControl w:val="false"/>
-        <w:tabs>
-          <w:tab w:val="left" w:pos="8860" w:leader="none"/>
-        </w:tabs>
-        <w:spacing w:before="0" w:after="0"/>
-        <w:ind w:firstLine="709"/>
-        <w:jc w:val="both"/>
-        <w:rPr>
-          <w:rFonts w:ascii="Times New Roman CYR" w:hAnsi="Times New Roman CYR" w:cs="Times New Roman CYR"/>
-          <w:sz w:val="28"/>
-          <w:szCs w:val="28"/>
-        </w:rPr>
-      </w:pPr>
-      <w:r>
-        <w:rPr>
-          <w:rFonts w:cs="Times New Roman CYR" w:ascii="Times New Roman CYR" w:hAnsi="Times New Roman CYR"/>
-          <w:sz w:val="28"/>
-          <w:szCs w:val="28"/>
-        </w:rPr>
-      </w:r>
-    </w:p>
-    <w:p>
-      <w:pPr>
-        <w:pStyle w:val="Normal"/>
-        <w:widowControl w:val="false"/>
-        <w:tabs>
-          <w:tab w:val="left" w:pos="8860" w:leader="none"/>
-        </w:tabs>
-        <w:spacing w:before="0" w:after="0"/>
-        <w:ind w:firstLine="709"/>
-        <w:jc w:val="both"/>
-        <w:rPr>
-          <w:rFonts w:ascii="Times New Roman CYR" w:hAnsi="Times New Roman CYR" w:cs="Times New Roman CYR"/>
-          <w:sz w:val="28"/>
-          <w:szCs w:val="28"/>
-        </w:rPr>
-      </w:pPr>
-      <w:r>
-        <w:rPr>
-          <w:rFonts w:cs="Times New Roman CYR" w:ascii="Times New Roman CYR" w:hAnsi="Times New Roman CYR"/>
-          <w:sz w:val="28"/>
-          <w:szCs w:val="28"/>
-        </w:rPr>
-      </w:r>
-    </w:p>
-    <w:p>
-      <w:pPr>
-        <w:pStyle w:val="Normal"/>
-        <w:widowControl w:val="false"/>
-        <w:tabs>
-          <w:tab w:val="left" w:pos="8860" w:leader="none"/>
-        </w:tabs>
-        <w:spacing w:before="0" w:after="0"/>
-        <w:ind w:firstLine="709"/>
-        <w:jc w:val="both"/>
-        <w:rPr>
-          <w:rFonts w:ascii="Times New Roman CYR" w:hAnsi="Times New Roman CYR" w:cs="Times New Roman CYR"/>
-          <w:sz w:val="28"/>
-          <w:szCs w:val="28"/>
-        </w:rPr>
-      </w:pPr>
-      <w:r>
-        <w:rPr>
-          <w:rFonts w:cs="Times New Roman CYR" w:ascii="Times New Roman CYR" w:hAnsi="Times New Roman CYR"/>
-          <w:sz w:val="28"/>
-          <w:szCs w:val="28"/>
-        </w:rPr>
-      </w:r>
-    </w:p>
-    <w:p>
-      <w:pPr>
-        <w:pStyle w:val="Normal"/>
-        <w:widowControl w:val="false"/>
-        <w:tabs>
-          <w:tab w:val="left" w:pos="8860" w:leader="none"/>
-        </w:tabs>
-        <w:spacing w:before="0" w:after="0"/>
-        <w:ind w:hanging="0"/>
-        <w:jc w:val="both"/>
-        <w:rPr>
-          <w:rFonts w:ascii="Times New Roman CYR" w:hAnsi="Times New Roman CYR" w:cs="Times New Roman CYR"/>
-          <w:sz w:val="28"/>
-          <w:szCs w:val="28"/>
-        </w:rPr>
-      </w:pPr>
-      <w:r>
-        <w:rPr>
-          <w:rFonts w:cs="Times New Roman CYR" w:ascii="Times New Roman CYR" w:hAnsi="Times New Roman CYR"/>
-          <w:sz w:val="28"/>
-          <w:szCs w:val="28"/>
-        </w:rPr>
-        <w:t>Модулі та номенклатура операцій, що виконують дані модулі вказані в таблиці 2</w:t>
-      </w:r>
-    </w:p>
-    <w:p>
-      <w:pPr>
-        <w:pStyle w:val="Normal"/>
-        <w:widowControl w:val="false"/>
-        <w:tabs>
-          <w:tab w:val="left" w:pos="8860" w:leader="none"/>
-        </w:tabs>
-        <w:spacing w:before="0" w:after="0"/>
-        <w:ind w:hanging="0"/>
-        <w:jc w:val="right"/>
-        <w:rPr>
-          <w:rFonts w:ascii="Times New Roman CYR" w:hAnsi="Times New Roman CYR" w:cs="Times New Roman CYR"/>
-          <w:i/>
-          <w:i/>
-          <w:iCs/>
-          <w:sz w:val="28"/>
-          <w:szCs w:val="28"/>
-        </w:rPr>
-      </w:pPr>
-      <w:r>
-        <w:rPr>
-          <w:rFonts w:cs="Times New Roman CYR" w:ascii="Times New Roman CYR" w:hAnsi="Times New Roman CYR"/>
-          <w:i/>
-          <w:iCs/>
-          <w:sz w:val="28"/>
-          <w:szCs w:val="28"/>
-        </w:rPr>
-        <w:t>Таблиця 2</w:t>
-      </w:r>
-    </w:p>
-    <w:tbl>
-      <w:tblPr>
-        <w:tblW w:w="9639" w:type="dxa"/>
-        <w:jc w:val="left"/>
-        <w:tblInd w:w="53" w:type="dxa"/>
-        <w:tblBorders>
-          <w:top w:val="single" w:sz="2" w:space="0" w:color="000001"/>
-          <w:left w:val="single" w:sz="2" w:space="0" w:color="000001"/>
-          <w:bottom w:val="single" w:sz="2" w:space="0" w:color="000001"/>
-          <w:insideH w:val="single" w:sz="2" w:space="0" w:color="000001"/>
-        </w:tblBorders>
-        <w:tblCellMar>
-          <w:top w:w="55" w:type="dxa"/>
-          <w:left w:w="51" w:type="dxa"/>
-          <w:bottom w:w="55" w:type="dxa"/>
-          <w:right w:w="55" w:type="dxa"/>
-        </w:tblCellMar>
-      </w:tblPr>
-      <w:tblGrid>
-        <w:gridCol w:w="4819"/>
-        <w:gridCol w:w="4819"/>
-      </w:tblGrid>
-      <w:tr>
-        <w:trPr/>
-        <w:tc>
-          <w:tcPr>
-            <w:tcW w:w="4819" w:type="dxa"/>
-            <w:tcBorders>
-              <w:top w:val="single" w:sz="2" w:space="0" w:color="000001"/>
-              <w:left w:val="single" w:sz="2" w:space="0" w:color="000001"/>
-              <w:bottom w:val="single" w:sz="2" w:space="0" w:color="000001"/>
-              <w:insideH w:val="single" w:sz="2" w:space="0" w:color="000001"/>
-            </w:tcBorders>
-            <w:shd w:fill="auto" w:val="clear"/>
-            <w:tcMar>
-              <w:left w:w="51" w:type="dxa"/>
-            </w:tcMar>
-          </w:tcPr>
-          <w:p>
-            <w:pPr>
-              <w:pStyle w:val="ListParagraph"/>
               <w:spacing w:lineRule="auto" w:line="360" w:before="0" w:after="120"/>
               <w:ind w:left="720" w:hanging="0"/>
               <w:contextualSpacing/>
@@ -2351,357 +2649,7 @@
             </w:pPr>
             <w:r>
               <w:rPr/>
-              <w:t xml:space="preserve">№ </w:t>
-            </w:r>
-            <w:r>
-              <w:rPr/>
-              <w:t>ГВМ</w:t>
-            </w:r>
-          </w:p>
-        </w:tc>
-        <w:tc>
-          <w:tcPr>
-            <w:tcW w:w="4819" w:type="dxa"/>
-            <w:tcBorders>
-              <w:top w:val="single" w:sz="2" w:space="0" w:color="000001"/>
-              <w:left w:val="single" w:sz="2" w:space="0" w:color="000001"/>
-              <w:bottom w:val="single" w:sz="2" w:space="0" w:color="000001"/>
-              <w:right w:val="single" w:sz="2" w:space="0" w:color="000001"/>
-              <w:insideH w:val="single" w:sz="2" w:space="0" w:color="000001"/>
-              <w:insideV w:val="single" w:sz="2" w:space="0" w:color="000001"/>
-            </w:tcBorders>
-            <w:shd w:fill="auto" w:val="clear"/>
-            <w:tcMar>
-              <w:left w:w="51" w:type="dxa"/>
-            </w:tcMar>
-          </w:tcPr>
-          <w:p>
-            <w:pPr>
-              <w:pStyle w:val="ListParagraph"/>
-              <w:spacing w:lineRule="auto" w:line="360" w:before="0" w:after="120"/>
-              <w:ind w:left="720" w:hanging="0"/>
-              <w:contextualSpacing/>
-              <w:jc w:val="both"/>
-              <w:rPr/>
-            </w:pPr>
-            <w:r>
-              <w:rPr/>
-              <w:t>Операції</w:t>
-            </w:r>
-          </w:p>
-        </w:tc>
-      </w:tr>
-      <w:tr>
-        <w:trPr/>
-        <w:tc>
-          <w:tcPr>
-            <w:tcW w:w="4819" w:type="dxa"/>
-            <w:tcBorders>
-              <w:top w:val="single" w:sz="2" w:space="0" w:color="000001"/>
-              <w:left w:val="single" w:sz="2" w:space="0" w:color="000001"/>
-              <w:bottom w:val="single" w:sz="2" w:space="0" w:color="000001"/>
-              <w:insideH w:val="single" w:sz="2" w:space="0" w:color="000001"/>
-            </w:tcBorders>
-            <w:shd w:fill="auto" w:val="clear"/>
-            <w:tcMar>
-              <w:left w:w="51" w:type="dxa"/>
-            </w:tcMar>
-          </w:tcPr>
-          <w:p>
-            <w:pPr>
-              <w:pStyle w:val="ListParagraph"/>
-              <w:spacing w:lineRule="auto" w:line="360" w:before="0" w:after="120"/>
-              <w:ind w:left="720" w:hanging="0"/>
-              <w:contextualSpacing/>
-              <w:jc w:val="both"/>
-              <w:rPr/>
-            </w:pPr>
-            <w:r>
-              <w:rPr/>
-              <w:t>ГВМ 1</w:t>
-            </w:r>
-          </w:p>
-        </w:tc>
-        <w:tc>
-          <w:tcPr>
-            <w:tcW w:w="4819" w:type="dxa"/>
-            <w:tcBorders>
-              <w:top w:val="single" w:sz="2" w:space="0" w:color="000001"/>
-              <w:left w:val="single" w:sz="2" w:space="0" w:color="000001"/>
-              <w:bottom w:val="single" w:sz="2" w:space="0" w:color="000001"/>
-              <w:right w:val="single" w:sz="2" w:space="0" w:color="000001"/>
-              <w:insideH w:val="single" w:sz="2" w:space="0" w:color="000001"/>
-              <w:insideV w:val="single" w:sz="2" w:space="0" w:color="000001"/>
-            </w:tcBorders>
-            <w:shd w:fill="auto" w:val="clear"/>
-            <w:tcMar>
-              <w:left w:w="51" w:type="dxa"/>
-            </w:tcMar>
-          </w:tcPr>
-          <w:p>
-            <w:pPr>
-              <w:pStyle w:val="ListParagraph"/>
-              <w:spacing w:lineRule="auto" w:line="360" w:before="0" w:after="120"/>
-              <w:ind w:left="720" w:hanging="0"/>
-              <w:contextualSpacing/>
-              <w:jc w:val="both"/>
-              <w:rPr/>
-            </w:pPr>
-            <w:r>
-              <w:rPr/>
-              <w:t>Т3</w:t>
-            </w:r>
-          </w:p>
-        </w:tc>
-      </w:tr>
-      <w:tr>
-        <w:trPr/>
-        <w:tc>
-          <w:tcPr>
-            <w:tcW w:w="4819" w:type="dxa"/>
-            <w:tcBorders>
-              <w:top w:val="single" w:sz="2" w:space="0" w:color="000001"/>
-              <w:left w:val="single" w:sz="2" w:space="0" w:color="000001"/>
-              <w:bottom w:val="single" w:sz="2" w:space="0" w:color="000001"/>
-              <w:insideH w:val="single" w:sz="2" w:space="0" w:color="000001"/>
-            </w:tcBorders>
-            <w:shd w:fill="auto" w:val="clear"/>
-            <w:tcMar>
-              <w:left w:w="51" w:type="dxa"/>
-            </w:tcMar>
-          </w:tcPr>
-          <w:p>
-            <w:pPr>
-              <w:pStyle w:val="ListParagraph"/>
-              <w:spacing w:lineRule="auto" w:line="360" w:before="0" w:after="120"/>
-              <w:ind w:left="720" w:hanging="0"/>
-              <w:contextualSpacing/>
-              <w:jc w:val="both"/>
-              <w:rPr/>
-            </w:pPr>
-            <w:r>
-              <w:rPr/>
-              <w:t>ГВМ 2</w:t>
-            </w:r>
-          </w:p>
-        </w:tc>
-        <w:tc>
-          <w:tcPr>
-            <w:tcW w:w="4819" w:type="dxa"/>
-            <w:tcBorders>
-              <w:top w:val="single" w:sz="2" w:space="0" w:color="000001"/>
-              <w:left w:val="single" w:sz="2" w:space="0" w:color="000001"/>
-              <w:bottom w:val="single" w:sz="2" w:space="0" w:color="000001"/>
-              <w:right w:val="single" w:sz="2" w:space="0" w:color="000001"/>
-              <w:insideH w:val="single" w:sz="2" w:space="0" w:color="000001"/>
-              <w:insideV w:val="single" w:sz="2" w:space="0" w:color="000001"/>
-            </w:tcBorders>
-            <w:shd w:fill="auto" w:val="clear"/>
-            <w:tcMar>
-              <w:left w:w="51" w:type="dxa"/>
-            </w:tcMar>
-          </w:tcPr>
-          <w:p>
-            <w:pPr>
-              <w:pStyle w:val="ListParagraph"/>
-              <w:spacing w:lineRule="auto" w:line="360" w:before="0" w:after="120"/>
-              <w:ind w:left="720" w:hanging="0"/>
-              <w:contextualSpacing/>
-              <w:jc w:val="both"/>
-              <w:rPr/>
-            </w:pPr>
-            <w:r>
-              <w:rPr/>
-              <w:t>Ф3</w:t>
-            </w:r>
-          </w:p>
-        </w:tc>
-      </w:tr>
-      <w:tr>
-        <w:trPr/>
-        <w:tc>
-          <w:tcPr>
-            <w:tcW w:w="4819" w:type="dxa"/>
-            <w:tcBorders>
-              <w:top w:val="single" w:sz="2" w:space="0" w:color="000001"/>
-              <w:left w:val="single" w:sz="2" w:space="0" w:color="000001"/>
-              <w:bottom w:val="single" w:sz="2" w:space="0" w:color="000001"/>
-              <w:insideH w:val="single" w:sz="2" w:space="0" w:color="000001"/>
-            </w:tcBorders>
-            <w:shd w:fill="auto" w:val="clear"/>
-            <w:tcMar>
-              <w:left w:w="51" w:type="dxa"/>
-            </w:tcMar>
-          </w:tcPr>
-          <w:p>
-            <w:pPr>
-              <w:pStyle w:val="ListParagraph"/>
-              <w:spacing w:lineRule="auto" w:line="360" w:before="0" w:after="120"/>
-              <w:ind w:left="720" w:hanging="0"/>
-              <w:contextualSpacing/>
-              <w:jc w:val="both"/>
-              <w:rPr/>
-            </w:pPr>
-            <w:r>
-              <w:rPr/>
-              <w:t>ГВМ 3</w:t>
-            </w:r>
-          </w:p>
-        </w:tc>
-        <w:tc>
-          <w:tcPr>
-            <w:tcW w:w="4819" w:type="dxa"/>
-            <w:tcBorders>
-              <w:top w:val="single" w:sz="2" w:space="0" w:color="000001"/>
-              <w:left w:val="single" w:sz="2" w:space="0" w:color="000001"/>
-              <w:bottom w:val="single" w:sz="2" w:space="0" w:color="000001"/>
-              <w:right w:val="single" w:sz="2" w:space="0" w:color="000001"/>
-              <w:insideH w:val="single" w:sz="2" w:space="0" w:color="000001"/>
-              <w:insideV w:val="single" w:sz="2" w:space="0" w:color="000001"/>
-            </w:tcBorders>
-            <w:shd w:fill="auto" w:val="clear"/>
-            <w:tcMar>
-              <w:left w:w="51" w:type="dxa"/>
-            </w:tcMar>
-          </w:tcPr>
-          <w:p>
-            <w:pPr>
-              <w:pStyle w:val="ListParagraph"/>
-              <w:spacing w:lineRule="auto" w:line="360" w:before="0" w:after="120"/>
-              <w:ind w:left="720" w:hanging="0"/>
-              <w:contextualSpacing/>
-              <w:jc w:val="both"/>
-              <w:rPr/>
-            </w:pPr>
-            <w:r>
-              <w:rPr/>
-              <w:t>Т2 С3</w:t>
-            </w:r>
-          </w:p>
-        </w:tc>
-      </w:tr>
-      <w:tr>
-        <w:trPr/>
-        <w:tc>
-          <w:tcPr>
-            <w:tcW w:w="4819" w:type="dxa"/>
-            <w:tcBorders>
-              <w:top w:val="single" w:sz="2" w:space="0" w:color="000001"/>
-              <w:left w:val="single" w:sz="2" w:space="0" w:color="000001"/>
-              <w:bottom w:val="single" w:sz="2" w:space="0" w:color="000001"/>
-              <w:insideH w:val="single" w:sz="2" w:space="0" w:color="000001"/>
-            </w:tcBorders>
-            <w:shd w:fill="auto" w:val="clear"/>
-            <w:tcMar>
-              <w:left w:w="51" w:type="dxa"/>
-            </w:tcMar>
-          </w:tcPr>
-          <w:p>
-            <w:pPr>
-              <w:pStyle w:val="ListParagraph"/>
-              <w:spacing w:lineRule="auto" w:line="360" w:before="0" w:after="120"/>
-              <w:ind w:left="720" w:hanging="0"/>
-              <w:contextualSpacing/>
-              <w:jc w:val="both"/>
-              <w:rPr/>
-            </w:pPr>
-            <w:r>
-              <w:rPr/>
-              <w:t>ГВМ 4</w:t>
-            </w:r>
-          </w:p>
-        </w:tc>
-        <w:tc>
-          <w:tcPr>
-            <w:tcW w:w="4819" w:type="dxa"/>
-            <w:tcBorders>
-              <w:top w:val="single" w:sz="2" w:space="0" w:color="000001"/>
-              <w:left w:val="single" w:sz="2" w:space="0" w:color="000001"/>
-              <w:bottom w:val="single" w:sz="2" w:space="0" w:color="000001"/>
-              <w:right w:val="single" w:sz="2" w:space="0" w:color="000001"/>
-              <w:insideH w:val="single" w:sz="2" w:space="0" w:color="000001"/>
-              <w:insideV w:val="single" w:sz="2" w:space="0" w:color="000001"/>
-            </w:tcBorders>
-            <w:shd w:fill="auto" w:val="clear"/>
-            <w:tcMar>
-              <w:left w:w="51" w:type="dxa"/>
-            </w:tcMar>
-          </w:tcPr>
-          <w:p>
-            <w:pPr>
-              <w:pStyle w:val="ListParagraph"/>
-              <w:spacing w:lineRule="auto" w:line="360" w:before="0" w:after="120"/>
-              <w:ind w:left="720" w:hanging="0"/>
-              <w:contextualSpacing/>
-              <w:jc w:val="both"/>
-              <w:rPr/>
-            </w:pPr>
-            <w:r>
-              <w:rPr/>
-              <w:t>С1 С2 Е1 Р2</w:t>
-            </w:r>
-          </w:p>
-        </w:tc>
-      </w:tr>
-      <w:tr>
-        <w:trPr/>
-        <w:tc>
-          <w:tcPr>
-            <w:tcW w:w="4819" w:type="dxa"/>
-            <w:tcBorders>
-              <w:top w:val="single" w:sz="2" w:space="0" w:color="000001"/>
-              <w:left w:val="single" w:sz="2" w:space="0" w:color="000001"/>
-              <w:bottom w:val="single" w:sz="2" w:space="0" w:color="000001"/>
-              <w:insideH w:val="single" w:sz="2" w:space="0" w:color="000001"/>
-            </w:tcBorders>
-            <w:shd w:fill="auto" w:val="clear"/>
-            <w:tcMar>
-              <w:left w:w="51" w:type="dxa"/>
-            </w:tcMar>
-          </w:tcPr>
-          <w:p>
-            <w:pPr>
-              <w:pStyle w:val="ListParagraph"/>
-              <w:spacing w:lineRule="auto" w:line="360" w:before="0" w:after="120"/>
-              <w:ind w:left="720" w:hanging="0"/>
-              <w:contextualSpacing/>
-              <w:jc w:val="both"/>
-              <w:rPr/>
-            </w:pPr>
-            <w:r>
-              <w:rPr/>
-              <w:t>ГВМ 5</w:t>
-            </w:r>
-          </w:p>
-        </w:tc>
-        <w:tc>
-          <w:tcPr>
-            <w:tcW w:w="4819" w:type="dxa"/>
-            <w:tcBorders>
-              <w:top w:val="single" w:sz="2" w:space="0" w:color="000001"/>
-              <w:left w:val="single" w:sz="2" w:space="0" w:color="000001"/>
-              <w:bottom w:val="single" w:sz="2" w:space="0" w:color="000001"/>
-              <w:right w:val="single" w:sz="2" w:space="0" w:color="000001"/>
-              <w:insideH w:val="single" w:sz="2" w:space="0" w:color="000001"/>
-              <w:insideV w:val="single" w:sz="2" w:space="0" w:color="000001"/>
-            </w:tcBorders>
-            <w:shd w:fill="auto" w:val="clear"/>
-            <w:tcMar>
-              <w:left w:w="51" w:type="dxa"/>
-            </w:tcMar>
-          </w:tcPr>
-          <w:p>
-            <w:pPr>
-              <w:pStyle w:val="ListParagraph"/>
-              <w:spacing w:lineRule="auto" w:line="360" w:before="0" w:after="120"/>
-              <w:ind w:left="720" w:hanging="0"/>
-              <w:contextualSpacing/>
-              <w:jc w:val="both"/>
-              <w:rPr/>
-            </w:pPr>
-            <w:r>
-              <w:rPr/>
-              <w:t>Т4 Ф1 Ф2 Р1</w:t>
+              <w:t>Т4 Ф1 Ф2 P1</w:t>
             </w:r>
           </w:p>
         </w:tc>
@@ -3097,7 +3045,7 @@
       <w:tblPr>
         <w:tblW w:w="8568" w:type="dxa"/>
         <w:jc w:val="left"/>
-        <w:tblInd w:w="512" w:type="dxa"/>
+        <w:tblInd w:w="504" w:type="dxa"/>
         <w:tblBorders>
           <w:top w:val="single" w:sz="6" w:space="0" w:color="00000A"/>
           <w:left w:val="single" w:sz="6" w:space="0" w:color="00000A"/>
@@ -3108,7 +3056,7 @@
         </w:tblBorders>
         <w:tblCellMar>
           <w:top w:w="0" w:type="dxa"/>
-          <w:left w:w="81" w:type="dxa"/>
+          <w:left w:w="73" w:type="dxa"/>
           <w:bottom w:w="0" w:type="dxa"/>
           <w:right w:w="108" w:type="dxa"/>
         </w:tblCellMar>
@@ -3135,7 +3083,7 @@
             </w:tcBorders>
             <w:shd w:color="auto" w:fill="auto" w:val="clear"/>
             <w:tcMar>
-              <w:left w:w="81" w:type="dxa"/>
+              <w:left w:w="73" w:type="dxa"/>
             </w:tcMar>
           </w:tcPr>
           <w:p>
@@ -3172,7 +3120,7 @@
             </w:tcBorders>
             <w:shd w:color="auto" w:fill="auto" w:val="clear"/>
             <w:tcMar>
-              <w:left w:w="81" w:type="dxa"/>
+              <w:left w:w="73" w:type="dxa"/>
             </w:tcMar>
           </w:tcPr>
           <w:p>
@@ -3209,7 +3157,7 @@
             </w:tcBorders>
             <w:shd w:color="auto" w:fill="auto" w:val="clear"/>
             <w:tcMar>
-              <w:left w:w="81" w:type="dxa"/>
+              <w:left w:w="73" w:type="dxa"/>
             </w:tcMar>
           </w:tcPr>
           <w:p>
@@ -3246,7 +3194,7 @@
             </w:tcBorders>
             <w:shd w:color="auto" w:fill="auto" w:val="clear"/>
             <w:tcMar>
-              <w:left w:w="81" w:type="dxa"/>
+              <w:left w:w="73" w:type="dxa"/>
             </w:tcMar>
           </w:tcPr>
           <w:p>
@@ -3286,7 +3234,7 @@
             </w:tcBorders>
             <w:shd w:color="auto" w:fill="auto" w:val="clear"/>
             <w:tcMar>
-              <w:left w:w="81" w:type="dxa"/>
+              <w:left w:w="73" w:type="dxa"/>
             </w:tcMar>
           </w:tcPr>
           <w:p>
@@ -3323,7 +3271,7 @@
             </w:tcBorders>
             <w:shd w:color="auto" w:fill="auto" w:val="clear"/>
             <w:tcMar>
-              <w:left w:w="81" w:type="dxa"/>
+              <w:left w:w="73" w:type="dxa"/>
             </w:tcMar>
           </w:tcPr>
           <w:p>
@@ -3370,7 +3318,7 @@
             </w:tcBorders>
             <w:shd w:color="auto" w:fill="auto" w:val="clear"/>
             <w:tcMar>
-              <w:left w:w="81" w:type="dxa"/>
+              <w:left w:w="73" w:type="dxa"/>
             </w:tcMar>
           </w:tcPr>
           <w:p>
@@ -3403,7 +3351,7 @@
             </w:tcBorders>
             <w:shd w:color="auto" w:fill="auto" w:val="clear"/>
             <w:tcMar>
-              <w:left w:w="81" w:type="dxa"/>
+              <w:left w:w="73" w:type="dxa"/>
             </w:tcMar>
           </w:tcPr>
           <w:p>
@@ -3443,7 +3391,7 @@
             </w:tcBorders>
             <w:shd w:color="auto" w:fill="auto" w:val="clear"/>
             <w:tcMar>
-              <w:left w:w="81" w:type="dxa"/>
+              <w:left w:w="73" w:type="dxa"/>
             </w:tcMar>
           </w:tcPr>
           <w:p>
@@ -3480,7 +3428,7 @@
             </w:tcBorders>
             <w:shd w:color="auto" w:fill="auto" w:val="clear"/>
             <w:tcMar>
-              <w:left w:w="81" w:type="dxa"/>
+              <w:left w:w="73" w:type="dxa"/>
             </w:tcMar>
           </w:tcPr>
           <w:p>
@@ -3527,7 +3475,7 @@
             </w:tcBorders>
             <w:shd w:color="auto" w:fill="auto" w:val="clear"/>
             <w:tcMar>
-              <w:left w:w="81" w:type="dxa"/>
+              <w:left w:w="73" w:type="dxa"/>
             </w:tcMar>
           </w:tcPr>
           <w:p>
@@ -3560,7 +3508,7 @@
             </w:tcBorders>
             <w:shd w:color="auto" w:fill="auto" w:val="clear"/>
             <w:tcMar>
-              <w:left w:w="81" w:type="dxa"/>
+              <w:left w:w="73" w:type="dxa"/>
             </w:tcMar>
           </w:tcPr>
           <w:p>
@@ -3600,7 +3548,7 @@
             </w:tcBorders>
             <w:shd w:color="auto" w:fill="auto" w:val="clear"/>
             <w:tcMar>
-              <w:left w:w="81" w:type="dxa"/>
+              <w:left w:w="73" w:type="dxa"/>
             </w:tcMar>
           </w:tcPr>
           <w:p>
@@ -3637,7 +3585,7 @@
             </w:tcBorders>
             <w:shd w:color="auto" w:fill="auto" w:val="clear"/>
             <w:tcMar>
-              <w:left w:w="81" w:type="dxa"/>
+              <w:left w:w="73" w:type="dxa"/>
             </w:tcMar>
           </w:tcPr>
           <w:p>
@@ -3679,7 +3627,7 @@
             </w:tcBorders>
             <w:shd w:color="auto" w:fill="auto" w:val="clear"/>
             <w:tcMar>
-              <w:left w:w="81" w:type="dxa"/>
+              <w:left w:w="73" w:type="dxa"/>
             </w:tcMar>
           </w:tcPr>
           <w:p>
@@ -3712,7 +3660,7 @@
             </w:tcBorders>
             <w:shd w:color="auto" w:fill="auto" w:val="clear"/>
             <w:tcMar>
-              <w:left w:w="81" w:type="dxa"/>
+              <w:left w:w="73" w:type="dxa"/>
             </w:tcMar>
           </w:tcPr>
           <w:p>
@@ -3752,7 +3700,7 @@
             </w:tcBorders>
             <w:shd w:color="auto" w:fill="auto" w:val="clear"/>
             <w:tcMar>
-              <w:left w:w="81" w:type="dxa"/>
+              <w:left w:w="73" w:type="dxa"/>
             </w:tcMar>
           </w:tcPr>
           <w:p>
@@ -3789,7 +3737,7 @@
             </w:tcBorders>
             <w:shd w:color="auto" w:fill="auto" w:val="clear"/>
             <w:tcMar>
-              <w:left w:w="81" w:type="dxa"/>
+              <w:left w:w="73" w:type="dxa"/>
             </w:tcMar>
           </w:tcPr>
           <w:p>
@@ -3836,7 +3784,7 @@
             </w:tcBorders>
             <w:shd w:color="auto" w:fill="auto" w:val="clear"/>
             <w:tcMar>
-              <w:left w:w="81" w:type="dxa"/>
+              <w:left w:w="73" w:type="dxa"/>
             </w:tcMar>
           </w:tcPr>
           <w:p>
@@ -3870,7 +3818,7 @@
             </w:tcBorders>
             <w:shd w:color="auto" w:fill="auto" w:val="clear"/>
             <w:tcMar>
-              <w:left w:w="81" w:type="dxa"/>
+              <w:left w:w="73" w:type="dxa"/>
             </w:tcMar>
           </w:tcPr>
           <w:p>
@@ -3910,7 +3858,7 @@
             </w:tcBorders>
             <w:shd w:color="auto" w:fill="auto" w:val="clear"/>
             <w:tcMar>
-              <w:left w:w="81" w:type="dxa"/>
+              <w:left w:w="73" w:type="dxa"/>
             </w:tcMar>
           </w:tcPr>
           <w:p>
@@ -3947,7 +3895,7 @@
             </w:tcBorders>
             <w:shd w:color="auto" w:fill="auto" w:val="clear"/>
             <w:tcMar>
-              <w:left w:w="81" w:type="dxa"/>
+              <w:left w:w="73" w:type="dxa"/>
             </w:tcMar>
           </w:tcPr>
           <w:p>
@@ -3994,7 +3942,7 @@
             </w:tcBorders>
             <w:shd w:color="auto" w:fill="auto" w:val="clear"/>
             <w:tcMar>
-              <w:left w:w="81" w:type="dxa"/>
+              <w:left w:w="73" w:type="dxa"/>
             </w:tcMar>
           </w:tcPr>
           <w:p>
@@ -4028,7 +3976,7 @@
             </w:tcBorders>
             <w:shd w:color="auto" w:fill="auto" w:val="clear"/>
             <w:tcMar>
-              <w:left w:w="81" w:type="dxa"/>
+              <w:left w:w="73" w:type="dxa"/>
             </w:tcMar>
           </w:tcPr>
           <w:p>
@@ -4068,7 +4016,7 @@
             </w:tcBorders>
             <w:shd w:color="auto" w:fill="auto" w:val="clear"/>
             <w:tcMar>
-              <w:left w:w="81" w:type="dxa"/>
+              <w:left w:w="73" w:type="dxa"/>
             </w:tcMar>
           </w:tcPr>
           <w:p>
@@ -4105,7 +4053,7 @@
             </w:tcBorders>
             <w:shd w:color="auto" w:fill="auto" w:val="clear"/>
             <w:tcMar>
-              <w:left w:w="81" w:type="dxa"/>
+              <w:left w:w="73" w:type="dxa"/>
             </w:tcMar>
           </w:tcPr>
           <w:p>
@@ -4168,7 +4116,7 @@
             </w:tcBorders>
             <w:shd w:color="auto" w:fill="auto" w:val="clear"/>
             <w:tcMar>
-              <w:left w:w="81" w:type="dxa"/>
+              <w:left w:w="73" w:type="dxa"/>
             </w:tcMar>
           </w:tcPr>
           <w:p>
@@ -4202,7 +4150,7 @@
             </w:tcBorders>
             <w:shd w:color="auto" w:fill="auto" w:val="clear"/>
             <w:tcMar>
-              <w:left w:w="81" w:type="dxa"/>
+              <w:left w:w="73" w:type="dxa"/>
             </w:tcMar>
           </w:tcPr>
           <w:p>
@@ -4767,6 +4715,13 @@
       <w:rFonts w:cs="Symbol"/>
     </w:rPr>
   </w:style>
+  <w:style w:type="character" w:styleId="ListLabel4">
+    <w:name w:val="ListLabel 4"/>
+    <w:qFormat/>
+    <w:rPr>
+      <w:rFonts w:cs="Symbol"/>
+    </w:rPr>
+  </w:style>
   <w:style w:type="paragraph" w:styleId="Heading" w:customStyle="1">
     <w:name w:val="Heading"/>
     <w:basedOn w:val="Normal"/>
@@ -4902,7 +4857,9 @@
     <w:name w:val="Table Contents"/>
     <w:basedOn w:val="Normal"/>
     <w:qFormat/>
-    <w:pPr/>
+    <w:pPr>
+      <w:spacing w:before="0" w:after="0"/>
+    </w:pPr>
     <w:rPr/>
   </w:style>
   <w:style w:type="paragraph" w:styleId="TableHeading">

</xml_diff>

<commit_message>
edits 4 part of cursach
</commit_message>
<xml_diff>
--- a/KursachInputData.docx
+++ b/KursachInputData.docx
@@ -743,6 +743,1509 @@
       <w:tblPr>
         <w:tblW w:w="6480" w:type="dxa"/>
         <w:jc w:val="left"/>
+        <w:tblInd w:w="45" w:type="dxa"/>
+        <w:tblBorders>
+          <w:top w:val="single" w:sz="2" w:space="0" w:color="000001"/>
+          <w:left w:val="single" w:sz="2" w:space="0" w:color="000001"/>
+          <w:bottom w:val="single" w:sz="2" w:space="0" w:color="000001"/>
+          <w:insideH w:val="single" w:sz="2" w:space="0" w:color="000001"/>
+        </w:tblBorders>
+        <w:tblCellMar>
+          <w:top w:w="55" w:type="dxa"/>
+          <w:left w:w="42" w:type="dxa"/>
+          <w:bottom w:w="55" w:type="dxa"/>
+          <w:right w:w="55" w:type="dxa"/>
+        </w:tblCellMar>
+      </w:tblPr>
+      <w:tblGrid>
+        <w:gridCol w:w="2249"/>
+        <w:gridCol w:w="4230"/>
+      </w:tblGrid>
+      <w:tr>
+        <w:trPr>
+          <w:trHeight w:val="637" w:hRule="atLeast"/>
+        </w:trPr>
+        <w:tc>
+          <w:tcPr>
+            <w:tcW w:w="2249" w:type="dxa"/>
+            <w:tcBorders>
+              <w:top w:val="single" w:sz="2" w:space="0" w:color="000001"/>
+              <w:left w:val="single" w:sz="2" w:space="0" w:color="000001"/>
+              <w:bottom w:val="single" w:sz="2" w:space="0" w:color="000001"/>
+              <w:insideH w:val="single" w:sz="2" w:space="0" w:color="000001"/>
+            </w:tcBorders>
+            <w:shd w:fill="auto" w:val="clear"/>
+            <w:tcMar>
+              <w:left w:w="42" w:type="dxa"/>
+            </w:tcMar>
+            <w:vAlign w:val="bottom"/>
+          </w:tcPr>
+          <w:p>
+            <w:pPr>
+              <w:pStyle w:val="TableContents"/>
+              <w:spacing w:before="0" w:after="200"/>
+              <w:rPr/>
+            </w:pPr>
+            <w:r>
+              <w:rPr>
+                <w:rFonts w:ascii="Times New Roman" w:hAnsi="Times New Roman"/>
+                <w:sz w:val="28"/>
+                <w:szCs w:val="28"/>
+              </w:rPr>
+              <w:t>Номер деталі</w:t>
+            </w:r>
+          </w:p>
+        </w:tc>
+        <w:tc>
+          <w:tcPr>
+            <w:tcW w:w="4230" w:type="dxa"/>
+            <w:tcBorders>
+              <w:top w:val="single" w:sz="2" w:space="0" w:color="000001"/>
+              <w:left w:val="single" w:sz="2" w:space="0" w:color="000001"/>
+              <w:bottom w:val="single" w:sz="2" w:space="0" w:color="000001"/>
+              <w:right w:val="single" w:sz="2" w:space="0" w:color="000001"/>
+              <w:insideH w:val="single" w:sz="2" w:space="0" w:color="000001"/>
+              <w:insideV w:val="single" w:sz="2" w:space="0" w:color="000001"/>
+            </w:tcBorders>
+            <w:shd w:fill="auto" w:val="clear"/>
+            <w:tcMar>
+              <w:left w:w="42" w:type="dxa"/>
+            </w:tcMar>
+            <w:vAlign w:val="bottom"/>
+          </w:tcPr>
+          <w:p>
+            <w:pPr>
+              <w:pStyle w:val="ListParagraph"/>
+              <w:numPr>
+                <w:ilvl w:val="0"/>
+                <w:numId w:val="0"/>
+              </w:numPr>
+              <w:spacing w:lineRule="auto" w:line="276" w:before="0" w:after="120"/>
+              <w:ind w:left="720" w:hanging="0"/>
+              <w:contextualSpacing/>
+              <w:jc w:val="left"/>
+              <w:rPr/>
+            </w:pPr>
+            <w:r>
+              <w:rPr>
+                <w:sz w:val="28"/>
+                <w:szCs w:val="28"/>
+                <w:lang w:val="ru-RU"/>
+              </w:rPr>
+              <w:t>Операц</w:t>
+            </w:r>
+            <w:r>
+              <w:rPr>
+                <w:sz w:val="28"/>
+                <w:szCs w:val="28"/>
+                <w:lang w:val="uk-UA"/>
+              </w:rPr>
+              <w:t>ії</w:t>
+            </w:r>
+          </w:p>
+        </w:tc>
+      </w:tr>
+      <w:tr>
+        <w:trPr>
+          <w:trHeight w:val="637" w:hRule="atLeast"/>
+        </w:trPr>
+        <w:tc>
+          <w:tcPr>
+            <w:tcW w:w="2249" w:type="dxa"/>
+            <w:tcBorders>
+              <w:top w:val="single" w:sz="2" w:space="0" w:color="000001"/>
+              <w:left w:val="single" w:sz="2" w:space="0" w:color="000001"/>
+              <w:bottom w:val="single" w:sz="2" w:space="0" w:color="000001"/>
+              <w:insideH w:val="single" w:sz="2" w:space="0" w:color="000001"/>
+            </w:tcBorders>
+            <w:shd w:fill="auto" w:val="clear"/>
+            <w:tcMar>
+              <w:left w:w="42" w:type="dxa"/>
+            </w:tcMar>
+            <w:vAlign w:val="bottom"/>
+          </w:tcPr>
+          <w:p>
+            <w:pPr>
+              <w:pStyle w:val="TableContents"/>
+              <w:spacing w:before="0" w:after="200"/>
+              <w:rPr/>
+            </w:pPr>
+            <w:r>
+              <w:rPr>
+                <w:rFonts w:ascii="Times New Roman" w:hAnsi="Times New Roman"/>
+                <w:sz w:val="28"/>
+                <w:szCs w:val="28"/>
+                <w:lang w:val="ru-RU"/>
+              </w:rPr>
+              <w:t>Деталь номер 1</w:t>
+            </w:r>
+          </w:p>
+        </w:tc>
+        <w:tc>
+          <w:tcPr>
+            <w:tcW w:w="4230" w:type="dxa"/>
+            <w:tcBorders>
+              <w:top w:val="single" w:sz="2" w:space="0" w:color="000001"/>
+              <w:left w:val="single" w:sz="2" w:space="0" w:color="000001"/>
+              <w:bottom w:val="single" w:sz="2" w:space="0" w:color="000001"/>
+              <w:right w:val="single" w:sz="2" w:space="0" w:color="000001"/>
+              <w:insideH w:val="single" w:sz="2" w:space="0" w:color="000001"/>
+              <w:insideV w:val="single" w:sz="2" w:space="0" w:color="000001"/>
+            </w:tcBorders>
+            <w:shd w:fill="auto" w:val="clear"/>
+            <w:tcMar>
+              <w:left w:w="42" w:type="dxa"/>
+            </w:tcMar>
+            <w:vAlign w:val="bottom"/>
+          </w:tcPr>
+          <w:p>
+            <w:pPr>
+              <w:pStyle w:val="ListParagraph"/>
+              <w:numPr>
+                <w:ilvl w:val="0"/>
+                <w:numId w:val="0"/>
+              </w:numPr>
+              <w:spacing w:lineRule="auto" w:line="276" w:before="0" w:after="120"/>
+              <w:ind w:left="720" w:hanging="0"/>
+              <w:contextualSpacing/>
+              <w:jc w:val="left"/>
+              <w:rPr/>
+            </w:pPr>
+            <w:r>
+              <w:rPr>
+                <w:sz w:val="28"/>
+                <w:szCs w:val="28"/>
+              </w:rPr>
+              <w:t>T1 T2 T3 Ф1 C1 C2 P2</w:t>
+            </w:r>
+          </w:p>
+        </w:tc>
+      </w:tr>
+      <w:tr>
+        <w:trPr>
+          <w:trHeight w:val="637" w:hRule="atLeast"/>
+        </w:trPr>
+        <w:tc>
+          <w:tcPr>
+            <w:tcW w:w="2249" w:type="dxa"/>
+            <w:tcBorders>
+              <w:top w:val="single" w:sz="2" w:space="0" w:color="000001"/>
+              <w:left w:val="single" w:sz="2" w:space="0" w:color="000001"/>
+              <w:bottom w:val="single" w:sz="2" w:space="0" w:color="000001"/>
+              <w:insideH w:val="single" w:sz="2" w:space="0" w:color="000001"/>
+            </w:tcBorders>
+            <w:shd w:fill="auto" w:val="clear"/>
+            <w:tcMar>
+              <w:left w:w="42" w:type="dxa"/>
+            </w:tcMar>
+            <w:vAlign w:val="bottom"/>
+          </w:tcPr>
+          <w:p>
+            <w:pPr>
+              <w:pStyle w:val="TableContents"/>
+              <w:spacing w:before="0" w:after="200"/>
+              <w:rPr/>
+            </w:pPr>
+            <w:r>
+              <w:rPr>
+                <w:rFonts w:ascii="Times New Roman" w:hAnsi="Times New Roman"/>
+                <w:sz w:val="28"/>
+                <w:szCs w:val="28"/>
+                <w:lang w:val="ru-RU"/>
+              </w:rPr>
+              <w:t>Деталь номер 2</w:t>
+            </w:r>
+          </w:p>
+        </w:tc>
+        <w:tc>
+          <w:tcPr>
+            <w:tcW w:w="4230" w:type="dxa"/>
+            <w:tcBorders>
+              <w:top w:val="single" w:sz="2" w:space="0" w:color="000001"/>
+              <w:left w:val="single" w:sz="2" w:space="0" w:color="000001"/>
+              <w:bottom w:val="single" w:sz="2" w:space="0" w:color="000001"/>
+              <w:right w:val="single" w:sz="2" w:space="0" w:color="000001"/>
+              <w:insideH w:val="single" w:sz="2" w:space="0" w:color="000001"/>
+              <w:insideV w:val="single" w:sz="2" w:space="0" w:color="000001"/>
+            </w:tcBorders>
+            <w:shd w:fill="auto" w:val="clear"/>
+            <w:tcMar>
+              <w:left w:w="42" w:type="dxa"/>
+            </w:tcMar>
+            <w:vAlign w:val="bottom"/>
+          </w:tcPr>
+          <w:p>
+            <w:pPr>
+              <w:pStyle w:val="ListParagraph"/>
+              <w:spacing w:lineRule="auto" w:line="276" w:before="0" w:after="120"/>
+              <w:ind w:left="720" w:hanging="0"/>
+              <w:contextualSpacing/>
+              <w:jc w:val="left"/>
+              <w:rPr/>
+            </w:pPr>
+            <w:r>
+              <w:rPr>
+                <w:sz w:val="28"/>
+                <w:szCs w:val="28"/>
+                <w:lang w:val="en-US"/>
+              </w:rPr>
+              <w:t>T1 C1 C2 P2 T4</w:t>
+            </w:r>
+          </w:p>
+        </w:tc>
+      </w:tr>
+      <w:tr>
+        <w:trPr>
+          <w:trHeight w:val="637" w:hRule="atLeast"/>
+        </w:trPr>
+        <w:tc>
+          <w:tcPr>
+            <w:tcW w:w="2249" w:type="dxa"/>
+            <w:tcBorders>
+              <w:top w:val="single" w:sz="2" w:space="0" w:color="000001"/>
+              <w:left w:val="single" w:sz="2" w:space="0" w:color="000001"/>
+              <w:bottom w:val="single" w:sz="2" w:space="0" w:color="000001"/>
+              <w:insideH w:val="single" w:sz="2" w:space="0" w:color="000001"/>
+            </w:tcBorders>
+            <w:shd w:fill="auto" w:val="clear"/>
+            <w:tcMar>
+              <w:left w:w="42" w:type="dxa"/>
+            </w:tcMar>
+            <w:vAlign w:val="bottom"/>
+          </w:tcPr>
+          <w:p>
+            <w:pPr>
+              <w:pStyle w:val="TableContents"/>
+              <w:spacing w:before="0" w:after="200"/>
+              <w:rPr/>
+            </w:pPr>
+            <w:r>
+              <w:rPr>
+                <w:rFonts w:ascii="Times New Roman" w:hAnsi="Times New Roman"/>
+                <w:sz w:val="28"/>
+                <w:szCs w:val="28"/>
+                <w:lang w:val="ru-RU"/>
+              </w:rPr>
+              <w:t>Деталь номер 3</w:t>
+            </w:r>
+          </w:p>
+        </w:tc>
+        <w:tc>
+          <w:tcPr>
+            <w:tcW w:w="4230" w:type="dxa"/>
+            <w:tcBorders>
+              <w:top w:val="single" w:sz="2" w:space="0" w:color="000001"/>
+              <w:left w:val="single" w:sz="2" w:space="0" w:color="000001"/>
+              <w:bottom w:val="single" w:sz="2" w:space="0" w:color="000001"/>
+              <w:right w:val="single" w:sz="2" w:space="0" w:color="000001"/>
+              <w:insideH w:val="single" w:sz="2" w:space="0" w:color="000001"/>
+              <w:insideV w:val="single" w:sz="2" w:space="0" w:color="000001"/>
+            </w:tcBorders>
+            <w:shd w:fill="auto" w:val="clear"/>
+            <w:tcMar>
+              <w:left w:w="42" w:type="dxa"/>
+            </w:tcMar>
+            <w:vAlign w:val="bottom"/>
+          </w:tcPr>
+          <w:p>
+            <w:pPr>
+              <w:pStyle w:val="ListParagraph"/>
+              <w:spacing w:lineRule="auto" w:line="276" w:before="0" w:after="120"/>
+              <w:ind w:left="720" w:hanging="0"/>
+              <w:contextualSpacing/>
+              <w:jc w:val="left"/>
+              <w:rPr/>
+            </w:pPr>
+            <w:r>
+              <w:rPr>
+                <w:sz w:val="28"/>
+                <w:szCs w:val="28"/>
+                <w:lang w:val="en-US"/>
+              </w:rPr>
+              <w:t>T1 C3 T2 T3 C1 C2 P2</w:t>
+            </w:r>
+          </w:p>
+        </w:tc>
+      </w:tr>
+      <w:tr>
+        <w:trPr>
+          <w:trHeight w:val="637" w:hRule="atLeast"/>
+        </w:trPr>
+        <w:tc>
+          <w:tcPr>
+            <w:tcW w:w="2249" w:type="dxa"/>
+            <w:tcBorders>
+              <w:top w:val="single" w:sz="2" w:space="0" w:color="000001"/>
+              <w:left w:val="single" w:sz="2" w:space="0" w:color="000001"/>
+              <w:bottom w:val="single" w:sz="2" w:space="0" w:color="000001"/>
+              <w:insideH w:val="single" w:sz="2" w:space="0" w:color="000001"/>
+            </w:tcBorders>
+            <w:shd w:fill="auto" w:val="clear"/>
+            <w:tcMar>
+              <w:left w:w="42" w:type="dxa"/>
+            </w:tcMar>
+            <w:vAlign w:val="bottom"/>
+          </w:tcPr>
+          <w:p>
+            <w:pPr>
+              <w:pStyle w:val="TableContents"/>
+              <w:spacing w:before="0" w:after="200"/>
+              <w:rPr/>
+            </w:pPr>
+            <w:r>
+              <w:rPr>
+                <w:rFonts w:ascii="Times New Roman" w:hAnsi="Times New Roman"/>
+                <w:sz w:val="28"/>
+                <w:szCs w:val="28"/>
+                <w:lang w:val="ru-RU"/>
+              </w:rPr>
+              <w:t>Деталь номер 4</w:t>
+            </w:r>
+          </w:p>
+        </w:tc>
+        <w:tc>
+          <w:tcPr>
+            <w:tcW w:w="4230" w:type="dxa"/>
+            <w:tcBorders>
+              <w:top w:val="single" w:sz="2" w:space="0" w:color="000001"/>
+              <w:left w:val="single" w:sz="2" w:space="0" w:color="000001"/>
+              <w:bottom w:val="single" w:sz="2" w:space="0" w:color="000001"/>
+              <w:right w:val="single" w:sz="2" w:space="0" w:color="000001"/>
+              <w:insideH w:val="single" w:sz="2" w:space="0" w:color="000001"/>
+              <w:insideV w:val="single" w:sz="2" w:space="0" w:color="000001"/>
+            </w:tcBorders>
+            <w:shd w:fill="auto" w:val="clear"/>
+            <w:tcMar>
+              <w:left w:w="42" w:type="dxa"/>
+            </w:tcMar>
+            <w:vAlign w:val="bottom"/>
+          </w:tcPr>
+          <w:p>
+            <w:pPr>
+              <w:pStyle w:val="ListParagraph"/>
+              <w:spacing w:lineRule="auto" w:line="276" w:before="0" w:after="120"/>
+              <w:ind w:left="720" w:hanging="0"/>
+              <w:contextualSpacing/>
+              <w:jc w:val="left"/>
+              <w:rPr/>
+            </w:pPr>
+            <w:r>
+              <w:rPr>
+                <w:sz w:val="28"/>
+                <w:szCs w:val="28"/>
+                <w:lang w:val="en-US"/>
+              </w:rPr>
+              <w:t>T2 T3 C1 C2 P2 Ф1 Ф2</w:t>
+            </w:r>
+          </w:p>
+        </w:tc>
+      </w:tr>
+      <w:tr>
+        <w:trPr>
+          <w:trHeight w:val="637" w:hRule="atLeast"/>
+        </w:trPr>
+        <w:tc>
+          <w:tcPr>
+            <w:tcW w:w="2249" w:type="dxa"/>
+            <w:tcBorders>
+              <w:top w:val="single" w:sz="2" w:space="0" w:color="000001"/>
+              <w:left w:val="single" w:sz="2" w:space="0" w:color="000001"/>
+              <w:bottom w:val="single" w:sz="2" w:space="0" w:color="000001"/>
+              <w:insideH w:val="single" w:sz="2" w:space="0" w:color="000001"/>
+            </w:tcBorders>
+            <w:shd w:fill="auto" w:val="clear"/>
+            <w:tcMar>
+              <w:left w:w="42" w:type="dxa"/>
+            </w:tcMar>
+            <w:vAlign w:val="bottom"/>
+          </w:tcPr>
+          <w:p>
+            <w:pPr>
+              <w:pStyle w:val="TableContents"/>
+              <w:spacing w:before="0" w:after="200"/>
+              <w:rPr/>
+            </w:pPr>
+            <w:r>
+              <w:rPr>
+                <w:rFonts w:ascii="Times New Roman" w:hAnsi="Times New Roman"/>
+                <w:sz w:val="28"/>
+                <w:szCs w:val="28"/>
+                <w:lang w:val="ru-RU"/>
+              </w:rPr>
+              <w:t>Деталь номер 5</w:t>
+            </w:r>
+          </w:p>
+        </w:tc>
+        <w:tc>
+          <w:tcPr>
+            <w:tcW w:w="4230" w:type="dxa"/>
+            <w:tcBorders>
+              <w:top w:val="single" w:sz="2" w:space="0" w:color="000001"/>
+              <w:left w:val="single" w:sz="2" w:space="0" w:color="000001"/>
+              <w:bottom w:val="single" w:sz="2" w:space="0" w:color="000001"/>
+              <w:right w:val="single" w:sz="2" w:space="0" w:color="000001"/>
+              <w:insideH w:val="single" w:sz="2" w:space="0" w:color="000001"/>
+              <w:insideV w:val="single" w:sz="2" w:space="0" w:color="000001"/>
+            </w:tcBorders>
+            <w:shd w:fill="auto" w:val="clear"/>
+            <w:tcMar>
+              <w:left w:w="42" w:type="dxa"/>
+            </w:tcMar>
+            <w:vAlign w:val="bottom"/>
+          </w:tcPr>
+          <w:p>
+            <w:pPr>
+              <w:pStyle w:val="ListParagraph"/>
+              <w:spacing w:lineRule="auto" w:line="276" w:before="0" w:after="120"/>
+              <w:ind w:left="720" w:hanging="0"/>
+              <w:contextualSpacing/>
+              <w:jc w:val="left"/>
+              <w:rPr/>
+            </w:pPr>
+            <w:r>
+              <w:rPr>
+                <w:sz w:val="28"/>
+                <w:szCs w:val="28"/>
+                <w:lang w:val="en-US"/>
+              </w:rPr>
+              <w:t>T3 C1 C2 P2 Ф1 T4</w:t>
+            </w:r>
+          </w:p>
+        </w:tc>
+      </w:tr>
+      <w:tr>
+        <w:trPr>
+          <w:trHeight w:val="637" w:hRule="atLeast"/>
+        </w:trPr>
+        <w:tc>
+          <w:tcPr>
+            <w:tcW w:w="2249" w:type="dxa"/>
+            <w:tcBorders>
+              <w:top w:val="single" w:sz="2" w:space="0" w:color="000001"/>
+              <w:left w:val="single" w:sz="2" w:space="0" w:color="000001"/>
+              <w:bottom w:val="single" w:sz="2" w:space="0" w:color="000001"/>
+              <w:insideH w:val="single" w:sz="2" w:space="0" w:color="000001"/>
+            </w:tcBorders>
+            <w:shd w:fill="auto" w:val="clear"/>
+            <w:tcMar>
+              <w:left w:w="42" w:type="dxa"/>
+            </w:tcMar>
+            <w:vAlign w:val="bottom"/>
+          </w:tcPr>
+          <w:p>
+            <w:pPr>
+              <w:pStyle w:val="TableContents"/>
+              <w:spacing w:before="0" w:after="200"/>
+              <w:rPr/>
+            </w:pPr>
+            <w:r>
+              <w:rPr>
+                <w:rFonts w:ascii="Times New Roman" w:hAnsi="Times New Roman"/>
+                <w:sz w:val="28"/>
+                <w:szCs w:val="28"/>
+                <w:lang w:val="ru-RU"/>
+              </w:rPr>
+              <w:t>Деталь номер 6</w:t>
+            </w:r>
+          </w:p>
+        </w:tc>
+        <w:tc>
+          <w:tcPr>
+            <w:tcW w:w="4230" w:type="dxa"/>
+            <w:tcBorders>
+              <w:top w:val="single" w:sz="2" w:space="0" w:color="000001"/>
+              <w:left w:val="single" w:sz="2" w:space="0" w:color="000001"/>
+              <w:bottom w:val="single" w:sz="2" w:space="0" w:color="000001"/>
+              <w:right w:val="single" w:sz="2" w:space="0" w:color="000001"/>
+              <w:insideH w:val="single" w:sz="2" w:space="0" w:color="000001"/>
+              <w:insideV w:val="single" w:sz="2" w:space="0" w:color="000001"/>
+            </w:tcBorders>
+            <w:shd w:fill="auto" w:val="clear"/>
+            <w:tcMar>
+              <w:left w:w="42" w:type="dxa"/>
+            </w:tcMar>
+            <w:vAlign w:val="bottom"/>
+          </w:tcPr>
+          <w:p>
+            <w:pPr>
+              <w:pStyle w:val="ListParagraph"/>
+              <w:numPr>
+                <w:ilvl w:val="0"/>
+                <w:numId w:val="0"/>
+              </w:numPr>
+              <w:spacing w:lineRule="auto" w:line="276" w:before="0" w:after="120"/>
+              <w:ind w:left="720" w:hanging="0"/>
+              <w:contextualSpacing/>
+              <w:jc w:val="left"/>
+              <w:rPr/>
+            </w:pPr>
+            <w:r>
+              <w:rPr>
+                <w:sz w:val="28"/>
+                <w:szCs w:val="28"/>
+                <w:lang w:val="en-US"/>
+              </w:rPr>
+              <w:t>T2 C3 Ф1 Ф2 C1 C2 P2 T4</w:t>
+            </w:r>
+          </w:p>
+        </w:tc>
+      </w:tr>
+      <w:tr>
+        <w:trPr>
+          <w:trHeight w:val="637" w:hRule="atLeast"/>
+        </w:trPr>
+        <w:tc>
+          <w:tcPr>
+            <w:tcW w:w="2249" w:type="dxa"/>
+            <w:tcBorders>
+              <w:top w:val="single" w:sz="2" w:space="0" w:color="000001"/>
+              <w:left w:val="single" w:sz="2" w:space="0" w:color="000001"/>
+              <w:bottom w:val="single" w:sz="2" w:space="0" w:color="000001"/>
+              <w:insideH w:val="single" w:sz="2" w:space="0" w:color="000001"/>
+            </w:tcBorders>
+            <w:shd w:fill="auto" w:val="clear"/>
+            <w:tcMar>
+              <w:left w:w="42" w:type="dxa"/>
+            </w:tcMar>
+            <w:vAlign w:val="bottom"/>
+          </w:tcPr>
+          <w:p>
+            <w:pPr>
+              <w:pStyle w:val="TableContents"/>
+              <w:spacing w:before="0" w:after="200"/>
+              <w:rPr/>
+            </w:pPr>
+            <w:r>
+              <w:rPr>
+                <w:rFonts w:ascii="Times New Roman" w:hAnsi="Times New Roman"/>
+                <w:sz w:val="28"/>
+                <w:szCs w:val="28"/>
+                <w:lang w:val="ru-RU"/>
+              </w:rPr>
+              <w:t>Деталь номер 7</w:t>
+            </w:r>
+          </w:p>
+        </w:tc>
+        <w:tc>
+          <w:tcPr>
+            <w:tcW w:w="4230" w:type="dxa"/>
+            <w:tcBorders>
+              <w:top w:val="single" w:sz="2" w:space="0" w:color="000001"/>
+              <w:left w:val="single" w:sz="2" w:space="0" w:color="000001"/>
+              <w:bottom w:val="single" w:sz="2" w:space="0" w:color="000001"/>
+              <w:right w:val="single" w:sz="2" w:space="0" w:color="000001"/>
+              <w:insideH w:val="single" w:sz="2" w:space="0" w:color="000001"/>
+              <w:insideV w:val="single" w:sz="2" w:space="0" w:color="000001"/>
+            </w:tcBorders>
+            <w:shd w:fill="auto" w:val="clear"/>
+            <w:tcMar>
+              <w:left w:w="42" w:type="dxa"/>
+            </w:tcMar>
+            <w:vAlign w:val="bottom"/>
+          </w:tcPr>
+          <w:p>
+            <w:pPr>
+              <w:pStyle w:val="ListParagraph"/>
+              <w:spacing w:lineRule="auto" w:line="276" w:before="0" w:after="120"/>
+              <w:ind w:left="720" w:hanging="0"/>
+              <w:contextualSpacing/>
+              <w:jc w:val="left"/>
+              <w:rPr/>
+            </w:pPr>
+            <w:r>
+              <w:rPr>
+                <w:sz w:val="28"/>
+                <w:szCs w:val="28"/>
+                <w:lang w:val="en-US"/>
+              </w:rPr>
+              <w:t>T1 C3 T3 C1 C2 P2 Ф1 Ф2</w:t>
+            </w:r>
+          </w:p>
+        </w:tc>
+      </w:tr>
+      <w:tr>
+        <w:trPr>
+          <w:trHeight w:val="637" w:hRule="atLeast"/>
+        </w:trPr>
+        <w:tc>
+          <w:tcPr>
+            <w:tcW w:w="2249" w:type="dxa"/>
+            <w:tcBorders>
+              <w:top w:val="single" w:sz="2" w:space="0" w:color="000001"/>
+              <w:left w:val="single" w:sz="2" w:space="0" w:color="000001"/>
+              <w:bottom w:val="single" w:sz="2" w:space="0" w:color="000001"/>
+              <w:insideH w:val="single" w:sz="2" w:space="0" w:color="000001"/>
+            </w:tcBorders>
+            <w:shd w:fill="auto" w:val="clear"/>
+            <w:tcMar>
+              <w:left w:w="42" w:type="dxa"/>
+            </w:tcMar>
+            <w:vAlign w:val="bottom"/>
+          </w:tcPr>
+          <w:p>
+            <w:pPr>
+              <w:pStyle w:val="TableContents"/>
+              <w:spacing w:before="0" w:after="200"/>
+              <w:rPr/>
+            </w:pPr>
+            <w:r>
+              <w:rPr>
+                <w:rFonts w:ascii="Times New Roman" w:hAnsi="Times New Roman"/>
+                <w:sz w:val="28"/>
+                <w:szCs w:val="28"/>
+                <w:lang w:val="ru-RU"/>
+              </w:rPr>
+              <w:t>Деталь номер 8</w:t>
+            </w:r>
+          </w:p>
+        </w:tc>
+        <w:tc>
+          <w:tcPr>
+            <w:tcW w:w="4230" w:type="dxa"/>
+            <w:tcBorders>
+              <w:top w:val="single" w:sz="2" w:space="0" w:color="000001"/>
+              <w:left w:val="single" w:sz="2" w:space="0" w:color="000001"/>
+              <w:bottom w:val="single" w:sz="2" w:space="0" w:color="000001"/>
+              <w:right w:val="single" w:sz="2" w:space="0" w:color="000001"/>
+              <w:insideH w:val="single" w:sz="2" w:space="0" w:color="000001"/>
+              <w:insideV w:val="single" w:sz="2" w:space="0" w:color="000001"/>
+            </w:tcBorders>
+            <w:shd w:fill="auto" w:val="clear"/>
+            <w:tcMar>
+              <w:left w:w="42" w:type="dxa"/>
+            </w:tcMar>
+            <w:vAlign w:val="bottom"/>
+          </w:tcPr>
+          <w:p>
+            <w:pPr>
+              <w:pStyle w:val="ListParagraph"/>
+              <w:numPr>
+                <w:ilvl w:val="0"/>
+                <w:numId w:val="0"/>
+              </w:numPr>
+              <w:spacing w:lineRule="auto" w:line="276" w:before="0" w:after="120"/>
+              <w:ind w:left="720" w:hanging="0"/>
+              <w:contextualSpacing/>
+              <w:jc w:val="left"/>
+              <w:rPr/>
+            </w:pPr>
+            <w:r>
+              <w:rPr>
+                <w:sz w:val="28"/>
+                <w:szCs w:val="28"/>
+              </w:rPr>
+              <w:t xml:space="preserve"> </w:t>
+            </w:r>
+            <w:r>
+              <w:rPr>
+                <w:sz w:val="28"/>
+                <w:szCs w:val="28"/>
+                <w:lang w:val="en-US"/>
+              </w:rPr>
+              <w:t>T2 T3 T4 C1 C2 P1 Ф1 Ф2</w:t>
+            </w:r>
+          </w:p>
+        </w:tc>
+      </w:tr>
+      <w:tr>
+        <w:trPr>
+          <w:trHeight w:val="637" w:hRule="atLeast"/>
+        </w:trPr>
+        <w:tc>
+          <w:tcPr>
+            <w:tcW w:w="2249" w:type="dxa"/>
+            <w:tcBorders>
+              <w:top w:val="single" w:sz="2" w:space="0" w:color="000001"/>
+              <w:left w:val="single" w:sz="2" w:space="0" w:color="000001"/>
+              <w:bottom w:val="single" w:sz="2" w:space="0" w:color="000001"/>
+              <w:insideH w:val="single" w:sz="2" w:space="0" w:color="000001"/>
+            </w:tcBorders>
+            <w:shd w:fill="auto" w:val="clear"/>
+            <w:tcMar>
+              <w:left w:w="42" w:type="dxa"/>
+            </w:tcMar>
+            <w:vAlign w:val="bottom"/>
+          </w:tcPr>
+          <w:p>
+            <w:pPr>
+              <w:pStyle w:val="TableContents"/>
+              <w:spacing w:before="0" w:after="200"/>
+              <w:rPr/>
+            </w:pPr>
+            <w:r>
+              <w:rPr>
+                <w:rFonts w:ascii="Times New Roman" w:hAnsi="Times New Roman"/>
+                <w:sz w:val="28"/>
+                <w:szCs w:val="28"/>
+                <w:lang w:val="ru-RU"/>
+              </w:rPr>
+              <w:t>Деталь номер 9</w:t>
+            </w:r>
+          </w:p>
+        </w:tc>
+        <w:tc>
+          <w:tcPr>
+            <w:tcW w:w="4230" w:type="dxa"/>
+            <w:tcBorders>
+              <w:top w:val="single" w:sz="2" w:space="0" w:color="000001"/>
+              <w:left w:val="single" w:sz="2" w:space="0" w:color="000001"/>
+              <w:bottom w:val="single" w:sz="2" w:space="0" w:color="000001"/>
+              <w:right w:val="single" w:sz="2" w:space="0" w:color="000001"/>
+              <w:insideH w:val="single" w:sz="2" w:space="0" w:color="000001"/>
+              <w:insideV w:val="single" w:sz="2" w:space="0" w:color="000001"/>
+            </w:tcBorders>
+            <w:shd w:fill="auto" w:val="clear"/>
+            <w:tcMar>
+              <w:left w:w="42" w:type="dxa"/>
+            </w:tcMar>
+            <w:vAlign w:val="bottom"/>
+          </w:tcPr>
+          <w:p>
+            <w:pPr>
+              <w:pStyle w:val="ListParagraph"/>
+              <w:spacing w:lineRule="auto" w:line="276" w:before="0" w:after="120"/>
+              <w:ind w:left="720" w:hanging="0"/>
+              <w:contextualSpacing/>
+              <w:jc w:val="left"/>
+              <w:rPr/>
+            </w:pPr>
+            <w:r>
+              <w:rPr>
+                <w:sz w:val="28"/>
+                <w:szCs w:val="28"/>
+                <w:lang w:val="en-US"/>
+              </w:rPr>
+              <w:t>Ф2 Ф3 C3 T2 T3 T4 C1 C2</w:t>
+            </w:r>
+          </w:p>
+        </w:tc>
+      </w:tr>
+      <w:tr>
+        <w:trPr>
+          <w:trHeight w:val="637" w:hRule="atLeast"/>
+        </w:trPr>
+        <w:tc>
+          <w:tcPr>
+            <w:tcW w:w="2249" w:type="dxa"/>
+            <w:tcBorders>
+              <w:top w:val="single" w:sz="2" w:space="0" w:color="000001"/>
+              <w:left w:val="single" w:sz="2" w:space="0" w:color="000001"/>
+              <w:bottom w:val="single" w:sz="2" w:space="0" w:color="000001"/>
+              <w:insideH w:val="single" w:sz="2" w:space="0" w:color="000001"/>
+            </w:tcBorders>
+            <w:shd w:fill="auto" w:val="clear"/>
+            <w:tcMar>
+              <w:left w:w="42" w:type="dxa"/>
+            </w:tcMar>
+            <w:vAlign w:val="bottom"/>
+          </w:tcPr>
+          <w:p>
+            <w:pPr>
+              <w:pStyle w:val="TableContents"/>
+              <w:spacing w:before="0" w:after="200"/>
+              <w:rPr/>
+            </w:pPr>
+            <w:r>
+              <w:rPr>
+                <w:rFonts w:ascii="Times New Roman" w:hAnsi="Times New Roman"/>
+                <w:sz w:val="28"/>
+                <w:szCs w:val="28"/>
+                <w:lang w:val="ru-RU"/>
+              </w:rPr>
+              <w:t>Деталь номер 10</w:t>
+            </w:r>
+          </w:p>
+        </w:tc>
+        <w:tc>
+          <w:tcPr>
+            <w:tcW w:w="4230" w:type="dxa"/>
+            <w:tcBorders>
+              <w:top w:val="single" w:sz="2" w:space="0" w:color="000001"/>
+              <w:left w:val="single" w:sz="2" w:space="0" w:color="000001"/>
+              <w:bottom w:val="single" w:sz="2" w:space="0" w:color="000001"/>
+              <w:right w:val="single" w:sz="2" w:space="0" w:color="000001"/>
+              <w:insideH w:val="single" w:sz="2" w:space="0" w:color="000001"/>
+              <w:insideV w:val="single" w:sz="2" w:space="0" w:color="000001"/>
+            </w:tcBorders>
+            <w:shd w:fill="auto" w:val="clear"/>
+            <w:tcMar>
+              <w:left w:w="42" w:type="dxa"/>
+            </w:tcMar>
+            <w:vAlign w:val="bottom"/>
+          </w:tcPr>
+          <w:p>
+            <w:pPr>
+              <w:pStyle w:val="ListParagraph"/>
+              <w:spacing w:lineRule="auto" w:line="276" w:before="0" w:after="120"/>
+              <w:ind w:left="720" w:hanging="0"/>
+              <w:contextualSpacing/>
+              <w:jc w:val="left"/>
+              <w:rPr/>
+            </w:pPr>
+            <w:r>
+              <w:rPr>
+                <w:sz w:val="28"/>
+                <w:szCs w:val="28"/>
+                <w:lang w:val="en-US"/>
+              </w:rPr>
+              <w:t>Ф2 T4 C1 C2 T1</w:t>
+            </w:r>
+          </w:p>
+        </w:tc>
+      </w:tr>
+      <w:tr>
+        <w:trPr>
+          <w:trHeight w:val="637" w:hRule="atLeast"/>
+        </w:trPr>
+        <w:tc>
+          <w:tcPr>
+            <w:tcW w:w="2249" w:type="dxa"/>
+            <w:tcBorders>
+              <w:top w:val="single" w:sz="2" w:space="0" w:color="000001"/>
+              <w:left w:val="single" w:sz="2" w:space="0" w:color="000001"/>
+              <w:bottom w:val="single" w:sz="2" w:space="0" w:color="000001"/>
+              <w:insideH w:val="single" w:sz="2" w:space="0" w:color="000001"/>
+            </w:tcBorders>
+            <w:shd w:fill="auto" w:val="clear"/>
+            <w:tcMar>
+              <w:left w:w="42" w:type="dxa"/>
+            </w:tcMar>
+            <w:vAlign w:val="bottom"/>
+          </w:tcPr>
+          <w:p>
+            <w:pPr>
+              <w:pStyle w:val="TableContents"/>
+              <w:spacing w:before="0" w:after="200"/>
+              <w:rPr/>
+            </w:pPr>
+            <w:r>
+              <w:rPr>
+                <w:rFonts w:ascii="Times New Roman" w:hAnsi="Times New Roman"/>
+                <w:sz w:val="28"/>
+                <w:szCs w:val="28"/>
+                <w:lang w:val="ru-RU"/>
+              </w:rPr>
+              <w:t>Деталь номер 11</w:t>
+            </w:r>
+          </w:p>
+        </w:tc>
+        <w:tc>
+          <w:tcPr>
+            <w:tcW w:w="4230" w:type="dxa"/>
+            <w:tcBorders>
+              <w:top w:val="single" w:sz="2" w:space="0" w:color="000001"/>
+              <w:left w:val="single" w:sz="2" w:space="0" w:color="000001"/>
+              <w:bottom w:val="single" w:sz="2" w:space="0" w:color="000001"/>
+              <w:right w:val="single" w:sz="2" w:space="0" w:color="000001"/>
+              <w:insideH w:val="single" w:sz="2" w:space="0" w:color="000001"/>
+              <w:insideV w:val="single" w:sz="2" w:space="0" w:color="000001"/>
+            </w:tcBorders>
+            <w:shd w:fill="auto" w:val="clear"/>
+            <w:tcMar>
+              <w:left w:w="42" w:type="dxa"/>
+            </w:tcMar>
+            <w:vAlign w:val="bottom"/>
+          </w:tcPr>
+          <w:p>
+            <w:pPr>
+              <w:pStyle w:val="ListParagraph"/>
+              <w:spacing w:lineRule="auto" w:line="276" w:before="0" w:after="120"/>
+              <w:ind w:left="720" w:hanging="0"/>
+              <w:contextualSpacing/>
+              <w:jc w:val="left"/>
+              <w:rPr/>
+            </w:pPr>
+            <w:r>
+              <w:rPr>
+                <w:sz w:val="28"/>
+                <w:szCs w:val="28"/>
+                <w:lang w:val="en-US"/>
+              </w:rPr>
+              <w:t>T1 Ф1 Ф2 T4 C1 C2 T2 T3</w:t>
+            </w:r>
+          </w:p>
+        </w:tc>
+      </w:tr>
+      <w:tr>
+        <w:trPr>
+          <w:trHeight w:val="637" w:hRule="atLeast"/>
+        </w:trPr>
+        <w:tc>
+          <w:tcPr>
+            <w:tcW w:w="2249" w:type="dxa"/>
+            <w:tcBorders>
+              <w:top w:val="single" w:sz="2" w:space="0" w:color="000001"/>
+              <w:left w:val="single" w:sz="2" w:space="0" w:color="000001"/>
+              <w:bottom w:val="single" w:sz="2" w:space="0" w:color="000001"/>
+              <w:insideH w:val="single" w:sz="2" w:space="0" w:color="000001"/>
+            </w:tcBorders>
+            <w:shd w:fill="auto" w:val="clear"/>
+            <w:tcMar>
+              <w:left w:w="42" w:type="dxa"/>
+            </w:tcMar>
+            <w:vAlign w:val="bottom"/>
+          </w:tcPr>
+          <w:p>
+            <w:pPr>
+              <w:pStyle w:val="TableContents"/>
+              <w:spacing w:before="0" w:after="200"/>
+              <w:rPr/>
+            </w:pPr>
+            <w:r>
+              <w:rPr>
+                <w:rFonts w:ascii="Times New Roman" w:hAnsi="Times New Roman"/>
+                <w:sz w:val="28"/>
+                <w:szCs w:val="28"/>
+                <w:lang w:val="ru-RU"/>
+              </w:rPr>
+              <w:t>Деталь номер 12</w:t>
+            </w:r>
+          </w:p>
+        </w:tc>
+        <w:tc>
+          <w:tcPr>
+            <w:tcW w:w="4230" w:type="dxa"/>
+            <w:tcBorders>
+              <w:top w:val="single" w:sz="2" w:space="0" w:color="000001"/>
+              <w:left w:val="single" w:sz="2" w:space="0" w:color="000001"/>
+              <w:bottom w:val="single" w:sz="2" w:space="0" w:color="000001"/>
+              <w:right w:val="single" w:sz="2" w:space="0" w:color="000001"/>
+              <w:insideH w:val="single" w:sz="2" w:space="0" w:color="000001"/>
+              <w:insideV w:val="single" w:sz="2" w:space="0" w:color="000001"/>
+            </w:tcBorders>
+            <w:shd w:fill="auto" w:val="clear"/>
+            <w:tcMar>
+              <w:left w:w="42" w:type="dxa"/>
+            </w:tcMar>
+            <w:vAlign w:val="bottom"/>
+          </w:tcPr>
+          <w:p>
+            <w:pPr>
+              <w:pStyle w:val="ListParagraph"/>
+              <w:spacing w:lineRule="auto" w:line="276" w:before="0" w:after="120"/>
+              <w:ind w:left="720" w:hanging="0"/>
+              <w:contextualSpacing/>
+              <w:jc w:val="left"/>
+              <w:rPr/>
+            </w:pPr>
+            <w:r>
+              <w:rPr>
+                <w:sz w:val="28"/>
+                <w:szCs w:val="28"/>
+                <w:lang w:val="en-US"/>
+              </w:rPr>
+              <w:t xml:space="preserve">T1 </w:t>
+            </w:r>
+            <w:r>
+              <w:rPr>
+                <w:sz w:val="28"/>
+                <w:szCs w:val="28"/>
+                <w:lang w:val="ru-RU"/>
+              </w:rPr>
+              <w:t>Ф</w:t>
+            </w:r>
+            <w:r>
+              <w:rPr>
+                <w:sz w:val="28"/>
+                <w:szCs w:val="28"/>
+                <w:lang w:val="en-US"/>
+              </w:rPr>
+              <w:t>1 T4 C1 C2</w:t>
+            </w:r>
+          </w:p>
+        </w:tc>
+      </w:tr>
+      <w:tr>
+        <w:trPr>
+          <w:trHeight w:val="637" w:hRule="atLeast"/>
+        </w:trPr>
+        <w:tc>
+          <w:tcPr>
+            <w:tcW w:w="2249" w:type="dxa"/>
+            <w:tcBorders>
+              <w:top w:val="single" w:sz="2" w:space="0" w:color="000001"/>
+              <w:left w:val="single" w:sz="2" w:space="0" w:color="000001"/>
+              <w:bottom w:val="single" w:sz="2" w:space="0" w:color="000001"/>
+              <w:insideH w:val="single" w:sz="2" w:space="0" w:color="000001"/>
+            </w:tcBorders>
+            <w:shd w:fill="auto" w:val="clear"/>
+            <w:tcMar>
+              <w:left w:w="42" w:type="dxa"/>
+            </w:tcMar>
+            <w:vAlign w:val="bottom"/>
+          </w:tcPr>
+          <w:p>
+            <w:pPr>
+              <w:pStyle w:val="TableContents"/>
+              <w:spacing w:before="0" w:after="200"/>
+              <w:rPr/>
+            </w:pPr>
+            <w:r>
+              <w:rPr>
+                <w:rFonts w:ascii="Times New Roman" w:hAnsi="Times New Roman"/>
+                <w:sz w:val="28"/>
+                <w:szCs w:val="28"/>
+                <w:lang w:val="ru-RU"/>
+              </w:rPr>
+              <w:t>Деталь номер 13</w:t>
+            </w:r>
+          </w:p>
+        </w:tc>
+        <w:tc>
+          <w:tcPr>
+            <w:tcW w:w="4230" w:type="dxa"/>
+            <w:tcBorders>
+              <w:top w:val="single" w:sz="2" w:space="0" w:color="000001"/>
+              <w:left w:val="single" w:sz="2" w:space="0" w:color="000001"/>
+              <w:bottom w:val="single" w:sz="2" w:space="0" w:color="000001"/>
+              <w:right w:val="single" w:sz="2" w:space="0" w:color="000001"/>
+              <w:insideH w:val="single" w:sz="2" w:space="0" w:color="000001"/>
+              <w:insideV w:val="single" w:sz="2" w:space="0" w:color="000001"/>
+            </w:tcBorders>
+            <w:shd w:fill="auto" w:val="clear"/>
+            <w:tcMar>
+              <w:left w:w="42" w:type="dxa"/>
+            </w:tcMar>
+            <w:vAlign w:val="bottom"/>
+          </w:tcPr>
+          <w:p>
+            <w:pPr>
+              <w:pStyle w:val="ListParagraph"/>
+              <w:spacing w:lineRule="auto" w:line="276" w:before="0" w:after="120"/>
+              <w:ind w:left="720" w:hanging="0"/>
+              <w:contextualSpacing/>
+              <w:jc w:val="left"/>
+              <w:rPr/>
+            </w:pPr>
+            <w:r>
+              <w:rPr>
+                <w:sz w:val="28"/>
+                <w:szCs w:val="28"/>
+                <w:lang w:val="en-US"/>
+              </w:rPr>
+              <w:t>T2 T3 Ф1 Ф2 P1 T4 C1 C2</w:t>
+            </w:r>
+          </w:p>
+        </w:tc>
+      </w:tr>
+      <w:tr>
+        <w:trPr>
+          <w:trHeight w:val="637" w:hRule="atLeast"/>
+        </w:trPr>
+        <w:tc>
+          <w:tcPr>
+            <w:tcW w:w="2249" w:type="dxa"/>
+            <w:tcBorders>
+              <w:top w:val="single" w:sz="2" w:space="0" w:color="000001"/>
+              <w:left w:val="single" w:sz="2" w:space="0" w:color="000001"/>
+              <w:bottom w:val="single" w:sz="2" w:space="0" w:color="000001"/>
+              <w:insideH w:val="single" w:sz="2" w:space="0" w:color="000001"/>
+            </w:tcBorders>
+            <w:shd w:fill="auto" w:val="clear"/>
+            <w:tcMar>
+              <w:left w:w="42" w:type="dxa"/>
+            </w:tcMar>
+            <w:vAlign w:val="bottom"/>
+          </w:tcPr>
+          <w:p>
+            <w:pPr>
+              <w:pStyle w:val="TableContents"/>
+              <w:spacing w:before="0" w:after="200"/>
+              <w:rPr/>
+            </w:pPr>
+            <w:r>
+              <w:rPr>
+                <w:rFonts w:ascii="Times New Roman" w:hAnsi="Times New Roman"/>
+                <w:sz w:val="28"/>
+                <w:szCs w:val="28"/>
+                <w:lang w:val="ru-RU"/>
+              </w:rPr>
+              <w:t>Деталь номер 14</w:t>
+            </w:r>
+          </w:p>
+        </w:tc>
+        <w:tc>
+          <w:tcPr>
+            <w:tcW w:w="4230" w:type="dxa"/>
+            <w:tcBorders>
+              <w:top w:val="single" w:sz="2" w:space="0" w:color="000001"/>
+              <w:left w:val="single" w:sz="2" w:space="0" w:color="000001"/>
+              <w:bottom w:val="single" w:sz="2" w:space="0" w:color="000001"/>
+              <w:right w:val="single" w:sz="2" w:space="0" w:color="000001"/>
+              <w:insideH w:val="single" w:sz="2" w:space="0" w:color="000001"/>
+              <w:insideV w:val="single" w:sz="2" w:space="0" w:color="000001"/>
+            </w:tcBorders>
+            <w:shd w:fill="auto" w:val="clear"/>
+            <w:tcMar>
+              <w:left w:w="42" w:type="dxa"/>
+            </w:tcMar>
+            <w:vAlign w:val="bottom"/>
+          </w:tcPr>
+          <w:p>
+            <w:pPr>
+              <w:pStyle w:val="ListParagraph"/>
+              <w:numPr>
+                <w:ilvl w:val="0"/>
+                <w:numId w:val="0"/>
+              </w:numPr>
+              <w:spacing w:lineRule="auto" w:line="276" w:before="0" w:after="120"/>
+              <w:ind w:left="720" w:hanging="0"/>
+              <w:contextualSpacing/>
+              <w:jc w:val="left"/>
+              <w:rPr/>
+            </w:pPr>
+            <w:r>
+              <w:rPr>
+                <w:sz w:val="28"/>
+                <w:szCs w:val="28"/>
+                <w:lang w:val="en-US" w:eastAsia="uk-UA"/>
+              </w:rPr>
+              <w:t>T4 C1 C2 Ф1 Ф2</w:t>
+            </w:r>
+          </w:p>
+        </w:tc>
+      </w:tr>
+    </w:tbl>
+    <w:p>
+      <w:pPr>
+        <w:pStyle w:val="Normal"/>
+        <w:widowControl w:val="false"/>
+        <w:spacing w:lineRule="auto" w:line="240" w:before="0" w:after="0"/>
+        <w:ind w:firstLine="709"/>
+        <w:rPr>
+          <w:rFonts w:ascii="Times New Roman CYR" w:hAnsi="Times New Roman CYR" w:cs="Times New Roman CYR"/>
+          <w:sz w:val="28"/>
+          <w:szCs w:val="28"/>
+          <w:lang w:val="ru-RU"/>
+        </w:rPr>
+      </w:pPr>
+      <w:r>
+        <w:rPr>
+          <w:rFonts w:cs="Times New Roman CYR" w:ascii="Times New Roman CYR" w:hAnsi="Times New Roman CYR"/>
+          <w:sz w:val="28"/>
+          <w:szCs w:val="28"/>
+          <w:lang w:val="ru-RU"/>
+        </w:rPr>
+      </w:r>
+    </w:p>
+    <w:p>
+      <w:pPr>
+        <w:pStyle w:val="ListParagraph"/>
+        <w:spacing w:lineRule="auto" w:line="276"/>
+        <w:rPr/>
+      </w:pPr>
+      <w:r>
+        <w:rPr>
+          <w:szCs w:val="28"/>
+        </w:rPr>
+        <w:t xml:space="preserve">де   </w:t>
+        <w:tab/>
+        <w:t xml:space="preserve">  </w:t>
+      </w:r>
+    </w:p>
+    <w:p>
+      <w:pPr>
+        <w:pStyle w:val="ListParagraph"/>
+        <w:spacing w:lineRule="auto" w:line="276"/>
+        <w:rPr/>
+      </w:pPr>
+      <w:r>
+        <w:rPr>
+          <w:szCs w:val="28"/>
+        </w:rPr>
+        <w:t>T</w:t>
+      </w:r>
+      <w:r>
+        <w:rPr>
+          <w:szCs w:val="28"/>
+          <w:vertAlign w:val="subscript"/>
+        </w:rPr>
+        <w:t>i</w:t>
+      </w:r>
+      <w:r>
+        <w:rPr>
+          <w:szCs w:val="28"/>
+        </w:rPr>
+        <w:t xml:space="preserve">– токарські операції;                                  </w:t>
+      </w:r>
+    </w:p>
+    <w:p>
+      <w:pPr>
+        <w:pStyle w:val="ListParagraph"/>
+        <w:spacing w:lineRule="auto" w:line="276"/>
+        <w:rPr/>
+      </w:pPr>
+      <w:r>
+        <w:rPr/>
+        <w:t>C</w:t>
+      </w:r>
+      <w:r>
+        <w:rPr>
+          <w:vertAlign w:val="subscript"/>
+        </w:rPr>
+        <w:t>i</w:t>
+      </w:r>
+      <w:r>
+        <w:rPr/>
+        <w:t>– свердлильні операції;</w:t>
+      </w:r>
+    </w:p>
+    <w:p>
+      <w:pPr>
+        <w:pStyle w:val="ListParagraph"/>
+        <w:spacing w:lineRule="auto" w:line="276"/>
+        <w:rPr/>
+      </w:pPr>
+      <w:r>
+        <w:rPr/>
+        <w:t>Ф</w:t>
+      </w:r>
+      <w:r>
+        <w:rPr>
+          <w:vertAlign w:val="subscript"/>
+        </w:rPr>
+        <w:t>і</w:t>
+      </w:r>
+      <w:r>
+        <w:rPr/>
+        <w:t>– фрезерувальні операції;</w:t>
+      </w:r>
+    </w:p>
+    <w:p>
+      <w:pPr>
+        <w:pStyle w:val="ListParagraph"/>
+        <w:spacing w:lineRule="auto" w:line="276"/>
+        <w:rPr/>
+      </w:pPr>
+      <w:r>
+        <w:rPr>
+          <w:szCs w:val="28"/>
+        </w:rPr>
+        <w:t xml:space="preserve"> </w:t>
+      </w:r>
+      <w:r>
+        <w:rPr>
+          <w:szCs w:val="28"/>
+        </w:rPr>
+        <w:t>Р</w:t>
+      </w:r>
+      <w:r>
+        <w:rPr>
+          <w:szCs w:val="28"/>
+          <w:vertAlign w:val="subscript"/>
+        </w:rPr>
+        <w:t>i</w:t>
+      </w:r>
+      <w:r>
+        <w:rPr>
+          <w:szCs w:val="28"/>
+        </w:rPr>
+        <w:t xml:space="preserve"> -  операції різьблення.</w:t>
+      </w:r>
+    </w:p>
+    <w:p>
+      <w:pPr>
+        <w:pStyle w:val="Normal"/>
+        <w:widowControl w:val="false"/>
+        <w:tabs>
+          <w:tab w:val="left" w:pos="8860" w:leader="none"/>
+        </w:tabs>
+        <w:spacing w:before="0" w:after="0"/>
+        <w:ind w:firstLine="709"/>
+        <w:jc w:val="both"/>
+        <w:rPr>
+          <w:rFonts w:ascii="Times New Roman CYR" w:hAnsi="Times New Roman CYR" w:cs="Times New Roman CYR"/>
+          <w:sz w:val="28"/>
+          <w:szCs w:val="28"/>
+        </w:rPr>
+      </w:pPr>
+      <w:r>
+        <w:rPr>
+          <w:rFonts w:cs="Times New Roman CYR" w:ascii="Times New Roman CYR" w:hAnsi="Times New Roman CYR"/>
+          <w:sz w:val="28"/>
+          <w:szCs w:val="28"/>
+        </w:rPr>
+      </w:r>
+    </w:p>
+    <w:p>
+      <w:pPr>
+        <w:pStyle w:val="Normal"/>
+        <w:widowControl w:val="false"/>
+        <w:tabs>
+          <w:tab w:val="left" w:pos="8860" w:leader="none"/>
+        </w:tabs>
+        <w:spacing w:before="0" w:after="0"/>
+        <w:ind w:firstLine="709"/>
+        <w:jc w:val="both"/>
+        <w:rPr>
+          <w:rFonts w:ascii="Times New Roman CYR" w:hAnsi="Times New Roman CYR" w:cs="Times New Roman CYR"/>
+          <w:sz w:val="28"/>
+          <w:szCs w:val="28"/>
+        </w:rPr>
+      </w:pPr>
+      <w:r>
+        <w:rPr>
+          <w:rFonts w:cs="Times New Roman CYR" w:ascii="Times New Roman CYR" w:hAnsi="Times New Roman CYR"/>
+          <w:sz w:val="28"/>
+          <w:szCs w:val="28"/>
+        </w:rPr>
+      </w:r>
+    </w:p>
+    <w:p>
+      <w:pPr>
+        <w:pStyle w:val="Normal"/>
+        <w:widowControl w:val="false"/>
+        <w:tabs>
+          <w:tab w:val="left" w:pos="8860" w:leader="none"/>
+        </w:tabs>
+        <w:spacing w:before="0" w:after="0"/>
+        <w:ind w:firstLine="709"/>
+        <w:jc w:val="both"/>
+        <w:rPr>
+          <w:rFonts w:ascii="Times New Roman CYR" w:hAnsi="Times New Roman CYR" w:cs="Times New Roman CYR"/>
+          <w:sz w:val="28"/>
+          <w:szCs w:val="28"/>
+        </w:rPr>
+      </w:pPr>
+      <w:r>
+        <w:rPr>
+          <w:rFonts w:cs="Times New Roman CYR" w:ascii="Times New Roman CYR" w:hAnsi="Times New Roman CYR"/>
+          <w:sz w:val="28"/>
+          <w:szCs w:val="28"/>
+        </w:rPr>
+      </w:r>
+    </w:p>
+    <w:p>
+      <w:pPr>
+        <w:pStyle w:val="Normal"/>
+        <w:widowControl w:val="false"/>
+        <w:tabs>
+          <w:tab w:val="left" w:pos="8860" w:leader="none"/>
+        </w:tabs>
+        <w:spacing w:before="0" w:after="0"/>
+        <w:ind w:firstLine="709"/>
+        <w:jc w:val="both"/>
+        <w:rPr>
+          <w:rFonts w:ascii="Times New Roman CYR" w:hAnsi="Times New Roman CYR" w:cs="Times New Roman CYR"/>
+          <w:sz w:val="28"/>
+          <w:szCs w:val="28"/>
+        </w:rPr>
+      </w:pPr>
+      <w:r>
+        <w:rPr>
+          <w:rFonts w:cs="Times New Roman CYR" w:ascii="Times New Roman CYR" w:hAnsi="Times New Roman CYR"/>
+          <w:sz w:val="28"/>
+          <w:szCs w:val="28"/>
+        </w:rPr>
+      </w:r>
+    </w:p>
+    <w:p>
+      <w:pPr>
+        <w:pStyle w:val="Normal"/>
+        <w:widowControl w:val="false"/>
+        <w:tabs>
+          <w:tab w:val="left" w:pos="8860" w:leader="none"/>
+        </w:tabs>
+        <w:spacing w:before="0" w:after="0"/>
+        <w:ind w:firstLine="709"/>
+        <w:jc w:val="both"/>
+        <w:rPr>
+          <w:rFonts w:ascii="Times New Roman CYR" w:hAnsi="Times New Roman CYR" w:cs="Times New Roman CYR"/>
+          <w:sz w:val="28"/>
+          <w:szCs w:val="28"/>
+        </w:rPr>
+      </w:pPr>
+      <w:r>
+        <w:rPr>
+          <w:rFonts w:cs="Times New Roman CYR" w:ascii="Times New Roman CYR" w:hAnsi="Times New Roman CYR"/>
+          <w:sz w:val="28"/>
+          <w:szCs w:val="28"/>
+        </w:rPr>
+      </w:r>
+    </w:p>
+    <w:p>
+      <w:pPr>
+        <w:pStyle w:val="Normal"/>
+        <w:widowControl w:val="false"/>
+        <w:tabs>
+          <w:tab w:val="left" w:pos="8860" w:leader="none"/>
+        </w:tabs>
+        <w:spacing w:before="0" w:after="0"/>
+        <w:ind w:firstLine="709"/>
+        <w:jc w:val="both"/>
+        <w:rPr>
+          <w:rFonts w:ascii="Times New Roman CYR" w:hAnsi="Times New Roman CYR" w:cs="Times New Roman CYR"/>
+          <w:sz w:val="28"/>
+          <w:szCs w:val="28"/>
+        </w:rPr>
+      </w:pPr>
+      <w:r>
+        <w:rPr>
+          <w:rFonts w:cs="Times New Roman CYR" w:ascii="Times New Roman CYR" w:hAnsi="Times New Roman CYR"/>
+          <w:sz w:val="28"/>
+          <w:szCs w:val="28"/>
+        </w:rPr>
+      </w:r>
+    </w:p>
+    <w:p>
+      <w:pPr>
+        <w:pStyle w:val="Normal"/>
+        <w:widowControl w:val="false"/>
+        <w:tabs>
+          <w:tab w:val="left" w:pos="8860" w:leader="none"/>
+        </w:tabs>
+        <w:spacing w:before="0" w:after="0"/>
+        <w:ind w:hanging="0"/>
+        <w:jc w:val="both"/>
+        <w:rPr>
+          <w:rFonts w:ascii="Times New Roman CYR" w:hAnsi="Times New Roman CYR" w:cs="Times New Roman CYR"/>
+          <w:sz w:val="28"/>
+          <w:szCs w:val="28"/>
+        </w:rPr>
+      </w:pPr>
+      <w:r>
+        <w:rPr>
+          <w:rFonts w:cs="Times New Roman CYR" w:ascii="Times New Roman CYR" w:hAnsi="Times New Roman CYR"/>
+          <w:sz w:val="28"/>
+          <w:szCs w:val="28"/>
+        </w:rPr>
+        <w:t>Модулі та номенклатура операцій, що виконують дані модулі вказані в таблиці 2</w:t>
+      </w:r>
+    </w:p>
+    <w:p>
+      <w:pPr>
+        <w:pStyle w:val="Normal"/>
+        <w:widowControl w:val="false"/>
+        <w:tabs>
+          <w:tab w:val="left" w:pos="8860" w:leader="none"/>
+        </w:tabs>
+        <w:spacing w:before="0" w:after="0"/>
+        <w:ind w:hanging="0"/>
+        <w:jc w:val="right"/>
+        <w:rPr>
+          <w:rFonts w:ascii="Times New Roman CYR" w:hAnsi="Times New Roman CYR" w:cs="Times New Roman CYR"/>
+          <w:i/>
+          <w:i/>
+          <w:iCs/>
+          <w:sz w:val="28"/>
+          <w:szCs w:val="28"/>
+        </w:rPr>
+      </w:pPr>
+      <w:r>
+        <w:rPr>
+          <w:rFonts w:cs="Times New Roman CYR" w:ascii="Times New Roman CYR" w:hAnsi="Times New Roman CYR"/>
+          <w:i/>
+          <w:iCs/>
+          <w:sz w:val="28"/>
+          <w:szCs w:val="28"/>
+        </w:rPr>
+        <w:t>Таблиця 2</w:t>
+      </w:r>
+    </w:p>
+    <w:tbl>
+      <w:tblPr>
+        <w:tblW w:w="9639" w:type="dxa"/>
+        <w:jc w:val="left"/>
         <w:tblInd w:w="47" w:type="dxa"/>
         <w:tblBorders>
           <w:top w:val="single" w:sz="2" w:space="0" w:color="000001"/>
@@ -758,16 +2261,14 @@
         </w:tblCellMar>
       </w:tblPr>
       <w:tblGrid>
-        <w:gridCol w:w="2250"/>
-        <w:gridCol w:w="4230"/>
+        <w:gridCol w:w="4819"/>
+        <w:gridCol w:w="4819"/>
       </w:tblGrid>
       <w:tr>
-        <w:trPr>
-          <w:trHeight w:val="637" w:hRule="atLeast"/>
-        </w:trPr>
-        <w:tc>
-          <w:tcPr>
-            <w:tcW w:w="2250" w:type="dxa"/>
+        <w:trPr/>
+        <w:tc>
+          <w:tcPr>
+            <w:tcW w:w="4819" w:type="dxa"/>
             <w:tcBorders>
               <w:top w:val="single" w:sz="2" w:space="0" w:color="000001"/>
               <w:left w:val="single" w:sz="2" w:space="0" w:color="000001"/>
@@ -778,27 +2279,29 @@
             <w:tcMar>
               <w:left w:w="45" w:type="dxa"/>
             </w:tcMar>
-            <w:vAlign w:val="bottom"/>
-          </w:tcPr>
-          <w:p>
-            <w:pPr>
-              <w:pStyle w:val="TableContents"/>
-              <w:spacing w:before="0" w:after="200"/>
-              <w:rPr/>
-            </w:pPr>
-            <w:r>
-              <w:rPr>
-                <w:rFonts w:ascii="Times New Roman" w:hAnsi="Times New Roman"/>
-                <w:sz w:val="28"/>
-                <w:szCs w:val="28"/>
-              </w:rPr>
-              <w:t>Номер деталі</w:t>
-            </w:r>
-          </w:p>
-        </w:tc>
-        <w:tc>
-          <w:tcPr>
-            <w:tcW w:w="4230" w:type="dxa"/>
+          </w:tcPr>
+          <w:p>
+            <w:pPr>
+              <w:pStyle w:val="ListParagraph"/>
+              <w:spacing w:lineRule="auto" w:line="360" w:before="0" w:after="120"/>
+              <w:ind w:left="720" w:hanging="0"/>
+              <w:contextualSpacing/>
+              <w:jc w:val="both"/>
+              <w:rPr/>
+            </w:pPr>
+            <w:r>
+              <w:rPr/>
+              <w:t xml:space="preserve">№ </w:t>
+            </w:r>
+            <w:r>
+              <w:rPr/>
+              <w:t>ГВМ</w:t>
+            </w:r>
+          </w:p>
+        </w:tc>
+        <w:tc>
+          <w:tcPr>
+            <w:tcW w:w="4819" w:type="dxa"/>
             <w:tcBorders>
               <w:top w:val="single" w:sz="2" w:space="0" w:color="000001"/>
               <w:left w:val="single" w:sz="2" w:space="0" w:color="000001"/>
@@ -811,47 +2314,28 @@
             <w:tcMar>
               <w:left w:w="45" w:type="dxa"/>
             </w:tcMar>
-            <w:vAlign w:val="bottom"/>
           </w:tcPr>
           <w:p>
             <w:pPr>
               <w:pStyle w:val="ListParagraph"/>
-              <w:numPr>
-                <w:ilvl w:val="0"/>
-                <w:numId w:val="0"/>
-              </w:numPr>
-              <w:spacing w:lineRule="auto" w:line="276" w:before="0" w:after="120"/>
+              <w:spacing w:lineRule="auto" w:line="360" w:before="0" w:after="120"/>
               <w:ind w:left="720" w:hanging="0"/>
               <w:contextualSpacing/>
-              <w:jc w:val="left"/>
-              <w:rPr/>
-            </w:pPr>
-            <w:r>
-              <w:rPr>
-                <w:sz w:val="28"/>
-                <w:szCs w:val="28"/>
-                <w:lang w:val="ru-RU"/>
-              </w:rPr>
-              <w:t>Операц</w:t>
-            </w:r>
-            <w:r>
-              <w:rPr>
-                <w:sz w:val="28"/>
-                <w:szCs w:val="28"/>
-                <w:lang w:val="uk-UA"/>
-              </w:rPr>
-              <w:t>ії</w:t>
+              <w:jc w:val="both"/>
+              <w:rPr/>
+            </w:pPr>
+            <w:r>
+              <w:rPr/>
+              <w:t>Операції</w:t>
             </w:r>
           </w:p>
         </w:tc>
       </w:tr>
       <w:tr>
-        <w:trPr>
-          <w:trHeight w:val="637" w:hRule="atLeast"/>
-        </w:trPr>
-        <w:tc>
-          <w:tcPr>
-            <w:tcW w:w="2250" w:type="dxa"/>
+        <w:trPr/>
+        <w:tc>
+          <w:tcPr>
+            <w:tcW w:w="4819" w:type="dxa"/>
             <w:tcBorders>
               <w:top w:val="single" w:sz="2" w:space="0" w:color="000001"/>
               <w:left w:val="single" w:sz="2" w:space="0" w:color="000001"/>
@@ -862,28 +2346,25 @@
             <w:tcMar>
               <w:left w:w="45" w:type="dxa"/>
             </w:tcMar>
-            <w:vAlign w:val="bottom"/>
-          </w:tcPr>
-          <w:p>
-            <w:pPr>
-              <w:pStyle w:val="TableContents"/>
-              <w:spacing w:before="0" w:after="200"/>
-              <w:rPr/>
-            </w:pPr>
-            <w:r>
-              <w:rPr>
-                <w:rFonts w:ascii="Times New Roman" w:hAnsi="Times New Roman"/>
-                <w:sz w:val="28"/>
-                <w:szCs w:val="28"/>
-                <w:lang w:val="ru-RU"/>
-              </w:rPr>
-              <w:t>Деталь номер 1</w:t>
-            </w:r>
-          </w:p>
-        </w:tc>
-        <w:tc>
-          <w:tcPr>
-            <w:tcW w:w="4230" w:type="dxa"/>
+          </w:tcPr>
+          <w:p>
+            <w:pPr>
+              <w:pStyle w:val="ListParagraph"/>
+              <w:spacing w:lineRule="auto" w:line="360" w:before="0" w:after="120"/>
+              <w:ind w:left="720" w:hanging="0"/>
+              <w:contextualSpacing/>
+              <w:jc w:val="both"/>
+              <w:rPr/>
+            </w:pPr>
+            <w:r>
+              <w:rPr/>
+              <w:t>ГВМ 1</w:t>
+            </w:r>
+          </w:p>
+        </w:tc>
+        <w:tc>
+          <w:tcPr>
+            <w:tcW w:w="4819" w:type="dxa"/>
             <w:tcBorders>
               <w:top w:val="single" w:sz="2" w:space="0" w:color="000001"/>
               <w:left w:val="single" w:sz="2" w:space="0" w:color="000001"/>
@@ -896,38 +2377,28 @@
             <w:tcMar>
               <w:left w:w="45" w:type="dxa"/>
             </w:tcMar>
-            <w:vAlign w:val="bottom"/>
           </w:tcPr>
           <w:p>
             <w:pPr>
               <w:pStyle w:val="ListParagraph"/>
-              <w:numPr>
-                <w:ilvl w:val="0"/>
-                <w:numId w:val="0"/>
-              </w:numPr>
-              <w:spacing w:lineRule="auto" w:line="276" w:before="0" w:after="120"/>
+              <w:spacing w:lineRule="auto" w:line="360" w:before="0" w:after="120"/>
               <w:ind w:left="720" w:hanging="0"/>
               <w:contextualSpacing/>
-              <w:jc w:val="left"/>
-              <w:rPr/>
-            </w:pPr>
-            <w:r>
-              <w:rPr>
-                <w:sz w:val="28"/>
-                <w:szCs w:val="28"/>
-              </w:rPr>
-              <w:t>T1 T2 T3 Ф1 C1 C2 P2</w:t>
+              <w:jc w:val="both"/>
+              <w:rPr/>
+            </w:pPr>
+            <w:r>
+              <w:rPr/>
+              <w:t>Т3</w:t>
             </w:r>
           </w:p>
         </w:tc>
       </w:tr>
       <w:tr>
-        <w:trPr>
-          <w:trHeight w:val="637" w:hRule="atLeast"/>
-        </w:trPr>
-        <w:tc>
-          <w:tcPr>
-            <w:tcW w:w="2250" w:type="dxa"/>
+        <w:trPr/>
+        <w:tc>
+          <w:tcPr>
+            <w:tcW w:w="4819" w:type="dxa"/>
             <w:tcBorders>
               <w:top w:val="single" w:sz="2" w:space="0" w:color="000001"/>
               <w:left w:val="single" w:sz="2" w:space="0" w:color="000001"/>
@@ -938,28 +2409,25 @@
             <w:tcMar>
               <w:left w:w="45" w:type="dxa"/>
             </w:tcMar>
-            <w:vAlign w:val="bottom"/>
-          </w:tcPr>
-          <w:p>
-            <w:pPr>
-              <w:pStyle w:val="TableContents"/>
-              <w:spacing w:before="0" w:after="200"/>
-              <w:rPr/>
-            </w:pPr>
-            <w:r>
-              <w:rPr>
-                <w:rFonts w:ascii="Times New Roman" w:hAnsi="Times New Roman"/>
-                <w:sz w:val="28"/>
-                <w:szCs w:val="28"/>
-                <w:lang w:val="ru-RU"/>
-              </w:rPr>
-              <w:t>Деталь номер 2</w:t>
-            </w:r>
-          </w:p>
-        </w:tc>
-        <w:tc>
-          <w:tcPr>
-            <w:tcW w:w="4230" w:type="dxa"/>
+          </w:tcPr>
+          <w:p>
+            <w:pPr>
+              <w:pStyle w:val="ListParagraph"/>
+              <w:spacing w:lineRule="auto" w:line="360" w:before="0" w:after="120"/>
+              <w:ind w:left="720" w:hanging="0"/>
+              <w:contextualSpacing/>
+              <w:jc w:val="both"/>
+              <w:rPr/>
+            </w:pPr>
+            <w:r>
+              <w:rPr/>
+              <w:t>ГВМ 2</w:t>
+            </w:r>
+          </w:p>
+        </w:tc>
+        <w:tc>
+          <w:tcPr>
+            <w:tcW w:w="4819" w:type="dxa"/>
             <w:tcBorders>
               <w:top w:val="single" w:sz="2" w:space="0" w:color="000001"/>
               <w:left w:val="single" w:sz="2" w:space="0" w:color="000001"/>
@@ -972,35 +2440,28 @@
             <w:tcMar>
               <w:left w:w="45" w:type="dxa"/>
             </w:tcMar>
-            <w:vAlign w:val="bottom"/>
           </w:tcPr>
           <w:p>
             <w:pPr>
               <w:pStyle w:val="ListParagraph"/>
-              <w:spacing w:lineRule="auto" w:line="276" w:before="0" w:after="120"/>
+              <w:spacing w:lineRule="auto" w:line="360" w:before="0" w:after="120"/>
               <w:ind w:left="720" w:hanging="0"/>
               <w:contextualSpacing/>
-              <w:jc w:val="left"/>
-              <w:rPr/>
-            </w:pPr>
-            <w:r>
-              <w:rPr>
-                <w:sz w:val="28"/>
-                <w:szCs w:val="28"/>
-                <w:lang w:val="en-US"/>
-              </w:rPr>
-              <w:t>T1 C1 C2 P2 T4</w:t>
+              <w:jc w:val="both"/>
+              <w:rPr/>
+            </w:pPr>
+            <w:r>
+              <w:rPr/>
+              <w:t>Ф3</w:t>
             </w:r>
           </w:p>
         </w:tc>
       </w:tr>
       <w:tr>
-        <w:trPr>
-          <w:trHeight w:val="637" w:hRule="atLeast"/>
-        </w:trPr>
-        <w:tc>
-          <w:tcPr>
-            <w:tcW w:w="2250" w:type="dxa"/>
+        <w:trPr/>
+        <w:tc>
+          <w:tcPr>
+            <w:tcW w:w="4819" w:type="dxa"/>
             <w:tcBorders>
               <w:top w:val="single" w:sz="2" w:space="0" w:color="000001"/>
               <w:left w:val="single" w:sz="2" w:space="0" w:color="000001"/>
@@ -1011,28 +2472,25 @@
             <w:tcMar>
               <w:left w:w="45" w:type="dxa"/>
             </w:tcMar>
-            <w:vAlign w:val="bottom"/>
-          </w:tcPr>
-          <w:p>
-            <w:pPr>
-              <w:pStyle w:val="TableContents"/>
-              <w:spacing w:before="0" w:after="200"/>
-              <w:rPr/>
-            </w:pPr>
-            <w:r>
-              <w:rPr>
-                <w:rFonts w:ascii="Times New Roman" w:hAnsi="Times New Roman"/>
-                <w:sz w:val="28"/>
-                <w:szCs w:val="28"/>
-                <w:lang w:val="ru-RU"/>
-              </w:rPr>
-              <w:t>Деталь номер 3</w:t>
-            </w:r>
-          </w:p>
-        </w:tc>
-        <w:tc>
-          <w:tcPr>
-            <w:tcW w:w="4230" w:type="dxa"/>
+          </w:tcPr>
+          <w:p>
+            <w:pPr>
+              <w:pStyle w:val="ListParagraph"/>
+              <w:spacing w:lineRule="auto" w:line="360" w:before="0" w:after="120"/>
+              <w:ind w:left="720" w:hanging="0"/>
+              <w:contextualSpacing/>
+              <w:jc w:val="both"/>
+              <w:rPr/>
+            </w:pPr>
+            <w:r>
+              <w:rPr/>
+              <w:t>ГВМ 3</w:t>
+            </w:r>
+          </w:p>
+        </w:tc>
+        <w:tc>
+          <w:tcPr>
+            <w:tcW w:w="4819" w:type="dxa"/>
             <w:tcBorders>
               <w:top w:val="single" w:sz="2" w:space="0" w:color="000001"/>
               <w:left w:val="single" w:sz="2" w:space="0" w:color="000001"/>
@@ -1045,35 +2503,28 @@
             <w:tcMar>
               <w:left w:w="45" w:type="dxa"/>
             </w:tcMar>
-            <w:vAlign w:val="bottom"/>
           </w:tcPr>
           <w:p>
             <w:pPr>
               <w:pStyle w:val="ListParagraph"/>
-              <w:spacing w:lineRule="auto" w:line="276" w:before="0" w:after="120"/>
+              <w:spacing w:lineRule="auto" w:line="360" w:before="0" w:after="120"/>
               <w:ind w:left="720" w:hanging="0"/>
               <w:contextualSpacing/>
-              <w:jc w:val="left"/>
-              <w:rPr/>
-            </w:pPr>
-            <w:r>
-              <w:rPr>
-                <w:sz w:val="28"/>
-                <w:szCs w:val="28"/>
-                <w:lang w:val="en-US"/>
-              </w:rPr>
-              <w:t>T1 C3 T2 T3 C1 C2 P2</w:t>
+              <w:jc w:val="both"/>
+              <w:rPr/>
+            </w:pPr>
+            <w:r>
+              <w:rPr/>
+              <w:t>Т2 С3</w:t>
             </w:r>
           </w:p>
         </w:tc>
       </w:tr>
       <w:tr>
-        <w:trPr>
-          <w:trHeight w:val="637" w:hRule="atLeast"/>
-        </w:trPr>
-        <w:tc>
-          <w:tcPr>
-            <w:tcW w:w="2250" w:type="dxa"/>
+        <w:trPr/>
+        <w:tc>
+          <w:tcPr>
+            <w:tcW w:w="4819" w:type="dxa"/>
             <w:tcBorders>
               <w:top w:val="single" w:sz="2" w:space="0" w:color="000001"/>
               <w:left w:val="single" w:sz="2" w:space="0" w:color="000001"/>
@@ -1084,28 +2535,25 @@
             <w:tcMar>
               <w:left w:w="45" w:type="dxa"/>
             </w:tcMar>
-            <w:vAlign w:val="bottom"/>
-          </w:tcPr>
-          <w:p>
-            <w:pPr>
-              <w:pStyle w:val="TableContents"/>
-              <w:spacing w:before="0" w:after="200"/>
-              <w:rPr/>
-            </w:pPr>
-            <w:r>
-              <w:rPr>
-                <w:rFonts w:ascii="Times New Roman" w:hAnsi="Times New Roman"/>
-                <w:sz w:val="28"/>
-                <w:szCs w:val="28"/>
-                <w:lang w:val="ru-RU"/>
-              </w:rPr>
-              <w:t>Деталь номер 4</w:t>
-            </w:r>
-          </w:p>
-        </w:tc>
-        <w:tc>
-          <w:tcPr>
-            <w:tcW w:w="4230" w:type="dxa"/>
+          </w:tcPr>
+          <w:p>
+            <w:pPr>
+              <w:pStyle w:val="ListParagraph"/>
+              <w:spacing w:lineRule="auto" w:line="360" w:before="0" w:after="120"/>
+              <w:ind w:left="720" w:hanging="0"/>
+              <w:contextualSpacing/>
+              <w:jc w:val="both"/>
+              <w:rPr/>
+            </w:pPr>
+            <w:r>
+              <w:rPr/>
+              <w:t>ГВМ 4</w:t>
+            </w:r>
+          </w:p>
+        </w:tc>
+        <w:tc>
+          <w:tcPr>
+            <w:tcW w:w="4819" w:type="dxa"/>
             <w:tcBorders>
               <w:top w:val="single" w:sz="2" w:space="0" w:color="000001"/>
               <w:left w:val="single" w:sz="2" w:space="0" w:color="000001"/>
@@ -1118,35 +2566,28 @@
             <w:tcMar>
               <w:left w:w="45" w:type="dxa"/>
             </w:tcMar>
-            <w:vAlign w:val="bottom"/>
           </w:tcPr>
           <w:p>
             <w:pPr>
               <w:pStyle w:val="ListParagraph"/>
-              <w:spacing w:lineRule="auto" w:line="276" w:before="0" w:after="120"/>
+              <w:spacing w:lineRule="auto" w:line="360" w:before="0" w:after="120"/>
               <w:ind w:left="720" w:hanging="0"/>
               <w:contextualSpacing/>
-              <w:jc w:val="left"/>
-              <w:rPr/>
-            </w:pPr>
-            <w:r>
-              <w:rPr>
-                <w:sz w:val="28"/>
-                <w:szCs w:val="28"/>
-                <w:lang w:val="en-US"/>
-              </w:rPr>
-              <w:t>T2 T3 C1 C2 P2 Ф1 Ф2</w:t>
+              <w:jc w:val="both"/>
+              <w:rPr/>
+            </w:pPr>
+            <w:r>
+              <w:rPr/>
+              <w:t>С1 С2 T1 Р2</w:t>
             </w:r>
           </w:p>
         </w:tc>
       </w:tr>
       <w:tr>
-        <w:trPr>
-          <w:trHeight w:val="637" w:hRule="atLeast"/>
-        </w:trPr>
-        <w:tc>
-          <w:tcPr>
-            <w:tcW w:w="2250" w:type="dxa"/>
+        <w:trPr/>
+        <w:tc>
+          <w:tcPr>
+            <w:tcW w:w="4819" w:type="dxa"/>
             <w:tcBorders>
               <w:top w:val="single" w:sz="2" w:space="0" w:color="000001"/>
               <w:left w:val="single" w:sz="2" w:space="0" w:color="000001"/>
@@ -1157,28 +2598,25 @@
             <w:tcMar>
               <w:left w:w="45" w:type="dxa"/>
             </w:tcMar>
-            <w:vAlign w:val="bottom"/>
-          </w:tcPr>
-          <w:p>
-            <w:pPr>
-              <w:pStyle w:val="TableContents"/>
-              <w:spacing w:before="0" w:after="200"/>
-              <w:rPr/>
-            </w:pPr>
-            <w:r>
-              <w:rPr>
-                <w:rFonts w:ascii="Times New Roman" w:hAnsi="Times New Roman"/>
-                <w:sz w:val="28"/>
-                <w:szCs w:val="28"/>
-                <w:lang w:val="ru-RU"/>
-              </w:rPr>
-              <w:t>Деталь номер 5</w:t>
-            </w:r>
-          </w:p>
-        </w:tc>
-        <w:tc>
-          <w:tcPr>
-            <w:tcW w:w="4230" w:type="dxa"/>
+          </w:tcPr>
+          <w:p>
+            <w:pPr>
+              <w:pStyle w:val="ListParagraph"/>
+              <w:spacing w:lineRule="auto" w:line="360" w:before="0" w:after="120"/>
+              <w:ind w:left="720" w:hanging="0"/>
+              <w:contextualSpacing/>
+              <w:jc w:val="both"/>
+              <w:rPr/>
+            </w:pPr>
+            <w:r>
+              <w:rPr/>
+              <w:t>ГВМ 5</w:t>
+            </w:r>
+          </w:p>
+        </w:tc>
+        <w:tc>
+          <w:tcPr>
+            <w:tcW w:w="4819" w:type="dxa"/>
             <w:tcBorders>
               <w:top w:val="single" w:sz="2" w:space="0" w:color="000001"/>
               <w:left w:val="single" w:sz="2" w:space="0" w:color="000001"/>
@@ -1190,1452 +2628,6 @@
             <w:shd w:fill="auto" w:val="clear"/>
             <w:tcMar>
               <w:left w:w="45" w:type="dxa"/>
-            </w:tcMar>
-            <w:vAlign w:val="bottom"/>
-          </w:tcPr>
-          <w:p>
-            <w:pPr>
-              <w:pStyle w:val="ListParagraph"/>
-              <w:spacing w:lineRule="auto" w:line="276" w:before="0" w:after="120"/>
-              <w:ind w:left="720" w:hanging="0"/>
-              <w:contextualSpacing/>
-              <w:jc w:val="left"/>
-              <w:rPr/>
-            </w:pPr>
-            <w:r>
-              <w:rPr>
-                <w:sz w:val="28"/>
-                <w:szCs w:val="28"/>
-                <w:lang w:val="en-US"/>
-              </w:rPr>
-              <w:t>T3 C1 C2 P2 Ф1 T4</w:t>
-            </w:r>
-          </w:p>
-        </w:tc>
-      </w:tr>
-      <w:tr>
-        <w:trPr>
-          <w:trHeight w:val="637" w:hRule="atLeast"/>
-        </w:trPr>
-        <w:tc>
-          <w:tcPr>
-            <w:tcW w:w="2250" w:type="dxa"/>
-            <w:tcBorders>
-              <w:top w:val="single" w:sz="2" w:space="0" w:color="000001"/>
-              <w:left w:val="single" w:sz="2" w:space="0" w:color="000001"/>
-              <w:bottom w:val="single" w:sz="2" w:space="0" w:color="000001"/>
-              <w:insideH w:val="single" w:sz="2" w:space="0" w:color="000001"/>
-            </w:tcBorders>
-            <w:shd w:fill="auto" w:val="clear"/>
-            <w:tcMar>
-              <w:left w:w="45" w:type="dxa"/>
-            </w:tcMar>
-            <w:vAlign w:val="bottom"/>
-          </w:tcPr>
-          <w:p>
-            <w:pPr>
-              <w:pStyle w:val="TableContents"/>
-              <w:spacing w:before="0" w:after="200"/>
-              <w:rPr/>
-            </w:pPr>
-            <w:r>
-              <w:rPr>
-                <w:rFonts w:ascii="Times New Roman" w:hAnsi="Times New Roman"/>
-                <w:sz w:val="28"/>
-                <w:szCs w:val="28"/>
-                <w:lang w:val="ru-RU"/>
-              </w:rPr>
-              <w:t>Деталь номер 6</w:t>
-            </w:r>
-          </w:p>
-        </w:tc>
-        <w:tc>
-          <w:tcPr>
-            <w:tcW w:w="4230" w:type="dxa"/>
-            <w:tcBorders>
-              <w:top w:val="single" w:sz="2" w:space="0" w:color="000001"/>
-              <w:left w:val="single" w:sz="2" w:space="0" w:color="000001"/>
-              <w:bottom w:val="single" w:sz="2" w:space="0" w:color="000001"/>
-              <w:right w:val="single" w:sz="2" w:space="0" w:color="000001"/>
-              <w:insideH w:val="single" w:sz="2" w:space="0" w:color="000001"/>
-              <w:insideV w:val="single" w:sz="2" w:space="0" w:color="000001"/>
-            </w:tcBorders>
-            <w:shd w:fill="auto" w:val="clear"/>
-            <w:tcMar>
-              <w:left w:w="45" w:type="dxa"/>
-            </w:tcMar>
-            <w:vAlign w:val="bottom"/>
-          </w:tcPr>
-          <w:p>
-            <w:pPr>
-              <w:pStyle w:val="ListParagraph"/>
-              <w:numPr>
-                <w:ilvl w:val="0"/>
-                <w:numId w:val="0"/>
-              </w:numPr>
-              <w:spacing w:lineRule="auto" w:line="276" w:before="0" w:after="120"/>
-              <w:ind w:left="720" w:hanging="0"/>
-              <w:contextualSpacing/>
-              <w:jc w:val="left"/>
-              <w:rPr/>
-            </w:pPr>
-            <w:r>
-              <w:rPr>
-                <w:sz w:val="28"/>
-                <w:szCs w:val="28"/>
-                <w:lang w:val="en-US"/>
-              </w:rPr>
-              <w:t>T2 C3 Ф1 Ф2 C1 C2 P2 T4</w:t>
-            </w:r>
-          </w:p>
-        </w:tc>
-      </w:tr>
-      <w:tr>
-        <w:trPr>
-          <w:trHeight w:val="637" w:hRule="atLeast"/>
-        </w:trPr>
-        <w:tc>
-          <w:tcPr>
-            <w:tcW w:w="2250" w:type="dxa"/>
-            <w:tcBorders>
-              <w:top w:val="single" w:sz="2" w:space="0" w:color="000001"/>
-              <w:left w:val="single" w:sz="2" w:space="0" w:color="000001"/>
-              <w:bottom w:val="single" w:sz="2" w:space="0" w:color="000001"/>
-              <w:insideH w:val="single" w:sz="2" w:space="0" w:color="000001"/>
-            </w:tcBorders>
-            <w:shd w:fill="auto" w:val="clear"/>
-            <w:tcMar>
-              <w:left w:w="45" w:type="dxa"/>
-            </w:tcMar>
-            <w:vAlign w:val="bottom"/>
-          </w:tcPr>
-          <w:p>
-            <w:pPr>
-              <w:pStyle w:val="TableContents"/>
-              <w:spacing w:before="0" w:after="200"/>
-              <w:rPr/>
-            </w:pPr>
-            <w:r>
-              <w:rPr>
-                <w:rFonts w:ascii="Times New Roman" w:hAnsi="Times New Roman"/>
-                <w:sz w:val="28"/>
-                <w:szCs w:val="28"/>
-                <w:lang w:val="ru-RU"/>
-              </w:rPr>
-              <w:t>Деталь номер 7</w:t>
-            </w:r>
-          </w:p>
-        </w:tc>
-        <w:tc>
-          <w:tcPr>
-            <w:tcW w:w="4230" w:type="dxa"/>
-            <w:tcBorders>
-              <w:top w:val="single" w:sz="2" w:space="0" w:color="000001"/>
-              <w:left w:val="single" w:sz="2" w:space="0" w:color="000001"/>
-              <w:bottom w:val="single" w:sz="2" w:space="0" w:color="000001"/>
-              <w:right w:val="single" w:sz="2" w:space="0" w:color="000001"/>
-              <w:insideH w:val="single" w:sz="2" w:space="0" w:color="000001"/>
-              <w:insideV w:val="single" w:sz="2" w:space="0" w:color="000001"/>
-            </w:tcBorders>
-            <w:shd w:fill="auto" w:val="clear"/>
-            <w:tcMar>
-              <w:left w:w="45" w:type="dxa"/>
-            </w:tcMar>
-            <w:vAlign w:val="bottom"/>
-          </w:tcPr>
-          <w:p>
-            <w:pPr>
-              <w:pStyle w:val="ListParagraph"/>
-              <w:spacing w:lineRule="auto" w:line="276" w:before="0" w:after="120"/>
-              <w:ind w:left="720" w:hanging="0"/>
-              <w:contextualSpacing/>
-              <w:jc w:val="left"/>
-              <w:rPr/>
-            </w:pPr>
-            <w:r>
-              <w:rPr>
-                <w:sz w:val="28"/>
-                <w:szCs w:val="28"/>
-                <w:lang w:val="en-US"/>
-              </w:rPr>
-              <w:t>T1 C3 T3 C1 C2 P2 Ф1 Ф2</w:t>
-            </w:r>
-          </w:p>
-        </w:tc>
-      </w:tr>
-      <w:tr>
-        <w:trPr>
-          <w:trHeight w:val="637" w:hRule="atLeast"/>
-        </w:trPr>
-        <w:tc>
-          <w:tcPr>
-            <w:tcW w:w="2250" w:type="dxa"/>
-            <w:tcBorders>
-              <w:top w:val="single" w:sz="2" w:space="0" w:color="000001"/>
-              <w:left w:val="single" w:sz="2" w:space="0" w:color="000001"/>
-              <w:bottom w:val="single" w:sz="2" w:space="0" w:color="000001"/>
-              <w:insideH w:val="single" w:sz="2" w:space="0" w:color="000001"/>
-            </w:tcBorders>
-            <w:shd w:fill="auto" w:val="clear"/>
-            <w:tcMar>
-              <w:left w:w="45" w:type="dxa"/>
-            </w:tcMar>
-            <w:vAlign w:val="bottom"/>
-          </w:tcPr>
-          <w:p>
-            <w:pPr>
-              <w:pStyle w:val="TableContents"/>
-              <w:spacing w:before="0" w:after="200"/>
-              <w:rPr/>
-            </w:pPr>
-            <w:r>
-              <w:rPr>
-                <w:rFonts w:ascii="Times New Roman" w:hAnsi="Times New Roman"/>
-                <w:sz w:val="28"/>
-                <w:szCs w:val="28"/>
-                <w:lang w:val="ru-RU"/>
-              </w:rPr>
-              <w:t>Деталь номер 8</w:t>
-            </w:r>
-          </w:p>
-        </w:tc>
-        <w:tc>
-          <w:tcPr>
-            <w:tcW w:w="4230" w:type="dxa"/>
-            <w:tcBorders>
-              <w:top w:val="single" w:sz="2" w:space="0" w:color="000001"/>
-              <w:left w:val="single" w:sz="2" w:space="0" w:color="000001"/>
-              <w:bottom w:val="single" w:sz="2" w:space="0" w:color="000001"/>
-              <w:right w:val="single" w:sz="2" w:space="0" w:color="000001"/>
-              <w:insideH w:val="single" w:sz="2" w:space="0" w:color="000001"/>
-              <w:insideV w:val="single" w:sz="2" w:space="0" w:color="000001"/>
-            </w:tcBorders>
-            <w:shd w:fill="auto" w:val="clear"/>
-            <w:tcMar>
-              <w:left w:w="45" w:type="dxa"/>
-            </w:tcMar>
-            <w:vAlign w:val="bottom"/>
-          </w:tcPr>
-          <w:p>
-            <w:pPr>
-              <w:pStyle w:val="ListParagraph"/>
-              <w:numPr>
-                <w:ilvl w:val="0"/>
-                <w:numId w:val="0"/>
-              </w:numPr>
-              <w:spacing w:lineRule="auto" w:line="276" w:before="0" w:after="120"/>
-              <w:ind w:left="720" w:hanging="0"/>
-              <w:contextualSpacing/>
-              <w:jc w:val="left"/>
-              <w:rPr/>
-            </w:pPr>
-            <w:r>
-              <w:rPr>
-                <w:sz w:val="28"/>
-                <w:szCs w:val="28"/>
-              </w:rPr>
-              <w:t xml:space="preserve"> </w:t>
-            </w:r>
-            <w:r>
-              <w:rPr>
-                <w:sz w:val="28"/>
-                <w:szCs w:val="28"/>
-                <w:lang w:val="en-US"/>
-              </w:rPr>
-              <w:t>T2 T3 T4 C1 C2 P1 Ф1 Ф2</w:t>
-            </w:r>
-          </w:p>
-        </w:tc>
-      </w:tr>
-      <w:tr>
-        <w:trPr>
-          <w:trHeight w:val="637" w:hRule="atLeast"/>
-        </w:trPr>
-        <w:tc>
-          <w:tcPr>
-            <w:tcW w:w="2250" w:type="dxa"/>
-            <w:tcBorders>
-              <w:top w:val="single" w:sz="2" w:space="0" w:color="000001"/>
-              <w:left w:val="single" w:sz="2" w:space="0" w:color="000001"/>
-              <w:bottom w:val="single" w:sz="2" w:space="0" w:color="000001"/>
-              <w:insideH w:val="single" w:sz="2" w:space="0" w:color="000001"/>
-            </w:tcBorders>
-            <w:shd w:fill="auto" w:val="clear"/>
-            <w:tcMar>
-              <w:left w:w="45" w:type="dxa"/>
-            </w:tcMar>
-            <w:vAlign w:val="bottom"/>
-          </w:tcPr>
-          <w:p>
-            <w:pPr>
-              <w:pStyle w:val="TableContents"/>
-              <w:spacing w:before="0" w:after="200"/>
-              <w:rPr/>
-            </w:pPr>
-            <w:r>
-              <w:rPr>
-                <w:rFonts w:ascii="Times New Roman" w:hAnsi="Times New Roman"/>
-                <w:sz w:val="28"/>
-                <w:szCs w:val="28"/>
-                <w:lang w:val="ru-RU"/>
-              </w:rPr>
-              <w:t>Деталь номер 9</w:t>
-            </w:r>
-          </w:p>
-        </w:tc>
-        <w:tc>
-          <w:tcPr>
-            <w:tcW w:w="4230" w:type="dxa"/>
-            <w:tcBorders>
-              <w:top w:val="single" w:sz="2" w:space="0" w:color="000001"/>
-              <w:left w:val="single" w:sz="2" w:space="0" w:color="000001"/>
-              <w:bottom w:val="single" w:sz="2" w:space="0" w:color="000001"/>
-              <w:right w:val="single" w:sz="2" w:space="0" w:color="000001"/>
-              <w:insideH w:val="single" w:sz="2" w:space="0" w:color="000001"/>
-              <w:insideV w:val="single" w:sz="2" w:space="0" w:color="000001"/>
-            </w:tcBorders>
-            <w:shd w:fill="auto" w:val="clear"/>
-            <w:tcMar>
-              <w:left w:w="45" w:type="dxa"/>
-            </w:tcMar>
-            <w:vAlign w:val="bottom"/>
-          </w:tcPr>
-          <w:p>
-            <w:pPr>
-              <w:pStyle w:val="ListParagraph"/>
-              <w:spacing w:lineRule="auto" w:line="276" w:before="0" w:after="120"/>
-              <w:ind w:left="720" w:hanging="0"/>
-              <w:contextualSpacing/>
-              <w:jc w:val="left"/>
-              <w:rPr/>
-            </w:pPr>
-            <w:r>
-              <w:rPr>
-                <w:sz w:val="28"/>
-                <w:szCs w:val="28"/>
-                <w:lang w:val="en-US"/>
-              </w:rPr>
-              <w:t>Ф2 Ф3 C3 T2 T3 T4 C1 C2</w:t>
-            </w:r>
-          </w:p>
-        </w:tc>
-      </w:tr>
-      <w:tr>
-        <w:trPr>
-          <w:trHeight w:val="637" w:hRule="atLeast"/>
-        </w:trPr>
-        <w:tc>
-          <w:tcPr>
-            <w:tcW w:w="2250" w:type="dxa"/>
-            <w:tcBorders>
-              <w:top w:val="single" w:sz="2" w:space="0" w:color="000001"/>
-              <w:left w:val="single" w:sz="2" w:space="0" w:color="000001"/>
-              <w:bottom w:val="single" w:sz="2" w:space="0" w:color="000001"/>
-              <w:insideH w:val="single" w:sz="2" w:space="0" w:color="000001"/>
-            </w:tcBorders>
-            <w:shd w:fill="auto" w:val="clear"/>
-            <w:tcMar>
-              <w:left w:w="45" w:type="dxa"/>
-            </w:tcMar>
-            <w:vAlign w:val="bottom"/>
-          </w:tcPr>
-          <w:p>
-            <w:pPr>
-              <w:pStyle w:val="TableContents"/>
-              <w:spacing w:before="0" w:after="200"/>
-              <w:rPr/>
-            </w:pPr>
-            <w:r>
-              <w:rPr>
-                <w:rFonts w:ascii="Times New Roman" w:hAnsi="Times New Roman"/>
-                <w:sz w:val="28"/>
-                <w:szCs w:val="28"/>
-                <w:lang w:val="ru-RU"/>
-              </w:rPr>
-              <w:t>Деталь номер 10</w:t>
-            </w:r>
-          </w:p>
-        </w:tc>
-        <w:tc>
-          <w:tcPr>
-            <w:tcW w:w="4230" w:type="dxa"/>
-            <w:tcBorders>
-              <w:top w:val="single" w:sz="2" w:space="0" w:color="000001"/>
-              <w:left w:val="single" w:sz="2" w:space="0" w:color="000001"/>
-              <w:bottom w:val="single" w:sz="2" w:space="0" w:color="000001"/>
-              <w:right w:val="single" w:sz="2" w:space="0" w:color="000001"/>
-              <w:insideH w:val="single" w:sz="2" w:space="0" w:color="000001"/>
-              <w:insideV w:val="single" w:sz="2" w:space="0" w:color="000001"/>
-            </w:tcBorders>
-            <w:shd w:fill="auto" w:val="clear"/>
-            <w:tcMar>
-              <w:left w:w="45" w:type="dxa"/>
-            </w:tcMar>
-            <w:vAlign w:val="bottom"/>
-          </w:tcPr>
-          <w:p>
-            <w:pPr>
-              <w:pStyle w:val="ListParagraph"/>
-              <w:spacing w:lineRule="auto" w:line="276" w:before="0" w:after="120"/>
-              <w:ind w:left="720" w:hanging="0"/>
-              <w:contextualSpacing/>
-              <w:jc w:val="left"/>
-              <w:rPr/>
-            </w:pPr>
-            <w:r>
-              <w:rPr>
-                <w:sz w:val="28"/>
-                <w:szCs w:val="28"/>
-                <w:lang w:val="en-US"/>
-              </w:rPr>
-              <w:t>Ф2 T4 C1 C2 T1</w:t>
-            </w:r>
-          </w:p>
-        </w:tc>
-      </w:tr>
-      <w:tr>
-        <w:trPr>
-          <w:trHeight w:val="637" w:hRule="atLeast"/>
-        </w:trPr>
-        <w:tc>
-          <w:tcPr>
-            <w:tcW w:w="2250" w:type="dxa"/>
-            <w:tcBorders>
-              <w:top w:val="single" w:sz="2" w:space="0" w:color="000001"/>
-              <w:left w:val="single" w:sz="2" w:space="0" w:color="000001"/>
-              <w:bottom w:val="single" w:sz="2" w:space="0" w:color="000001"/>
-              <w:insideH w:val="single" w:sz="2" w:space="0" w:color="000001"/>
-            </w:tcBorders>
-            <w:shd w:fill="auto" w:val="clear"/>
-            <w:tcMar>
-              <w:left w:w="45" w:type="dxa"/>
-            </w:tcMar>
-            <w:vAlign w:val="bottom"/>
-          </w:tcPr>
-          <w:p>
-            <w:pPr>
-              <w:pStyle w:val="TableContents"/>
-              <w:spacing w:before="0" w:after="200"/>
-              <w:rPr/>
-            </w:pPr>
-            <w:r>
-              <w:rPr>
-                <w:rFonts w:ascii="Times New Roman" w:hAnsi="Times New Roman"/>
-                <w:sz w:val="28"/>
-                <w:szCs w:val="28"/>
-                <w:lang w:val="ru-RU"/>
-              </w:rPr>
-              <w:t>Деталь номер 11</w:t>
-            </w:r>
-          </w:p>
-        </w:tc>
-        <w:tc>
-          <w:tcPr>
-            <w:tcW w:w="4230" w:type="dxa"/>
-            <w:tcBorders>
-              <w:top w:val="single" w:sz="2" w:space="0" w:color="000001"/>
-              <w:left w:val="single" w:sz="2" w:space="0" w:color="000001"/>
-              <w:bottom w:val="single" w:sz="2" w:space="0" w:color="000001"/>
-              <w:right w:val="single" w:sz="2" w:space="0" w:color="000001"/>
-              <w:insideH w:val="single" w:sz="2" w:space="0" w:color="000001"/>
-              <w:insideV w:val="single" w:sz="2" w:space="0" w:color="000001"/>
-            </w:tcBorders>
-            <w:shd w:fill="auto" w:val="clear"/>
-            <w:tcMar>
-              <w:left w:w="45" w:type="dxa"/>
-            </w:tcMar>
-            <w:vAlign w:val="bottom"/>
-          </w:tcPr>
-          <w:p>
-            <w:pPr>
-              <w:pStyle w:val="ListParagraph"/>
-              <w:spacing w:lineRule="auto" w:line="276" w:before="0" w:after="120"/>
-              <w:ind w:left="720" w:hanging="0"/>
-              <w:contextualSpacing/>
-              <w:jc w:val="left"/>
-              <w:rPr/>
-            </w:pPr>
-            <w:r>
-              <w:rPr>
-                <w:sz w:val="28"/>
-                <w:szCs w:val="28"/>
-                <w:lang w:val="en-US"/>
-              </w:rPr>
-              <w:t>T1 Ф1 Ф2 T4 C1 C2 T2 T3</w:t>
-            </w:r>
-          </w:p>
-        </w:tc>
-      </w:tr>
-      <w:tr>
-        <w:trPr>
-          <w:trHeight w:val="637" w:hRule="atLeast"/>
-        </w:trPr>
-        <w:tc>
-          <w:tcPr>
-            <w:tcW w:w="2250" w:type="dxa"/>
-            <w:tcBorders>
-              <w:top w:val="single" w:sz="2" w:space="0" w:color="000001"/>
-              <w:left w:val="single" w:sz="2" w:space="0" w:color="000001"/>
-              <w:bottom w:val="single" w:sz="2" w:space="0" w:color="000001"/>
-              <w:insideH w:val="single" w:sz="2" w:space="0" w:color="000001"/>
-            </w:tcBorders>
-            <w:shd w:fill="auto" w:val="clear"/>
-            <w:tcMar>
-              <w:left w:w="45" w:type="dxa"/>
-            </w:tcMar>
-            <w:vAlign w:val="bottom"/>
-          </w:tcPr>
-          <w:p>
-            <w:pPr>
-              <w:pStyle w:val="TableContents"/>
-              <w:spacing w:before="0" w:after="200"/>
-              <w:rPr/>
-            </w:pPr>
-            <w:r>
-              <w:rPr>
-                <w:rFonts w:ascii="Times New Roman" w:hAnsi="Times New Roman"/>
-                <w:sz w:val="28"/>
-                <w:szCs w:val="28"/>
-                <w:lang w:val="ru-RU"/>
-              </w:rPr>
-              <w:t>Деталь номер 12</w:t>
-            </w:r>
-          </w:p>
-        </w:tc>
-        <w:tc>
-          <w:tcPr>
-            <w:tcW w:w="4230" w:type="dxa"/>
-            <w:tcBorders>
-              <w:top w:val="single" w:sz="2" w:space="0" w:color="000001"/>
-              <w:left w:val="single" w:sz="2" w:space="0" w:color="000001"/>
-              <w:bottom w:val="single" w:sz="2" w:space="0" w:color="000001"/>
-              <w:right w:val="single" w:sz="2" w:space="0" w:color="000001"/>
-              <w:insideH w:val="single" w:sz="2" w:space="0" w:color="000001"/>
-              <w:insideV w:val="single" w:sz="2" w:space="0" w:color="000001"/>
-            </w:tcBorders>
-            <w:shd w:fill="auto" w:val="clear"/>
-            <w:tcMar>
-              <w:left w:w="45" w:type="dxa"/>
-            </w:tcMar>
-            <w:vAlign w:val="bottom"/>
-          </w:tcPr>
-          <w:p>
-            <w:pPr>
-              <w:pStyle w:val="ListParagraph"/>
-              <w:spacing w:lineRule="auto" w:line="276" w:before="0" w:after="120"/>
-              <w:ind w:left="720" w:hanging="0"/>
-              <w:contextualSpacing/>
-              <w:jc w:val="left"/>
-              <w:rPr/>
-            </w:pPr>
-            <w:r>
-              <w:rPr>
-                <w:sz w:val="28"/>
-                <w:szCs w:val="28"/>
-                <w:lang w:val="en-US"/>
-              </w:rPr>
-              <w:t xml:space="preserve">T1 </w:t>
-            </w:r>
-            <w:r>
-              <w:rPr>
-                <w:sz w:val="28"/>
-                <w:szCs w:val="28"/>
-                <w:lang w:val="ru-RU"/>
-              </w:rPr>
-              <w:t>Ф</w:t>
-            </w:r>
-            <w:r>
-              <w:rPr>
-                <w:sz w:val="28"/>
-                <w:szCs w:val="28"/>
-                <w:lang w:val="en-US"/>
-              </w:rPr>
-              <w:t>1 T4 C1 C2</w:t>
-            </w:r>
-          </w:p>
-        </w:tc>
-      </w:tr>
-      <w:tr>
-        <w:trPr>
-          <w:trHeight w:val="637" w:hRule="atLeast"/>
-        </w:trPr>
-        <w:tc>
-          <w:tcPr>
-            <w:tcW w:w="2250" w:type="dxa"/>
-            <w:tcBorders>
-              <w:top w:val="single" w:sz="2" w:space="0" w:color="000001"/>
-              <w:left w:val="single" w:sz="2" w:space="0" w:color="000001"/>
-              <w:bottom w:val="single" w:sz="2" w:space="0" w:color="000001"/>
-              <w:insideH w:val="single" w:sz="2" w:space="0" w:color="000001"/>
-            </w:tcBorders>
-            <w:shd w:fill="auto" w:val="clear"/>
-            <w:tcMar>
-              <w:left w:w="45" w:type="dxa"/>
-            </w:tcMar>
-            <w:vAlign w:val="bottom"/>
-          </w:tcPr>
-          <w:p>
-            <w:pPr>
-              <w:pStyle w:val="TableContents"/>
-              <w:spacing w:before="0" w:after="200"/>
-              <w:rPr/>
-            </w:pPr>
-            <w:r>
-              <w:rPr>
-                <w:rFonts w:ascii="Times New Roman" w:hAnsi="Times New Roman"/>
-                <w:sz w:val="28"/>
-                <w:szCs w:val="28"/>
-                <w:lang w:val="ru-RU"/>
-              </w:rPr>
-              <w:t>Деталь номер 13</w:t>
-            </w:r>
-          </w:p>
-        </w:tc>
-        <w:tc>
-          <w:tcPr>
-            <w:tcW w:w="4230" w:type="dxa"/>
-            <w:tcBorders>
-              <w:top w:val="single" w:sz="2" w:space="0" w:color="000001"/>
-              <w:left w:val="single" w:sz="2" w:space="0" w:color="000001"/>
-              <w:bottom w:val="single" w:sz="2" w:space="0" w:color="000001"/>
-              <w:right w:val="single" w:sz="2" w:space="0" w:color="000001"/>
-              <w:insideH w:val="single" w:sz="2" w:space="0" w:color="000001"/>
-              <w:insideV w:val="single" w:sz="2" w:space="0" w:color="000001"/>
-            </w:tcBorders>
-            <w:shd w:fill="auto" w:val="clear"/>
-            <w:tcMar>
-              <w:left w:w="45" w:type="dxa"/>
-            </w:tcMar>
-            <w:vAlign w:val="bottom"/>
-          </w:tcPr>
-          <w:p>
-            <w:pPr>
-              <w:pStyle w:val="ListParagraph"/>
-              <w:spacing w:lineRule="auto" w:line="276" w:before="0" w:after="120"/>
-              <w:ind w:left="720" w:hanging="0"/>
-              <w:contextualSpacing/>
-              <w:jc w:val="left"/>
-              <w:rPr/>
-            </w:pPr>
-            <w:r>
-              <w:rPr>
-                <w:sz w:val="28"/>
-                <w:szCs w:val="28"/>
-                <w:lang w:val="en-US"/>
-              </w:rPr>
-              <w:t>T2 T3 Ф1 Ф2 P1 T4 C1 C2</w:t>
-            </w:r>
-          </w:p>
-        </w:tc>
-      </w:tr>
-      <w:tr>
-        <w:trPr>
-          <w:trHeight w:val="637" w:hRule="atLeast"/>
-        </w:trPr>
-        <w:tc>
-          <w:tcPr>
-            <w:tcW w:w="2250" w:type="dxa"/>
-            <w:tcBorders>
-              <w:top w:val="single" w:sz="2" w:space="0" w:color="000001"/>
-              <w:left w:val="single" w:sz="2" w:space="0" w:color="000001"/>
-              <w:bottom w:val="single" w:sz="2" w:space="0" w:color="000001"/>
-              <w:insideH w:val="single" w:sz="2" w:space="0" w:color="000001"/>
-            </w:tcBorders>
-            <w:shd w:fill="auto" w:val="clear"/>
-            <w:tcMar>
-              <w:left w:w="45" w:type="dxa"/>
-            </w:tcMar>
-            <w:vAlign w:val="bottom"/>
-          </w:tcPr>
-          <w:p>
-            <w:pPr>
-              <w:pStyle w:val="TableContents"/>
-              <w:spacing w:before="0" w:after="200"/>
-              <w:rPr/>
-            </w:pPr>
-            <w:r>
-              <w:rPr>
-                <w:rFonts w:ascii="Times New Roman" w:hAnsi="Times New Roman"/>
-                <w:sz w:val="28"/>
-                <w:szCs w:val="28"/>
-                <w:lang w:val="ru-RU"/>
-              </w:rPr>
-              <w:t>Деталь номер 14</w:t>
-            </w:r>
-          </w:p>
-        </w:tc>
-        <w:tc>
-          <w:tcPr>
-            <w:tcW w:w="4230" w:type="dxa"/>
-            <w:tcBorders>
-              <w:top w:val="single" w:sz="2" w:space="0" w:color="000001"/>
-              <w:left w:val="single" w:sz="2" w:space="0" w:color="000001"/>
-              <w:bottom w:val="single" w:sz="2" w:space="0" w:color="000001"/>
-              <w:right w:val="single" w:sz="2" w:space="0" w:color="000001"/>
-              <w:insideH w:val="single" w:sz="2" w:space="0" w:color="000001"/>
-              <w:insideV w:val="single" w:sz="2" w:space="0" w:color="000001"/>
-            </w:tcBorders>
-            <w:shd w:fill="auto" w:val="clear"/>
-            <w:tcMar>
-              <w:left w:w="45" w:type="dxa"/>
-            </w:tcMar>
-            <w:vAlign w:val="bottom"/>
-          </w:tcPr>
-          <w:p>
-            <w:pPr>
-              <w:pStyle w:val="ListParagraph"/>
-              <w:numPr>
-                <w:ilvl w:val="0"/>
-                <w:numId w:val="0"/>
-              </w:numPr>
-              <w:spacing w:lineRule="auto" w:line="276" w:before="0" w:after="120"/>
-              <w:ind w:left="720" w:hanging="0"/>
-              <w:contextualSpacing/>
-              <w:jc w:val="left"/>
-              <w:rPr/>
-            </w:pPr>
-            <w:r>
-              <w:rPr>
-                <w:sz w:val="28"/>
-                <w:szCs w:val="28"/>
-                <w:lang w:val="en-US" w:eastAsia="uk-UA"/>
-              </w:rPr>
-              <w:t>T4 C1 C2 Ф1 Ф2</w:t>
-            </w:r>
-          </w:p>
-        </w:tc>
-      </w:tr>
-    </w:tbl>
-    <w:p>
-      <w:pPr>
-        <w:pStyle w:val="Normal"/>
-        <w:widowControl w:val="false"/>
-        <w:spacing w:lineRule="auto" w:line="240" w:before="0" w:after="0"/>
-        <w:ind w:firstLine="709"/>
-        <w:rPr>
-          <w:rFonts w:ascii="Times New Roman CYR" w:hAnsi="Times New Roman CYR" w:cs="Times New Roman CYR"/>
-          <w:sz w:val="28"/>
-          <w:szCs w:val="28"/>
-          <w:lang w:val="ru-RU"/>
-        </w:rPr>
-      </w:pPr>
-      <w:r>
-        <w:rPr>
-          <w:rFonts w:cs="Times New Roman CYR" w:ascii="Times New Roman CYR" w:hAnsi="Times New Roman CYR"/>
-          <w:sz w:val="28"/>
-          <w:szCs w:val="28"/>
-          <w:lang w:val="ru-RU"/>
-        </w:rPr>
-      </w:r>
-    </w:p>
-    <w:p>
-      <w:pPr>
-        <w:pStyle w:val="ListParagraph"/>
-        <w:spacing w:lineRule="auto" w:line="276"/>
-        <w:rPr/>
-      </w:pPr>
-      <w:r>
-        <w:rPr>
-          <w:szCs w:val="28"/>
-        </w:rPr>
-        <w:t xml:space="preserve">де   </w:t>
-        <w:tab/>
-        <w:t xml:space="preserve">  </w:t>
-      </w:r>
-    </w:p>
-    <w:p>
-      <w:pPr>
-        <w:pStyle w:val="ListParagraph"/>
-        <w:spacing w:lineRule="auto" w:line="276"/>
-        <w:rPr/>
-      </w:pPr>
-      <w:r>
-        <w:rPr>
-          <w:szCs w:val="28"/>
-        </w:rPr>
-        <w:t>T</w:t>
-      </w:r>
-      <w:r>
-        <w:rPr>
-          <w:szCs w:val="28"/>
-          <w:vertAlign w:val="subscript"/>
-        </w:rPr>
-        <w:t>i</w:t>
-      </w:r>
-      <w:r>
-        <w:rPr>
-          <w:szCs w:val="28"/>
-        </w:rPr>
-        <w:t xml:space="preserve">– токарські операції;                                  </w:t>
-      </w:r>
-    </w:p>
-    <w:p>
-      <w:pPr>
-        <w:pStyle w:val="ListParagraph"/>
-        <w:spacing w:lineRule="auto" w:line="276"/>
-        <w:rPr/>
-      </w:pPr>
-      <w:r>
-        <w:rPr/>
-        <w:t>C</w:t>
-      </w:r>
-      <w:r>
-        <w:rPr>
-          <w:vertAlign w:val="subscript"/>
-        </w:rPr>
-        <w:t>i</w:t>
-      </w:r>
-      <w:r>
-        <w:rPr/>
-        <w:t>– свердлильні операції;</w:t>
-      </w:r>
-    </w:p>
-    <w:p>
-      <w:pPr>
-        <w:pStyle w:val="ListParagraph"/>
-        <w:spacing w:lineRule="auto" w:line="276"/>
-        <w:rPr/>
-      </w:pPr>
-      <w:r>
-        <w:rPr/>
-        <w:t>Ф</w:t>
-      </w:r>
-      <w:r>
-        <w:rPr>
-          <w:vertAlign w:val="subscript"/>
-        </w:rPr>
-        <w:t>і</w:t>
-      </w:r>
-      <w:r>
-        <w:rPr/>
-        <w:t>– фрезерувальні операції;</w:t>
-      </w:r>
-    </w:p>
-    <w:p>
-      <w:pPr>
-        <w:pStyle w:val="ListParagraph"/>
-        <w:spacing w:lineRule="auto" w:line="276"/>
-        <w:rPr/>
-      </w:pPr>
-      <w:r>
-        <w:rPr>
-          <w:szCs w:val="28"/>
-        </w:rPr>
-        <w:t xml:space="preserve"> </w:t>
-      </w:r>
-      <w:r>
-        <w:rPr>
-          <w:szCs w:val="28"/>
-        </w:rPr>
-        <w:t>Р</w:t>
-      </w:r>
-      <w:r>
-        <w:rPr>
-          <w:szCs w:val="28"/>
-          <w:vertAlign w:val="subscript"/>
-        </w:rPr>
-        <w:t>i</w:t>
-      </w:r>
-      <w:r>
-        <w:rPr>
-          <w:szCs w:val="28"/>
-        </w:rPr>
-        <w:t xml:space="preserve"> -  операції різьблення.</w:t>
-      </w:r>
-    </w:p>
-    <w:p>
-      <w:pPr>
-        <w:pStyle w:val="Normal"/>
-        <w:widowControl w:val="false"/>
-        <w:tabs>
-          <w:tab w:val="left" w:pos="8860" w:leader="none"/>
-        </w:tabs>
-        <w:spacing w:before="0" w:after="0"/>
-        <w:ind w:firstLine="709"/>
-        <w:jc w:val="both"/>
-        <w:rPr>
-          <w:rFonts w:ascii="Times New Roman CYR" w:hAnsi="Times New Roman CYR" w:cs="Times New Roman CYR"/>
-          <w:sz w:val="28"/>
-          <w:szCs w:val="28"/>
-        </w:rPr>
-      </w:pPr>
-      <w:r>
-        <w:rPr>
-          <w:rFonts w:cs="Times New Roman CYR" w:ascii="Times New Roman CYR" w:hAnsi="Times New Roman CYR"/>
-          <w:sz w:val="28"/>
-          <w:szCs w:val="28"/>
-        </w:rPr>
-      </w:r>
-    </w:p>
-    <w:p>
-      <w:pPr>
-        <w:pStyle w:val="Normal"/>
-        <w:widowControl w:val="false"/>
-        <w:tabs>
-          <w:tab w:val="left" w:pos="8860" w:leader="none"/>
-        </w:tabs>
-        <w:spacing w:before="0" w:after="0"/>
-        <w:ind w:firstLine="709"/>
-        <w:jc w:val="both"/>
-        <w:rPr>
-          <w:rFonts w:ascii="Times New Roman CYR" w:hAnsi="Times New Roman CYR" w:cs="Times New Roman CYR"/>
-          <w:sz w:val="28"/>
-          <w:szCs w:val="28"/>
-        </w:rPr>
-      </w:pPr>
-      <w:r>
-        <w:rPr>
-          <w:rFonts w:cs="Times New Roman CYR" w:ascii="Times New Roman CYR" w:hAnsi="Times New Roman CYR"/>
-          <w:sz w:val="28"/>
-          <w:szCs w:val="28"/>
-        </w:rPr>
-      </w:r>
-    </w:p>
-    <w:p>
-      <w:pPr>
-        <w:pStyle w:val="Normal"/>
-        <w:widowControl w:val="false"/>
-        <w:tabs>
-          <w:tab w:val="left" w:pos="8860" w:leader="none"/>
-        </w:tabs>
-        <w:spacing w:before="0" w:after="0"/>
-        <w:ind w:firstLine="709"/>
-        <w:jc w:val="both"/>
-        <w:rPr>
-          <w:rFonts w:ascii="Times New Roman CYR" w:hAnsi="Times New Roman CYR" w:cs="Times New Roman CYR"/>
-          <w:sz w:val="28"/>
-          <w:szCs w:val="28"/>
-        </w:rPr>
-      </w:pPr>
-      <w:r>
-        <w:rPr>
-          <w:rFonts w:cs="Times New Roman CYR" w:ascii="Times New Roman CYR" w:hAnsi="Times New Roman CYR"/>
-          <w:sz w:val="28"/>
-          <w:szCs w:val="28"/>
-        </w:rPr>
-      </w:r>
-    </w:p>
-    <w:p>
-      <w:pPr>
-        <w:pStyle w:val="Normal"/>
-        <w:widowControl w:val="false"/>
-        <w:tabs>
-          <w:tab w:val="left" w:pos="8860" w:leader="none"/>
-        </w:tabs>
-        <w:spacing w:before="0" w:after="0"/>
-        <w:ind w:firstLine="709"/>
-        <w:jc w:val="both"/>
-        <w:rPr>
-          <w:rFonts w:ascii="Times New Roman CYR" w:hAnsi="Times New Roman CYR" w:cs="Times New Roman CYR"/>
-          <w:sz w:val="28"/>
-          <w:szCs w:val="28"/>
-        </w:rPr>
-      </w:pPr>
-      <w:r>
-        <w:rPr>
-          <w:rFonts w:cs="Times New Roman CYR" w:ascii="Times New Roman CYR" w:hAnsi="Times New Roman CYR"/>
-          <w:sz w:val="28"/>
-          <w:szCs w:val="28"/>
-        </w:rPr>
-      </w:r>
-    </w:p>
-    <w:p>
-      <w:pPr>
-        <w:pStyle w:val="Normal"/>
-        <w:widowControl w:val="false"/>
-        <w:tabs>
-          <w:tab w:val="left" w:pos="8860" w:leader="none"/>
-        </w:tabs>
-        <w:spacing w:before="0" w:after="0"/>
-        <w:ind w:firstLine="709"/>
-        <w:jc w:val="both"/>
-        <w:rPr>
-          <w:rFonts w:ascii="Times New Roman CYR" w:hAnsi="Times New Roman CYR" w:cs="Times New Roman CYR"/>
-          <w:sz w:val="28"/>
-          <w:szCs w:val="28"/>
-        </w:rPr>
-      </w:pPr>
-      <w:r>
-        <w:rPr>
-          <w:rFonts w:cs="Times New Roman CYR" w:ascii="Times New Roman CYR" w:hAnsi="Times New Roman CYR"/>
-          <w:sz w:val="28"/>
-          <w:szCs w:val="28"/>
-        </w:rPr>
-      </w:r>
-    </w:p>
-    <w:p>
-      <w:pPr>
-        <w:pStyle w:val="Normal"/>
-        <w:widowControl w:val="false"/>
-        <w:tabs>
-          <w:tab w:val="left" w:pos="8860" w:leader="none"/>
-        </w:tabs>
-        <w:spacing w:before="0" w:after="0"/>
-        <w:ind w:firstLine="709"/>
-        <w:jc w:val="both"/>
-        <w:rPr>
-          <w:rFonts w:ascii="Times New Roman CYR" w:hAnsi="Times New Roman CYR" w:cs="Times New Roman CYR"/>
-          <w:sz w:val="28"/>
-          <w:szCs w:val="28"/>
-        </w:rPr>
-      </w:pPr>
-      <w:r>
-        <w:rPr>
-          <w:rFonts w:cs="Times New Roman CYR" w:ascii="Times New Roman CYR" w:hAnsi="Times New Roman CYR"/>
-          <w:sz w:val="28"/>
-          <w:szCs w:val="28"/>
-        </w:rPr>
-      </w:r>
-    </w:p>
-    <w:p>
-      <w:pPr>
-        <w:pStyle w:val="Normal"/>
-        <w:widowControl w:val="false"/>
-        <w:tabs>
-          <w:tab w:val="left" w:pos="8860" w:leader="none"/>
-        </w:tabs>
-        <w:spacing w:before="0" w:after="0"/>
-        <w:ind w:hanging="0"/>
-        <w:jc w:val="both"/>
-        <w:rPr>
-          <w:rFonts w:ascii="Times New Roman CYR" w:hAnsi="Times New Roman CYR" w:cs="Times New Roman CYR"/>
-          <w:sz w:val="28"/>
-          <w:szCs w:val="28"/>
-        </w:rPr>
-      </w:pPr>
-      <w:r>
-        <w:rPr>
-          <w:rFonts w:cs="Times New Roman CYR" w:ascii="Times New Roman CYR" w:hAnsi="Times New Roman CYR"/>
-          <w:sz w:val="28"/>
-          <w:szCs w:val="28"/>
-        </w:rPr>
-        <w:t>Модулі та номенклатура операцій, що виконують дані модулі вказані в таблиці 2</w:t>
-      </w:r>
-    </w:p>
-    <w:p>
-      <w:pPr>
-        <w:pStyle w:val="Normal"/>
-        <w:widowControl w:val="false"/>
-        <w:tabs>
-          <w:tab w:val="left" w:pos="8860" w:leader="none"/>
-        </w:tabs>
-        <w:spacing w:before="0" w:after="0"/>
-        <w:ind w:hanging="0"/>
-        <w:jc w:val="right"/>
-        <w:rPr>
-          <w:rFonts w:ascii="Times New Roman CYR" w:hAnsi="Times New Roman CYR" w:cs="Times New Roman CYR"/>
-          <w:i/>
-          <w:i/>
-          <w:iCs/>
-          <w:sz w:val="28"/>
-          <w:szCs w:val="28"/>
-        </w:rPr>
-      </w:pPr>
-      <w:r>
-        <w:rPr>
-          <w:rFonts w:cs="Times New Roman CYR" w:ascii="Times New Roman CYR" w:hAnsi="Times New Roman CYR"/>
-          <w:i/>
-          <w:iCs/>
-          <w:sz w:val="28"/>
-          <w:szCs w:val="28"/>
-        </w:rPr>
-        <w:t>Таблиця 2</w:t>
-      </w:r>
-    </w:p>
-    <w:tbl>
-      <w:tblPr>
-        <w:tblW w:w="9639" w:type="dxa"/>
-        <w:jc w:val="left"/>
-        <w:tblInd w:w="50" w:type="dxa"/>
-        <w:tblBorders>
-          <w:top w:val="single" w:sz="2" w:space="0" w:color="000001"/>
-          <w:left w:val="single" w:sz="2" w:space="0" w:color="000001"/>
-          <w:bottom w:val="single" w:sz="2" w:space="0" w:color="000001"/>
-          <w:insideH w:val="single" w:sz="2" w:space="0" w:color="000001"/>
-        </w:tblBorders>
-        <w:tblCellMar>
-          <w:top w:w="55" w:type="dxa"/>
-          <w:left w:w="48" w:type="dxa"/>
-          <w:bottom w:w="55" w:type="dxa"/>
-          <w:right w:w="55" w:type="dxa"/>
-        </w:tblCellMar>
-      </w:tblPr>
-      <w:tblGrid>
-        <w:gridCol w:w="4819"/>
-        <w:gridCol w:w="4819"/>
-      </w:tblGrid>
-      <w:tr>
-        <w:trPr/>
-        <w:tc>
-          <w:tcPr>
-            <w:tcW w:w="4819" w:type="dxa"/>
-            <w:tcBorders>
-              <w:top w:val="single" w:sz="2" w:space="0" w:color="000001"/>
-              <w:left w:val="single" w:sz="2" w:space="0" w:color="000001"/>
-              <w:bottom w:val="single" w:sz="2" w:space="0" w:color="000001"/>
-              <w:insideH w:val="single" w:sz="2" w:space="0" w:color="000001"/>
-            </w:tcBorders>
-            <w:shd w:fill="auto" w:val="clear"/>
-            <w:tcMar>
-              <w:left w:w="48" w:type="dxa"/>
-            </w:tcMar>
-          </w:tcPr>
-          <w:p>
-            <w:pPr>
-              <w:pStyle w:val="ListParagraph"/>
-              <w:spacing w:lineRule="auto" w:line="360" w:before="0" w:after="120"/>
-              <w:ind w:left="720" w:hanging="0"/>
-              <w:contextualSpacing/>
-              <w:jc w:val="both"/>
-              <w:rPr/>
-            </w:pPr>
-            <w:r>
-              <w:rPr/>
-              <w:t xml:space="preserve">№ </w:t>
-            </w:r>
-            <w:r>
-              <w:rPr/>
-              <w:t>ГВМ</w:t>
-            </w:r>
-          </w:p>
-        </w:tc>
-        <w:tc>
-          <w:tcPr>
-            <w:tcW w:w="4819" w:type="dxa"/>
-            <w:tcBorders>
-              <w:top w:val="single" w:sz="2" w:space="0" w:color="000001"/>
-              <w:left w:val="single" w:sz="2" w:space="0" w:color="000001"/>
-              <w:bottom w:val="single" w:sz="2" w:space="0" w:color="000001"/>
-              <w:right w:val="single" w:sz="2" w:space="0" w:color="000001"/>
-              <w:insideH w:val="single" w:sz="2" w:space="0" w:color="000001"/>
-              <w:insideV w:val="single" w:sz="2" w:space="0" w:color="000001"/>
-            </w:tcBorders>
-            <w:shd w:fill="auto" w:val="clear"/>
-            <w:tcMar>
-              <w:left w:w="48" w:type="dxa"/>
-            </w:tcMar>
-          </w:tcPr>
-          <w:p>
-            <w:pPr>
-              <w:pStyle w:val="ListParagraph"/>
-              <w:spacing w:lineRule="auto" w:line="360" w:before="0" w:after="120"/>
-              <w:ind w:left="720" w:hanging="0"/>
-              <w:contextualSpacing/>
-              <w:jc w:val="both"/>
-              <w:rPr/>
-            </w:pPr>
-            <w:r>
-              <w:rPr/>
-              <w:t>Операції</w:t>
-            </w:r>
-          </w:p>
-        </w:tc>
-      </w:tr>
-      <w:tr>
-        <w:trPr/>
-        <w:tc>
-          <w:tcPr>
-            <w:tcW w:w="4819" w:type="dxa"/>
-            <w:tcBorders>
-              <w:top w:val="single" w:sz="2" w:space="0" w:color="000001"/>
-              <w:left w:val="single" w:sz="2" w:space="0" w:color="000001"/>
-              <w:bottom w:val="single" w:sz="2" w:space="0" w:color="000001"/>
-              <w:insideH w:val="single" w:sz="2" w:space="0" w:color="000001"/>
-            </w:tcBorders>
-            <w:shd w:fill="auto" w:val="clear"/>
-            <w:tcMar>
-              <w:left w:w="48" w:type="dxa"/>
-            </w:tcMar>
-          </w:tcPr>
-          <w:p>
-            <w:pPr>
-              <w:pStyle w:val="ListParagraph"/>
-              <w:spacing w:lineRule="auto" w:line="360" w:before="0" w:after="120"/>
-              <w:ind w:left="720" w:hanging="0"/>
-              <w:contextualSpacing/>
-              <w:jc w:val="both"/>
-              <w:rPr/>
-            </w:pPr>
-            <w:r>
-              <w:rPr/>
-              <w:t>ГВМ 1</w:t>
-            </w:r>
-          </w:p>
-        </w:tc>
-        <w:tc>
-          <w:tcPr>
-            <w:tcW w:w="4819" w:type="dxa"/>
-            <w:tcBorders>
-              <w:top w:val="single" w:sz="2" w:space="0" w:color="000001"/>
-              <w:left w:val="single" w:sz="2" w:space="0" w:color="000001"/>
-              <w:bottom w:val="single" w:sz="2" w:space="0" w:color="000001"/>
-              <w:right w:val="single" w:sz="2" w:space="0" w:color="000001"/>
-              <w:insideH w:val="single" w:sz="2" w:space="0" w:color="000001"/>
-              <w:insideV w:val="single" w:sz="2" w:space="0" w:color="000001"/>
-            </w:tcBorders>
-            <w:shd w:fill="auto" w:val="clear"/>
-            <w:tcMar>
-              <w:left w:w="48" w:type="dxa"/>
-            </w:tcMar>
-          </w:tcPr>
-          <w:p>
-            <w:pPr>
-              <w:pStyle w:val="ListParagraph"/>
-              <w:spacing w:lineRule="auto" w:line="360" w:before="0" w:after="120"/>
-              <w:ind w:left="720" w:hanging="0"/>
-              <w:contextualSpacing/>
-              <w:jc w:val="both"/>
-              <w:rPr/>
-            </w:pPr>
-            <w:r>
-              <w:rPr/>
-              <w:t>Т3</w:t>
-            </w:r>
-          </w:p>
-        </w:tc>
-      </w:tr>
-      <w:tr>
-        <w:trPr/>
-        <w:tc>
-          <w:tcPr>
-            <w:tcW w:w="4819" w:type="dxa"/>
-            <w:tcBorders>
-              <w:top w:val="single" w:sz="2" w:space="0" w:color="000001"/>
-              <w:left w:val="single" w:sz="2" w:space="0" w:color="000001"/>
-              <w:bottom w:val="single" w:sz="2" w:space="0" w:color="000001"/>
-              <w:insideH w:val="single" w:sz="2" w:space="0" w:color="000001"/>
-            </w:tcBorders>
-            <w:shd w:fill="auto" w:val="clear"/>
-            <w:tcMar>
-              <w:left w:w="48" w:type="dxa"/>
-            </w:tcMar>
-          </w:tcPr>
-          <w:p>
-            <w:pPr>
-              <w:pStyle w:val="ListParagraph"/>
-              <w:spacing w:lineRule="auto" w:line="360" w:before="0" w:after="120"/>
-              <w:ind w:left="720" w:hanging="0"/>
-              <w:contextualSpacing/>
-              <w:jc w:val="both"/>
-              <w:rPr/>
-            </w:pPr>
-            <w:r>
-              <w:rPr/>
-              <w:t>ГВМ 2</w:t>
-            </w:r>
-          </w:p>
-        </w:tc>
-        <w:tc>
-          <w:tcPr>
-            <w:tcW w:w="4819" w:type="dxa"/>
-            <w:tcBorders>
-              <w:top w:val="single" w:sz="2" w:space="0" w:color="000001"/>
-              <w:left w:val="single" w:sz="2" w:space="0" w:color="000001"/>
-              <w:bottom w:val="single" w:sz="2" w:space="0" w:color="000001"/>
-              <w:right w:val="single" w:sz="2" w:space="0" w:color="000001"/>
-              <w:insideH w:val="single" w:sz="2" w:space="0" w:color="000001"/>
-              <w:insideV w:val="single" w:sz="2" w:space="0" w:color="000001"/>
-            </w:tcBorders>
-            <w:shd w:fill="auto" w:val="clear"/>
-            <w:tcMar>
-              <w:left w:w="48" w:type="dxa"/>
-            </w:tcMar>
-          </w:tcPr>
-          <w:p>
-            <w:pPr>
-              <w:pStyle w:val="ListParagraph"/>
-              <w:spacing w:lineRule="auto" w:line="360" w:before="0" w:after="120"/>
-              <w:ind w:left="720" w:hanging="0"/>
-              <w:contextualSpacing/>
-              <w:jc w:val="both"/>
-              <w:rPr/>
-            </w:pPr>
-            <w:r>
-              <w:rPr/>
-              <w:t>Ф3</w:t>
-            </w:r>
-          </w:p>
-        </w:tc>
-      </w:tr>
-      <w:tr>
-        <w:trPr/>
-        <w:tc>
-          <w:tcPr>
-            <w:tcW w:w="4819" w:type="dxa"/>
-            <w:tcBorders>
-              <w:top w:val="single" w:sz="2" w:space="0" w:color="000001"/>
-              <w:left w:val="single" w:sz="2" w:space="0" w:color="000001"/>
-              <w:bottom w:val="single" w:sz="2" w:space="0" w:color="000001"/>
-              <w:insideH w:val="single" w:sz="2" w:space="0" w:color="000001"/>
-            </w:tcBorders>
-            <w:shd w:fill="auto" w:val="clear"/>
-            <w:tcMar>
-              <w:left w:w="48" w:type="dxa"/>
-            </w:tcMar>
-          </w:tcPr>
-          <w:p>
-            <w:pPr>
-              <w:pStyle w:val="ListParagraph"/>
-              <w:spacing w:lineRule="auto" w:line="360" w:before="0" w:after="120"/>
-              <w:ind w:left="720" w:hanging="0"/>
-              <w:contextualSpacing/>
-              <w:jc w:val="both"/>
-              <w:rPr/>
-            </w:pPr>
-            <w:r>
-              <w:rPr/>
-              <w:t>ГВМ 3</w:t>
-            </w:r>
-          </w:p>
-        </w:tc>
-        <w:tc>
-          <w:tcPr>
-            <w:tcW w:w="4819" w:type="dxa"/>
-            <w:tcBorders>
-              <w:top w:val="single" w:sz="2" w:space="0" w:color="000001"/>
-              <w:left w:val="single" w:sz="2" w:space="0" w:color="000001"/>
-              <w:bottom w:val="single" w:sz="2" w:space="0" w:color="000001"/>
-              <w:right w:val="single" w:sz="2" w:space="0" w:color="000001"/>
-              <w:insideH w:val="single" w:sz="2" w:space="0" w:color="000001"/>
-              <w:insideV w:val="single" w:sz="2" w:space="0" w:color="000001"/>
-            </w:tcBorders>
-            <w:shd w:fill="auto" w:val="clear"/>
-            <w:tcMar>
-              <w:left w:w="48" w:type="dxa"/>
-            </w:tcMar>
-          </w:tcPr>
-          <w:p>
-            <w:pPr>
-              <w:pStyle w:val="ListParagraph"/>
-              <w:spacing w:lineRule="auto" w:line="360" w:before="0" w:after="120"/>
-              <w:ind w:left="720" w:hanging="0"/>
-              <w:contextualSpacing/>
-              <w:jc w:val="both"/>
-              <w:rPr/>
-            </w:pPr>
-            <w:r>
-              <w:rPr/>
-              <w:t>Т2 С3</w:t>
-            </w:r>
-          </w:p>
-        </w:tc>
-      </w:tr>
-      <w:tr>
-        <w:trPr/>
-        <w:tc>
-          <w:tcPr>
-            <w:tcW w:w="4819" w:type="dxa"/>
-            <w:tcBorders>
-              <w:top w:val="single" w:sz="2" w:space="0" w:color="000001"/>
-              <w:left w:val="single" w:sz="2" w:space="0" w:color="000001"/>
-              <w:bottom w:val="single" w:sz="2" w:space="0" w:color="000001"/>
-              <w:insideH w:val="single" w:sz="2" w:space="0" w:color="000001"/>
-            </w:tcBorders>
-            <w:shd w:fill="auto" w:val="clear"/>
-            <w:tcMar>
-              <w:left w:w="48" w:type="dxa"/>
-            </w:tcMar>
-          </w:tcPr>
-          <w:p>
-            <w:pPr>
-              <w:pStyle w:val="ListParagraph"/>
-              <w:spacing w:lineRule="auto" w:line="360" w:before="0" w:after="120"/>
-              <w:ind w:left="720" w:hanging="0"/>
-              <w:contextualSpacing/>
-              <w:jc w:val="both"/>
-              <w:rPr/>
-            </w:pPr>
-            <w:r>
-              <w:rPr/>
-              <w:t>ГВМ 4</w:t>
-            </w:r>
-          </w:p>
-        </w:tc>
-        <w:tc>
-          <w:tcPr>
-            <w:tcW w:w="4819" w:type="dxa"/>
-            <w:tcBorders>
-              <w:top w:val="single" w:sz="2" w:space="0" w:color="000001"/>
-              <w:left w:val="single" w:sz="2" w:space="0" w:color="000001"/>
-              <w:bottom w:val="single" w:sz="2" w:space="0" w:color="000001"/>
-              <w:right w:val="single" w:sz="2" w:space="0" w:color="000001"/>
-              <w:insideH w:val="single" w:sz="2" w:space="0" w:color="000001"/>
-              <w:insideV w:val="single" w:sz="2" w:space="0" w:color="000001"/>
-            </w:tcBorders>
-            <w:shd w:fill="auto" w:val="clear"/>
-            <w:tcMar>
-              <w:left w:w="48" w:type="dxa"/>
-            </w:tcMar>
-          </w:tcPr>
-          <w:p>
-            <w:pPr>
-              <w:pStyle w:val="ListParagraph"/>
-              <w:spacing w:lineRule="auto" w:line="360" w:before="0" w:after="120"/>
-              <w:ind w:left="720" w:hanging="0"/>
-              <w:contextualSpacing/>
-              <w:jc w:val="both"/>
-              <w:rPr/>
-            </w:pPr>
-            <w:r>
-              <w:rPr/>
-              <w:t xml:space="preserve">С1 С2 </w:t>
-            </w:r>
-            <w:r>
-              <w:rPr/>
-              <w:t>T</w:t>
-            </w:r>
-            <w:r>
-              <w:rPr/>
-              <w:t>1 Р2</w:t>
-            </w:r>
-          </w:p>
-        </w:tc>
-      </w:tr>
-      <w:tr>
-        <w:trPr/>
-        <w:tc>
-          <w:tcPr>
-            <w:tcW w:w="4819" w:type="dxa"/>
-            <w:tcBorders>
-              <w:top w:val="single" w:sz="2" w:space="0" w:color="000001"/>
-              <w:left w:val="single" w:sz="2" w:space="0" w:color="000001"/>
-              <w:bottom w:val="single" w:sz="2" w:space="0" w:color="000001"/>
-              <w:insideH w:val="single" w:sz="2" w:space="0" w:color="000001"/>
-            </w:tcBorders>
-            <w:shd w:fill="auto" w:val="clear"/>
-            <w:tcMar>
-              <w:left w:w="48" w:type="dxa"/>
-            </w:tcMar>
-          </w:tcPr>
-          <w:p>
-            <w:pPr>
-              <w:pStyle w:val="ListParagraph"/>
-              <w:spacing w:lineRule="auto" w:line="360" w:before="0" w:after="120"/>
-              <w:ind w:left="720" w:hanging="0"/>
-              <w:contextualSpacing/>
-              <w:jc w:val="both"/>
-              <w:rPr/>
-            </w:pPr>
-            <w:r>
-              <w:rPr/>
-              <w:t>ГВМ 5</w:t>
-            </w:r>
-          </w:p>
-        </w:tc>
-        <w:tc>
-          <w:tcPr>
-            <w:tcW w:w="4819" w:type="dxa"/>
-            <w:tcBorders>
-              <w:top w:val="single" w:sz="2" w:space="0" w:color="000001"/>
-              <w:left w:val="single" w:sz="2" w:space="0" w:color="000001"/>
-              <w:bottom w:val="single" w:sz="2" w:space="0" w:color="000001"/>
-              <w:right w:val="single" w:sz="2" w:space="0" w:color="000001"/>
-              <w:insideH w:val="single" w:sz="2" w:space="0" w:color="000001"/>
-              <w:insideV w:val="single" w:sz="2" w:space="0" w:color="000001"/>
-            </w:tcBorders>
-            <w:shd w:fill="auto" w:val="clear"/>
-            <w:tcMar>
-              <w:left w:w="48" w:type="dxa"/>
             </w:tcMar>
           </w:tcPr>
           <w:p>
@@ -3045,7 +3037,7 @@
       <w:tblPr>
         <w:tblW w:w="8568" w:type="dxa"/>
         <w:jc w:val="left"/>
-        <w:tblInd w:w="504" w:type="dxa"/>
+        <w:tblInd w:w="496" w:type="dxa"/>
         <w:tblBorders>
           <w:top w:val="single" w:sz="6" w:space="0" w:color="00000A"/>
           <w:left w:val="single" w:sz="6" w:space="0" w:color="00000A"/>
@@ -3056,7 +3048,7 @@
         </w:tblBorders>
         <w:tblCellMar>
           <w:top w:w="0" w:type="dxa"/>
-          <w:left w:w="73" w:type="dxa"/>
+          <w:left w:w="65" w:type="dxa"/>
           <w:bottom w:w="0" w:type="dxa"/>
           <w:right w:w="108" w:type="dxa"/>
         </w:tblCellMar>
@@ -3083,7 +3075,7 @@
             </w:tcBorders>
             <w:shd w:color="auto" w:fill="auto" w:val="clear"/>
             <w:tcMar>
-              <w:left w:w="73" w:type="dxa"/>
+              <w:left w:w="65" w:type="dxa"/>
             </w:tcMar>
           </w:tcPr>
           <w:p>
@@ -3120,7 +3112,7 @@
             </w:tcBorders>
             <w:shd w:color="auto" w:fill="auto" w:val="clear"/>
             <w:tcMar>
-              <w:left w:w="73" w:type="dxa"/>
+              <w:left w:w="65" w:type="dxa"/>
             </w:tcMar>
           </w:tcPr>
           <w:p>
@@ -3157,7 +3149,7 @@
             </w:tcBorders>
             <w:shd w:color="auto" w:fill="auto" w:val="clear"/>
             <w:tcMar>
-              <w:left w:w="73" w:type="dxa"/>
+              <w:left w:w="65" w:type="dxa"/>
             </w:tcMar>
           </w:tcPr>
           <w:p>
@@ -3194,7 +3186,7 @@
             </w:tcBorders>
             <w:shd w:color="auto" w:fill="auto" w:val="clear"/>
             <w:tcMar>
-              <w:left w:w="73" w:type="dxa"/>
+              <w:left w:w="65" w:type="dxa"/>
             </w:tcMar>
           </w:tcPr>
           <w:p>
@@ -3234,7 +3226,7 @@
             </w:tcBorders>
             <w:shd w:color="auto" w:fill="auto" w:val="clear"/>
             <w:tcMar>
-              <w:left w:w="73" w:type="dxa"/>
+              <w:left w:w="65" w:type="dxa"/>
             </w:tcMar>
           </w:tcPr>
           <w:p>
@@ -3271,7 +3263,7 @@
             </w:tcBorders>
             <w:shd w:color="auto" w:fill="auto" w:val="clear"/>
             <w:tcMar>
-              <w:left w:w="73" w:type="dxa"/>
+              <w:left w:w="65" w:type="dxa"/>
             </w:tcMar>
           </w:tcPr>
           <w:p>
@@ -3279,29 +3271,24 @@
               <w:pStyle w:val="Normal"/>
               <w:widowControl w:val="false"/>
               <w:spacing w:lineRule="auto" w:line="240" w:before="0" w:after="0"/>
-              <w:rPr>
-                <w:rFonts w:ascii="Times New Roman" w:hAnsi="Times New Roman" w:cs="Times New Roman"/>
+              <w:rPr/>
+            </w:pPr>
+            <w:r>
+              <w:rPr>
+                <w:rFonts w:cs="Times New Roman" w:ascii="Times New Roman" w:hAnsi="Times New Roman"/>
+                <w:sz w:val="28"/>
+                <w:szCs w:val="28"/>
+              </w:rPr>
+              <w:t>t</w:t>
+            </w:r>
+            <w:r>
+              <w:rPr>
+                <w:rFonts w:cs="Times New Roman" w:ascii="Times New Roman" w:hAnsi="Times New Roman"/>
                 <w:sz w:val="28"/>
                 <w:szCs w:val="28"/>
                 <w:vertAlign w:val="subscript"/>
               </w:rPr>
-            </w:pPr>
-            <w:r>
-              <w:rPr>
-                <w:rFonts w:cs="Times New Roman" w:ascii="Times New Roman" w:hAnsi="Times New Roman"/>
-                <w:sz w:val="28"/>
-                <w:szCs w:val="28"/>
-              </w:rPr>
-              <w:t>t</w:t>
-            </w:r>
-            <w:r>
-              <w:rPr>
-                <w:rFonts w:cs="Times New Roman" w:ascii="Times New Roman" w:hAnsi="Times New Roman"/>
-                <w:sz w:val="28"/>
-                <w:szCs w:val="28"/>
-                <w:vertAlign w:val="subscript"/>
-              </w:rPr>
-              <w:t>об</w:t>
+              <w:t>ср</w:t>
             </w:r>
           </w:p>
         </w:tc>
@@ -3318,7 +3305,7 @@
             </w:tcBorders>
             <w:shd w:color="auto" w:fill="auto" w:val="clear"/>
             <w:tcMar>
-              <w:left w:w="73" w:type="dxa"/>
+              <w:left w:w="65" w:type="dxa"/>
             </w:tcMar>
           </w:tcPr>
           <w:p>
@@ -3351,7 +3338,7 @@
             </w:tcBorders>
             <w:shd w:color="auto" w:fill="auto" w:val="clear"/>
             <w:tcMar>
-              <w:left w:w="73" w:type="dxa"/>
+              <w:left w:w="65" w:type="dxa"/>
             </w:tcMar>
           </w:tcPr>
           <w:p>
@@ -3391,7 +3378,7 @@
             </w:tcBorders>
             <w:shd w:color="auto" w:fill="auto" w:val="clear"/>
             <w:tcMar>
-              <w:left w:w="73" w:type="dxa"/>
+              <w:left w:w="65" w:type="dxa"/>
             </w:tcMar>
           </w:tcPr>
           <w:p>
@@ -3428,7 +3415,7 @@
             </w:tcBorders>
             <w:shd w:color="auto" w:fill="auto" w:val="clear"/>
             <w:tcMar>
-              <w:left w:w="73" w:type="dxa"/>
+              <w:left w:w="65" w:type="dxa"/>
             </w:tcMar>
           </w:tcPr>
           <w:p>
@@ -3475,7 +3462,7 @@
             </w:tcBorders>
             <w:shd w:color="auto" w:fill="auto" w:val="clear"/>
             <w:tcMar>
-              <w:left w:w="73" w:type="dxa"/>
+              <w:left w:w="65" w:type="dxa"/>
             </w:tcMar>
           </w:tcPr>
           <w:p>
@@ -3508,7 +3495,7 @@
             </w:tcBorders>
             <w:shd w:color="auto" w:fill="auto" w:val="clear"/>
             <w:tcMar>
-              <w:left w:w="73" w:type="dxa"/>
+              <w:left w:w="65" w:type="dxa"/>
             </w:tcMar>
           </w:tcPr>
           <w:p>
@@ -3548,7 +3535,7 @@
             </w:tcBorders>
             <w:shd w:color="auto" w:fill="auto" w:val="clear"/>
             <w:tcMar>
-              <w:left w:w="73" w:type="dxa"/>
+              <w:left w:w="65" w:type="dxa"/>
             </w:tcMar>
           </w:tcPr>
           <w:p>
@@ -3585,7 +3572,7 @@
             </w:tcBorders>
             <w:shd w:color="auto" w:fill="auto" w:val="clear"/>
             <w:tcMar>
-              <w:left w:w="73" w:type="dxa"/>
+              <w:left w:w="65" w:type="dxa"/>
             </w:tcMar>
           </w:tcPr>
           <w:p>
@@ -3627,7 +3614,7 @@
             </w:tcBorders>
             <w:shd w:color="auto" w:fill="auto" w:val="clear"/>
             <w:tcMar>
-              <w:left w:w="73" w:type="dxa"/>
+              <w:left w:w="65" w:type="dxa"/>
             </w:tcMar>
           </w:tcPr>
           <w:p>
@@ -3660,7 +3647,7 @@
             </w:tcBorders>
             <w:shd w:color="auto" w:fill="auto" w:val="clear"/>
             <w:tcMar>
-              <w:left w:w="73" w:type="dxa"/>
+              <w:left w:w="65" w:type="dxa"/>
             </w:tcMar>
           </w:tcPr>
           <w:p>
@@ -3700,7 +3687,7 @@
             </w:tcBorders>
             <w:shd w:color="auto" w:fill="auto" w:val="clear"/>
             <w:tcMar>
-              <w:left w:w="73" w:type="dxa"/>
+              <w:left w:w="65" w:type="dxa"/>
             </w:tcMar>
           </w:tcPr>
           <w:p>
@@ -3737,7 +3724,7 @@
             </w:tcBorders>
             <w:shd w:color="auto" w:fill="auto" w:val="clear"/>
             <w:tcMar>
-              <w:left w:w="73" w:type="dxa"/>
+              <w:left w:w="65" w:type="dxa"/>
             </w:tcMar>
           </w:tcPr>
           <w:p>
@@ -3784,7 +3771,7 @@
             </w:tcBorders>
             <w:shd w:color="auto" w:fill="auto" w:val="clear"/>
             <w:tcMar>
-              <w:left w:w="73" w:type="dxa"/>
+              <w:left w:w="65" w:type="dxa"/>
             </w:tcMar>
           </w:tcPr>
           <w:p>
@@ -3818,7 +3805,7 @@
             </w:tcBorders>
             <w:shd w:color="auto" w:fill="auto" w:val="clear"/>
             <w:tcMar>
-              <w:left w:w="73" w:type="dxa"/>
+              <w:left w:w="65" w:type="dxa"/>
             </w:tcMar>
           </w:tcPr>
           <w:p>
@@ -3858,7 +3845,7 @@
             </w:tcBorders>
             <w:shd w:color="auto" w:fill="auto" w:val="clear"/>
             <w:tcMar>
-              <w:left w:w="73" w:type="dxa"/>
+              <w:left w:w="65" w:type="dxa"/>
             </w:tcMar>
           </w:tcPr>
           <w:p>
@@ -3895,7 +3882,7 @@
             </w:tcBorders>
             <w:shd w:color="auto" w:fill="auto" w:val="clear"/>
             <w:tcMar>
-              <w:left w:w="73" w:type="dxa"/>
+              <w:left w:w="65" w:type="dxa"/>
             </w:tcMar>
           </w:tcPr>
           <w:p>
@@ -3942,7 +3929,7 @@
             </w:tcBorders>
             <w:shd w:color="auto" w:fill="auto" w:val="clear"/>
             <w:tcMar>
-              <w:left w:w="73" w:type="dxa"/>
+              <w:left w:w="65" w:type="dxa"/>
             </w:tcMar>
           </w:tcPr>
           <w:p>
@@ -3976,7 +3963,7 @@
             </w:tcBorders>
             <w:shd w:color="auto" w:fill="auto" w:val="clear"/>
             <w:tcMar>
-              <w:left w:w="73" w:type="dxa"/>
+              <w:left w:w="65" w:type="dxa"/>
             </w:tcMar>
           </w:tcPr>
           <w:p>
@@ -4016,7 +4003,7 @@
             </w:tcBorders>
             <w:shd w:color="auto" w:fill="auto" w:val="clear"/>
             <w:tcMar>
-              <w:left w:w="73" w:type="dxa"/>
+              <w:left w:w="65" w:type="dxa"/>
             </w:tcMar>
           </w:tcPr>
           <w:p>
@@ -4053,7 +4040,7 @@
             </w:tcBorders>
             <w:shd w:color="auto" w:fill="auto" w:val="clear"/>
             <w:tcMar>
-              <w:left w:w="73" w:type="dxa"/>
+              <w:left w:w="65" w:type="dxa"/>
             </w:tcMar>
           </w:tcPr>
           <w:p>
@@ -4116,7 +4103,7 @@
             </w:tcBorders>
             <w:shd w:color="auto" w:fill="auto" w:val="clear"/>
             <w:tcMar>
-              <w:left w:w="73" w:type="dxa"/>
+              <w:left w:w="65" w:type="dxa"/>
             </w:tcMar>
           </w:tcPr>
           <w:p>
@@ -4150,7 +4137,7 @@
             </w:tcBorders>
             <w:shd w:color="auto" w:fill="auto" w:val="clear"/>
             <w:tcMar>
-              <w:left w:w="73" w:type="dxa"/>
+              <w:left w:w="65" w:type="dxa"/>
             </w:tcMar>
           </w:tcPr>
           <w:p>
@@ -4717,6 +4704,13 @@
   </w:style>
   <w:style w:type="character" w:styleId="ListLabel4">
     <w:name w:val="ListLabel 4"/>
+    <w:qFormat/>
+    <w:rPr>
+      <w:rFonts w:cs="Symbol"/>
+    </w:rPr>
+  </w:style>
+  <w:style w:type="character" w:styleId="ListLabel5">
+    <w:name w:val="ListLabel 5"/>
     <w:qFormat/>
     <w:rPr>
       <w:rFonts w:cs="Symbol"/>

</xml_diff>